<commit_message>
updated System Requirements Document
</commit_message>
<xml_diff>
--- a/docs/T04_Dragon_Boat_Requirements Analysis and Design.docx
+++ b/docs/T04_Dragon_Boat_Requirements Analysis and Design.docx
@@ -17,8 +17,6 @@
       </w:pPr>
       <w:bookmarkStart w:id="0" w:name="OLE_LINK1"/>
       <w:bookmarkStart w:id="1" w:name="OLE_LINK2"/>
-      <w:bookmarkStart w:id="2" w:name="_GoBack"/>
-      <w:bookmarkEnd w:id="2"/>
       <w:r>
         <w:rPr>
           <w:rFonts w:ascii="Arial" w:hAnsi="Arial" w:cs="Arial"/>
@@ -689,7 +687,7 @@
           <w:szCs w:val="24"/>
         </w:rPr>
       </w:pPr>
-      <w:bookmarkStart w:id="3" w:name="_Toc239824287"/>
+      <w:bookmarkStart w:id="2" w:name="_Toc239824287"/>
       <w:r>
         <w:rPr>
           <w:rFonts w:cs="Arial"/>
@@ -709,7 +707,7 @@
         </w:rPr>
         <w:t>ntroduction</w:t>
       </w:r>
-      <w:bookmarkEnd w:id="3"/>
+      <w:bookmarkEnd w:id="2"/>
     </w:p>
     <w:p>
       <w:pPr>
@@ -725,57 +723,57 @@
           <w:rFonts w:ascii="Arial" w:hAnsi="Arial" w:cs="Arial"/>
           <w:color w:val="000000" w:themeColor="text1"/>
         </w:rPr>
-        <w:t xml:space="preserve">The Introduction section provides an overview of the </w:t>
-      </w:r>
-      <w:r>
-        <w:rPr>
-          <w:rFonts w:ascii="Arial" w:hAnsi="Arial" w:cs="Arial"/>
-          <w:color w:val="000000" w:themeColor="text1"/>
-        </w:rPr>
-        <w:t>system</w:t>
-      </w:r>
-      <w:r>
-        <w:rPr>
-          <w:rFonts w:ascii="Arial" w:hAnsi="Arial" w:cs="Arial"/>
-          <w:color w:val="000000" w:themeColor="text1"/>
-        </w:rPr>
-        <w:t xml:space="preserve"> </w:t>
-      </w:r>
-      <w:r>
-        <w:rPr>
-          <w:rFonts w:ascii="Arial" w:hAnsi="Arial" w:cs="Arial"/>
-          <w:color w:val="000000" w:themeColor="text1"/>
-        </w:rPr>
-        <w:t xml:space="preserve">using software requirements analysis </w:t>
-      </w:r>
-      <w:r>
-        <w:rPr>
-          <w:rFonts w:ascii="Arial" w:hAnsi="Arial" w:cs="Arial"/>
-          <w:color w:val="000000" w:themeColor="text1"/>
-        </w:rPr>
-        <w:t xml:space="preserve">and </w:t>
-      </w:r>
-      <w:r>
-        <w:rPr>
-          <w:rFonts w:ascii="Arial" w:hAnsi="Arial" w:cs="Arial"/>
-          <w:color w:val="000000" w:themeColor="text1"/>
-        </w:rPr>
-        <w:t xml:space="preserve">design </w:t>
-      </w:r>
-      <w:r>
-        <w:rPr>
-          <w:rFonts w:ascii="Arial" w:hAnsi="Arial" w:cs="Arial"/>
-          <w:color w:val="000000" w:themeColor="text1"/>
-        </w:rPr>
-        <w:t xml:space="preserve">for </w:t>
-      </w:r>
-      <w:r>
-        <w:rPr>
-          <w:rFonts w:ascii="Arial" w:hAnsi="Arial" w:cs="Arial"/>
-          <w:color w:val="000000" w:themeColor="text1"/>
-        </w:rPr>
-        <w:t>the scope of the system.</w:t>
-      </w:r>
+        <w:t>The</w:t>
+      </w:r>
+      <w:r>
+        <w:rPr>
+          <w:rFonts w:ascii="Arial" w:hAnsi="Arial" w:cs="Arial"/>
+          <w:color w:val="000000" w:themeColor="text1"/>
+        </w:rPr>
+        <w:t xml:space="preserve"> purpose of this document is to outline and describe the </w:t>
+      </w:r>
+      <w:proofErr w:type="gramStart"/>
+      <w:r>
+        <w:rPr>
+          <w:rFonts w:ascii="Arial" w:hAnsi="Arial" w:cs="Arial"/>
+          <w:color w:val="000000" w:themeColor="text1"/>
+        </w:rPr>
+        <w:t>high level</w:t>
+      </w:r>
+      <w:proofErr w:type="gramEnd"/>
+      <w:r>
+        <w:rPr>
+          <w:rFonts w:ascii="Arial" w:hAnsi="Arial" w:cs="Arial"/>
+          <w:color w:val="000000" w:themeColor="text1"/>
+        </w:rPr>
+        <w:t xml:space="preserve"> requirements related to the “How To Train Your Dragon Boat” Application. The sections below will describe the systems features and the purpose of them, as well as describing their functionality through a use of diagrams. </w:t>
+      </w:r>
+      <w:proofErr w:type="gramStart"/>
+      <w:r>
+        <w:rPr>
+          <w:rFonts w:ascii="Arial" w:hAnsi="Arial" w:cs="Arial"/>
+          <w:color w:val="000000" w:themeColor="text1"/>
+        </w:rPr>
+        <w:t>This requirements</w:t>
+      </w:r>
+      <w:proofErr w:type="gramEnd"/>
+      <w:r>
+        <w:rPr>
+          <w:rFonts w:ascii="Arial" w:hAnsi="Arial" w:cs="Arial"/>
+          <w:color w:val="000000" w:themeColor="text1"/>
+        </w:rPr>
+        <w:t xml:space="preserve"> associated with the application are not limited to, but will include the functional and non function requirements of the system, and database requirements for the application.</w:t>
+      </w:r>
+    </w:p>
+    <w:p>
+      <w:pPr>
+        <w:pStyle w:val="BodyTextIndent"/>
+        <w:spacing w:after="0"/>
+        <w:rPr>
+          <w:rFonts w:ascii="Arial" w:hAnsi="Arial" w:cs="Arial"/>
+          <w:color w:val="000000" w:themeColor="text1"/>
+        </w:rPr>
+      </w:pPr>
     </w:p>
     <w:p>
       <w:pPr>
@@ -788,17 +786,17 @@
           <w:szCs w:val="24"/>
         </w:rPr>
       </w:pPr>
-      <w:bookmarkStart w:id="4" w:name="_Toc201115861"/>
-      <w:bookmarkStart w:id="5" w:name="_Toc201116430"/>
-      <w:bookmarkStart w:id="6" w:name="_Toc201116665"/>
-      <w:bookmarkStart w:id="7" w:name="_Toc201116798"/>
-      <w:bookmarkStart w:id="8" w:name="_Toc201116912"/>
-      <w:bookmarkStart w:id="9" w:name="_Toc239824288"/>
+      <w:bookmarkStart w:id="3" w:name="_Toc201115861"/>
+      <w:bookmarkStart w:id="4" w:name="_Toc201116430"/>
+      <w:bookmarkStart w:id="5" w:name="_Toc201116665"/>
+      <w:bookmarkStart w:id="6" w:name="_Toc201116798"/>
+      <w:bookmarkStart w:id="7" w:name="_Toc201116912"/>
+      <w:bookmarkStart w:id="8" w:name="_Toc239824288"/>
+      <w:bookmarkEnd w:id="3"/>
       <w:bookmarkEnd w:id="4"/>
       <w:bookmarkEnd w:id="5"/>
       <w:bookmarkEnd w:id="6"/>
       <w:bookmarkEnd w:id="7"/>
-      <w:bookmarkEnd w:id="8"/>
       <w:r>
         <w:rPr>
           <w:rFonts w:cs="Arial"/>
@@ -808,7 +806,7 @@
         </w:rPr>
         <w:t>Purpose</w:t>
       </w:r>
-      <w:bookmarkEnd w:id="9"/>
+      <w:bookmarkEnd w:id="8"/>
     </w:p>
     <w:p>
       <w:pPr>
@@ -818,34 +816,30 @@
           <w:color w:val="000000" w:themeColor="text1"/>
         </w:rPr>
       </w:pPr>
-      <w:r>
-        <w:rPr>
-          <w:rFonts w:ascii="Arial" w:hAnsi="Arial" w:cs="Arial"/>
-          <w:color w:val="000000" w:themeColor="text1"/>
-        </w:rPr>
-        <w:t xml:space="preserve">This document describes the high level software requirements for the system. </w:t>
-      </w:r>
-      <w:r>
-        <w:rPr>
-          <w:rFonts w:ascii="Arial" w:hAnsi="Arial" w:cs="Arial"/>
-          <w:color w:val="000000" w:themeColor="text1"/>
-        </w:rPr>
-        <w:t xml:space="preserve">  </w:t>
-      </w:r>
-      <w:r>
-        <w:rPr>
-          <w:rFonts w:ascii="Arial" w:hAnsi="Arial" w:cs="Arial"/>
-          <w:color w:val="000000" w:themeColor="text1"/>
-        </w:rPr>
-        <w:t>It describes the what, not how, of the capabilities of the system</w:t>
-      </w:r>
-      <w:r>
-        <w:rPr>
-          <w:rFonts w:ascii="Arial" w:hAnsi="Arial" w:cs="Arial"/>
-          <w:color w:val="000000" w:themeColor="text1"/>
-        </w:rPr>
-        <w:t xml:space="preserve"> for the intended audiences.</w:t>
-      </w:r>
+      <w:bookmarkStart w:id="9" w:name="_Toc239824289"/>
+      <w:r>
+        <w:rPr>
+          <w:rFonts w:ascii="Arial" w:hAnsi="Arial" w:cs="Arial"/>
+          <w:color w:val="000000" w:themeColor="text1"/>
+        </w:rPr>
+        <w:t xml:space="preserve">The Main Purpose of the “How To Train Your Dragon Boat” Application is to provide the George Brown College Dragon Boat Team with an application </w:t>
+      </w:r>
+      <w:r>
+        <w:rPr>
+          <w:rFonts w:ascii="Arial" w:hAnsi="Arial" w:cs="Arial"/>
+          <w:color w:val="000000" w:themeColor="text1"/>
+        </w:rPr>
+        <w:t xml:space="preserve">that is intended to either remove the manual tasks the team captain current performs, or allow the tasks to be completed with more efficiency. </w:t>
+      </w:r>
+    </w:p>
+    <w:p>
+      <w:pPr>
+        <w:ind w:left="360"/>
+        <w:rPr>
+          <w:rFonts w:ascii="Arial" w:hAnsi="Arial" w:cs="Arial"/>
+          <w:color w:val="000000" w:themeColor="text1"/>
+        </w:rPr>
+      </w:pPr>
     </w:p>
     <w:p>
       <w:pPr>
@@ -858,7 +852,6 @@
           <w:szCs w:val="24"/>
         </w:rPr>
       </w:pPr>
-      <w:bookmarkStart w:id="10" w:name="_Toc239824289"/>
       <w:r>
         <w:rPr>
           <w:rFonts w:cs="Arial"/>
@@ -868,208 +861,14 @@
         </w:rPr>
         <w:t>Scope</w:t>
       </w:r>
-      <w:bookmarkEnd w:id="10"/>
-    </w:p>
-    <w:p>
-      <w:pPr>
-        <w:pStyle w:val="BodyTextIndent2"/>
-        <w:spacing w:after="0" w:line="240" w:lineRule="auto"/>
-        <w:rPr>
-          <w:rFonts w:ascii="Arial" w:hAnsi="Arial" w:cs="Arial"/>
-          <w:color w:val="000000" w:themeColor="text1"/>
-        </w:rPr>
-      </w:pPr>
-      <w:r>
-        <w:rPr>
-          <w:rFonts w:ascii="Arial" w:hAnsi="Arial" w:cs="Arial"/>
-          <w:color w:val="000000" w:themeColor="text1"/>
-        </w:rPr>
-        <w:t>This e</w:t>
-      </w:r>
-      <w:r>
-        <w:rPr>
-          <w:rFonts w:ascii="Arial" w:hAnsi="Arial" w:cs="Arial"/>
-          <w:color w:val="000000" w:themeColor="text1"/>
-        </w:rPr>
-        <w:t>xplain</w:t>
-      </w:r>
-      <w:r>
-        <w:rPr>
-          <w:rFonts w:ascii="Arial" w:hAnsi="Arial" w:cs="Arial"/>
-          <w:color w:val="000000" w:themeColor="text1"/>
-        </w:rPr>
-        <w:t>s</w:t>
-      </w:r>
-      <w:r>
-        <w:rPr>
-          <w:rFonts w:ascii="Arial" w:hAnsi="Arial" w:cs="Arial"/>
-          <w:color w:val="000000" w:themeColor="text1"/>
-        </w:rPr>
-        <w:t xml:space="preserve"> what the proposed system will and will not do.</w:t>
-      </w:r>
-      <w:r>
-        <w:rPr>
-          <w:rFonts w:ascii="Arial" w:hAnsi="Arial" w:cs="Arial"/>
-          <w:color w:val="000000" w:themeColor="text1"/>
-        </w:rPr>
-        <w:t xml:space="preserve"> </w:t>
-      </w:r>
-      <w:r>
-        <w:rPr>
-          <w:rFonts w:ascii="Arial" w:hAnsi="Arial" w:cs="Arial"/>
-          <w:color w:val="000000" w:themeColor="text1"/>
-        </w:rPr>
-        <w:t xml:space="preserve">Describe relevant </w:t>
-      </w:r>
-      <w:r>
-        <w:rPr>
-          <w:rFonts w:ascii="Arial" w:hAnsi="Arial" w:cs="Arial"/>
-          <w:color w:val="000000" w:themeColor="text1"/>
-        </w:rPr>
-        <w:t>b</w:t>
-      </w:r>
-      <w:r>
-        <w:rPr>
-          <w:rFonts w:ascii="Arial" w:hAnsi="Arial" w:cs="Arial"/>
-          <w:color w:val="000000" w:themeColor="text1"/>
-        </w:rPr>
-        <w:t>enefits, objectives and goals</w:t>
-      </w:r>
-      <w:r>
-        <w:rPr>
-          <w:rFonts w:ascii="Arial" w:hAnsi="Arial" w:cs="Arial"/>
-          <w:color w:val="000000" w:themeColor="text1"/>
-        </w:rPr>
-        <w:t xml:space="preserve">. </w:t>
-      </w:r>
-      <w:r>
-        <w:rPr>
-          <w:rFonts w:ascii="Arial" w:hAnsi="Arial" w:cs="Arial"/>
-          <w:color w:val="000000" w:themeColor="text1"/>
-        </w:rPr>
-        <w:t xml:space="preserve">The description of scope should be consistent with </w:t>
-      </w:r>
-      <w:r>
-        <w:rPr>
-          <w:rFonts w:ascii="Arial" w:hAnsi="Arial" w:cs="Arial"/>
-          <w:color w:val="000000" w:themeColor="text1"/>
-        </w:rPr>
-        <w:t>the Project Plan.</w:t>
-      </w:r>
-    </w:p>
-    <w:p>
-      <w:pPr>
-        <w:pStyle w:val="BodyTextIndent2"/>
-        <w:spacing w:after="0" w:line="240" w:lineRule="auto"/>
-        <w:rPr>
-          <w:rFonts w:ascii="Arial" w:hAnsi="Arial" w:cs="Arial"/>
-          <w:color w:val="000000" w:themeColor="text1"/>
-        </w:rPr>
-      </w:pPr>
-    </w:p>
-    <w:p>
-      <w:pPr>
-        <w:pStyle w:val="Heading1"/>
-        <w:tabs>
-          <w:tab w:val="clear" w:pos="1080"/>
-          <w:tab w:val="num" w:pos="720"/>
-        </w:tabs>
-        <w:spacing w:before="0" w:after="0"/>
-        <w:ind w:left="720"/>
-        <w:rPr>
-          <w:rFonts w:cs="Arial"/>
-          <w:color w:val="000000" w:themeColor="text1"/>
-          <w:sz w:val="24"/>
-          <w:szCs w:val="24"/>
-        </w:rPr>
-      </w:pPr>
-      <w:bookmarkStart w:id="11" w:name="_Toc239824292"/>
-      <w:r>
-        <w:rPr>
-          <w:rFonts w:cs="Arial"/>
-          <w:color w:val="000000" w:themeColor="text1"/>
-          <w:sz w:val="24"/>
-          <w:szCs w:val="24"/>
-        </w:rPr>
-        <w:t>System Overview</w:t>
-      </w:r>
-      <w:bookmarkEnd w:id="11"/>
-    </w:p>
-    <w:p>
-      <w:pPr>
-        <w:pStyle w:val="BodyTextIndent"/>
-        <w:spacing w:after="0"/>
-        <w:rPr>
-          <w:rFonts w:ascii="Arial" w:hAnsi="Arial" w:cs="Arial"/>
-          <w:color w:val="000000" w:themeColor="text1"/>
-        </w:rPr>
-      </w:pPr>
-      <w:r>
-        <w:rPr>
-          <w:rFonts w:ascii="Arial" w:hAnsi="Arial" w:cs="Arial"/>
-          <w:color w:val="000000" w:themeColor="text1"/>
-        </w:rPr>
-        <w:t>The System Overview section introduces the system context and design</w:t>
-      </w:r>
-      <w:r>
-        <w:rPr>
-          <w:rFonts w:ascii="Arial" w:hAnsi="Arial" w:cs="Arial"/>
-          <w:color w:val="000000" w:themeColor="text1"/>
-        </w:rPr>
-        <w:t>.</w:t>
-      </w:r>
-    </w:p>
-    <w:p>
-      <w:pPr>
-        <w:pStyle w:val="Heading2"/>
-        <w:tabs>
-          <w:tab w:val="clear" w:pos="1800"/>
-          <w:tab w:val="num" w:pos="1440"/>
-        </w:tabs>
-        <w:spacing w:before="0" w:after="0"/>
-        <w:ind w:left="1440"/>
-        <w:rPr>
-          <w:rFonts w:cs="Arial"/>
-          <w:color w:val="000000" w:themeColor="text1"/>
-          <w:sz w:val="24"/>
-          <w:szCs w:val="24"/>
-        </w:rPr>
-      </w:pPr>
-      <w:bookmarkStart w:id="12" w:name="_Toc239824293"/>
-      <w:r>
-        <w:rPr>
-          <w:rFonts w:cs="Arial"/>
-          <w:color w:val="000000" w:themeColor="text1"/>
-          <w:sz w:val="24"/>
-          <w:szCs w:val="24"/>
-        </w:rPr>
-        <w:t>Project Perspective</w:t>
-      </w:r>
-      <w:bookmarkEnd w:id="12"/>
-    </w:p>
-    <w:p>
-      <w:pPr>
-        <w:pStyle w:val="BodyTextIndent2"/>
-        <w:spacing w:after="0" w:line="240" w:lineRule="auto"/>
-        <w:rPr>
-          <w:rFonts w:ascii="Arial" w:hAnsi="Arial" w:cs="Arial"/>
-          <w:color w:val="000000" w:themeColor="text1"/>
-        </w:rPr>
-      </w:pPr>
-      <w:r>
-        <w:rPr>
-          <w:rFonts w:ascii="Arial" w:hAnsi="Arial" w:cs="Arial"/>
-          <w:color w:val="000000" w:themeColor="text1"/>
-        </w:rPr>
-        <w:t>The Project Perspective describes the context and origin of the system by defining whether the system is:</w:t>
-      </w:r>
+      <w:bookmarkEnd w:id="9"/>
     </w:p>
     <w:p>
       <w:pPr>
         <w:pStyle w:val="BodyTextIndent2"/>
         <w:numPr>
           <w:ilvl w:val="0"/>
-          <w:numId w:val="12"/>
+          <w:numId w:val="25"/>
         </w:numPr>
         <w:spacing w:after="0" w:line="240" w:lineRule="auto"/>
         <w:rPr>
@@ -1080,52 +879,401 @@
       <w:r>
         <w:rPr>
           <w:rFonts w:ascii="Arial" w:hAnsi="Arial" w:cs="Arial"/>
-          <w:color w:val="000000" w:themeColor="text1"/>
-        </w:rPr>
-        <w:t>a follow-on member of a system family</w:t>
-      </w:r>
+          <w:b/>
+          <w:bCs/>
+          <w:color w:val="000000" w:themeColor="text1"/>
+        </w:rPr>
+        <w:t>In-Scope Specifications:</w:t>
+      </w:r>
+      <w:r>
+        <w:rPr>
+          <w:rFonts w:ascii="Arial" w:hAnsi="Arial" w:cs="Arial"/>
+          <w:color w:val="000000" w:themeColor="text1"/>
+        </w:rPr>
+        <w:t xml:space="preserve"> The How to Train Your Dragon Boat Application will be a mobile application supportable by </w:t>
+      </w:r>
+      <w:r>
+        <w:rPr>
+          <w:rFonts w:ascii="Arial" w:hAnsi="Arial" w:cs="Arial"/>
+          <w:color w:val="000000" w:themeColor="text1"/>
+        </w:rPr>
+        <w:t xml:space="preserve">both </w:t>
+      </w:r>
+      <w:r>
+        <w:rPr>
+          <w:rFonts w:ascii="Arial" w:hAnsi="Arial" w:cs="Arial"/>
+          <w:color w:val="000000" w:themeColor="text1"/>
+        </w:rPr>
+        <w:t>i</w:t>
+      </w:r>
+      <w:r>
+        <w:rPr>
+          <w:rFonts w:ascii="Arial" w:hAnsi="Arial" w:cs="Arial"/>
+          <w:color w:val="000000" w:themeColor="text1"/>
+        </w:rPr>
+        <w:t xml:space="preserve">OS and Android operating systems. </w:t>
+      </w:r>
+      <w:r>
+        <w:rPr>
+          <w:rFonts w:ascii="Arial" w:hAnsi="Arial" w:cs="Arial"/>
+          <w:color w:val="000000" w:themeColor="text1"/>
+        </w:rPr>
+        <w:t>It</w:t>
+      </w:r>
+      <w:r>
+        <w:rPr>
+          <w:rFonts w:ascii="Arial" w:hAnsi="Arial" w:cs="Arial"/>
+          <w:color w:val="000000" w:themeColor="text1"/>
+        </w:rPr>
+        <w:t xml:space="preserve"> will</w:t>
+      </w:r>
+      <w:r>
+        <w:rPr>
+          <w:rFonts w:ascii="Arial" w:hAnsi="Arial" w:cs="Arial"/>
+          <w:color w:val="000000" w:themeColor="text1"/>
+        </w:rPr>
+        <w:t xml:space="preserve"> also</w:t>
+      </w:r>
+      <w:r>
+        <w:rPr>
+          <w:rFonts w:ascii="Arial" w:hAnsi="Arial" w:cs="Arial"/>
+          <w:color w:val="000000" w:themeColor="text1"/>
+        </w:rPr>
+        <w:t xml:space="preserve"> be supported on tablet platforms as well. </w:t>
+      </w:r>
+      <w:r>
+        <w:rPr>
+          <w:rFonts w:ascii="Arial" w:hAnsi="Arial" w:cs="Arial"/>
+          <w:color w:val="000000" w:themeColor="text1"/>
+        </w:rPr>
+        <w:t xml:space="preserve">The application will provide an interactable interface for the creation of customization of boat layouts, with the ability to assign </w:t>
+      </w:r>
+      <w:r>
+        <w:rPr>
+          <w:rFonts w:ascii="Arial" w:hAnsi="Arial" w:cs="Arial"/>
+          <w:color w:val="000000" w:themeColor="text1"/>
+        </w:rPr>
+        <w:t xml:space="preserve">users to the layout. Details about the current layout, including the weight distribution of the members, or their seating preferences, will be displayed along with the layout. This requirement replaces the current method of constructing a layout, which is </w:t>
+      </w:r>
+      <w:r>
+        <w:rPr>
+          <w:rFonts w:ascii="Arial" w:hAnsi="Arial" w:cs="Arial"/>
+          <w:color w:val="000000" w:themeColor="text1"/>
+        </w:rPr>
+        <w:t>performed manually, by providing a semi-automated system which will increase efficiency. A map interface will be accessible within the application, designed to assist the team with a valid method of tracking the route in which the boat pursued, as well as the performance of the boat during the current run. Details of the boat’s performance include the distance the boat travelled, the speed or velocity of the boat, and the boat layout that was used during in the current run.</w:t>
+      </w:r>
+    </w:p>
+    <w:p>
+      <w:pPr>
+        <w:pStyle w:val="BodyTextIndent2"/>
+        <w:spacing w:after="0" w:line="240" w:lineRule="auto"/>
+        <w:rPr>
+          <w:rFonts w:ascii="Arial" w:hAnsi="Arial" w:cs="Arial"/>
+          <w:color w:val="000000" w:themeColor="text1"/>
+        </w:rPr>
+      </w:pPr>
+    </w:p>
+    <w:p>
+      <w:pPr>
+        <w:pStyle w:val="BodyTextIndent2"/>
+        <w:spacing w:after="0" w:line="240" w:lineRule="auto"/>
+        <w:ind w:left="720"/>
+        <w:rPr>
+          <w:rFonts w:ascii="Arial" w:hAnsi="Arial" w:cs="Arial"/>
+          <w:color w:val="000000" w:themeColor="text1"/>
+        </w:rPr>
+      </w:pPr>
+      <w:r>
+        <w:rPr>
+          <w:rFonts w:ascii="Arial" w:hAnsi="Arial" w:cs="Arial"/>
+          <w:color w:val="000000" w:themeColor="text1"/>
+          <w:highlight w:val="yellow"/>
+        </w:rPr>
+        <w:t>The application will also provide a</w:t>
+      </w:r>
+      <w:r>
+        <w:rPr>
+          <w:rFonts w:ascii="Arial" w:hAnsi="Arial" w:cs="Arial"/>
+          <w:color w:val="000000" w:themeColor="text1"/>
+          <w:highlight w:val="yellow"/>
+        </w:rPr>
+        <w:t xml:space="preserve"> CRUD interface to manage </w:t>
+      </w:r>
+      <w:r>
+        <w:rPr>
+          <w:rFonts w:ascii="Arial" w:hAnsi="Arial" w:cs="Arial"/>
+          <w:color w:val="000000" w:themeColor="text1"/>
+          <w:highlight w:val="yellow"/>
+        </w:rPr>
+        <w:t xml:space="preserve">the users of the dragon boat team, or any other user that may or may not be associated with the dragon boat team. </w:t>
+      </w:r>
+      <w:r>
+        <w:rPr>
+          <w:rFonts w:ascii="Arial" w:hAnsi="Arial" w:cs="Arial"/>
+          <w:color w:val="000000" w:themeColor="text1"/>
+          <w:highlight w:val="yellow"/>
+        </w:rPr>
+        <w:t xml:space="preserve">Communication can also be established between users </w:t>
+      </w:r>
+      <w:proofErr w:type="gramStart"/>
+      <w:r>
+        <w:rPr>
+          <w:rFonts w:ascii="Arial" w:hAnsi="Arial" w:cs="Arial"/>
+          <w:color w:val="000000" w:themeColor="text1"/>
+          <w:highlight w:val="yellow"/>
+        </w:rPr>
+        <w:t>through the use of</w:t>
+      </w:r>
+      <w:proofErr w:type="gramEnd"/>
+      <w:r>
+        <w:rPr>
+          <w:rFonts w:ascii="Arial" w:hAnsi="Arial" w:cs="Arial"/>
+          <w:color w:val="000000" w:themeColor="text1"/>
+          <w:highlight w:val="yellow"/>
+        </w:rPr>
+        <w:t xml:space="preserve"> associated email addresses, eliminating the need to communicate through third party sources or face-to-face conversation. Provided within the application will be a</w:t>
+      </w:r>
+      <w:r>
+        <w:rPr>
+          <w:rFonts w:ascii="Arial" w:hAnsi="Arial" w:cs="Arial"/>
+          <w:color w:val="000000" w:themeColor="text1"/>
+          <w:highlight w:val="yellow"/>
+        </w:rPr>
+        <w:t>n SQLite</w:t>
+      </w:r>
+      <w:r>
+        <w:rPr>
+          <w:rFonts w:ascii="Arial" w:hAnsi="Arial" w:cs="Arial"/>
+          <w:color w:val="000000" w:themeColor="text1"/>
+          <w:highlight w:val="yellow"/>
+        </w:rPr>
+        <w:t xml:space="preserve"> database that will store </w:t>
+      </w:r>
+      <w:proofErr w:type="gramStart"/>
+      <w:r>
+        <w:rPr>
+          <w:rFonts w:ascii="Arial" w:hAnsi="Arial" w:cs="Arial"/>
+          <w:color w:val="000000" w:themeColor="text1"/>
+          <w:highlight w:val="yellow"/>
+        </w:rPr>
+        <w:t>all of</w:t>
+      </w:r>
+      <w:proofErr w:type="gramEnd"/>
+      <w:r>
+        <w:rPr>
+          <w:rFonts w:ascii="Arial" w:hAnsi="Arial" w:cs="Arial"/>
+          <w:color w:val="000000" w:themeColor="text1"/>
+          <w:highlight w:val="yellow"/>
+        </w:rPr>
+        <w:t xml:space="preserve"> the users, routes, boat layouts, and the associated information related to each item stored. This will provide a central storage that can be easily accessed by the application and its users.</w:t>
+      </w:r>
+    </w:p>
+    <w:p>
+      <w:pPr>
+        <w:pStyle w:val="BodyTextIndent2"/>
+        <w:spacing w:after="0" w:line="240" w:lineRule="auto"/>
+        <w:ind w:left="720"/>
+        <w:rPr>
+          <w:rFonts w:ascii="Arial" w:hAnsi="Arial" w:cs="Arial"/>
+          <w:color w:val="000000" w:themeColor="text1"/>
+        </w:rPr>
+      </w:pPr>
     </w:p>
     <w:p>
       <w:pPr>
         <w:pStyle w:val="BodyTextIndent2"/>
         <w:numPr>
           <w:ilvl w:val="0"/>
-          <w:numId w:val="12"/>
+          <w:numId w:val="25"/>
         </w:numPr>
         <w:spacing w:after="0" w:line="240" w:lineRule="auto"/>
         <w:rPr>
           <w:rFonts w:ascii="Arial" w:hAnsi="Arial" w:cs="Arial"/>
-          <w:color w:val="000000" w:themeColor="text1"/>
-        </w:rPr>
-      </w:pPr>
-      <w:r>
-        <w:rPr>
-          <w:rFonts w:ascii="Arial" w:hAnsi="Arial" w:cs="Arial"/>
-          <w:color w:val="000000" w:themeColor="text1"/>
-        </w:rPr>
-        <w:t>a replacement for existing systems, or</w:t>
+          <w:b/>
+          <w:bCs/>
+          <w:color w:val="000000" w:themeColor="text1"/>
+        </w:rPr>
+      </w:pPr>
+      <w:r>
+        <w:rPr>
+          <w:rFonts w:ascii="Arial" w:hAnsi="Arial" w:cs="Arial"/>
+          <w:b/>
+          <w:bCs/>
+          <w:color w:val="000000" w:themeColor="text1"/>
+        </w:rPr>
+        <w:t>Out-Of-Scope Requirements:</w:t>
+      </w:r>
+      <w:r>
+        <w:rPr>
+          <w:rFonts w:ascii="Arial" w:hAnsi="Arial" w:cs="Arial"/>
+          <w:color w:val="000000" w:themeColor="text1"/>
+        </w:rPr>
+        <w:t xml:space="preserve"> Support for the application will not extend beyond the mobile </w:t>
+      </w:r>
+      <w:proofErr w:type="gramStart"/>
+      <w:r>
+        <w:rPr>
+          <w:rFonts w:ascii="Arial" w:hAnsi="Arial" w:cs="Arial"/>
+          <w:color w:val="000000" w:themeColor="text1"/>
+        </w:rPr>
+        <w:t xml:space="preserve">scope, </w:t>
+      </w:r>
+      <w:r>
+        <w:rPr>
+          <w:rFonts w:ascii="Arial" w:hAnsi="Arial" w:cs="Arial"/>
+          <w:color w:val="000000" w:themeColor="text1"/>
+          <w:highlight w:val="yellow"/>
+        </w:rPr>
+        <w:t>and</w:t>
+      </w:r>
+      <w:proofErr w:type="gramEnd"/>
+      <w:r>
+        <w:rPr>
+          <w:rFonts w:ascii="Arial" w:hAnsi="Arial" w:cs="Arial"/>
+          <w:color w:val="000000" w:themeColor="text1"/>
+          <w:highlight w:val="yellow"/>
+        </w:rPr>
+        <w:t xml:space="preserve"> will not be supportable by any operating system beyond Android or iOS systems.</w:t>
+      </w:r>
+      <w:r>
+        <w:rPr>
+          <w:rFonts w:ascii="Arial" w:hAnsi="Arial" w:cs="Arial"/>
+          <w:color w:val="000000" w:themeColor="text1"/>
+        </w:rPr>
+        <w:t xml:space="preserve"> </w:t>
+      </w:r>
+      <w:r>
+        <w:rPr>
+          <w:rFonts w:ascii="Arial" w:hAnsi="Arial" w:cs="Arial"/>
+          <w:color w:val="000000" w:themeColor="text1"/>
+        </w:rPr>
+        <w:t xml:space="preserve">While the application will use GPS and location for the functionality of the map interface, </w:t>
+      </w:r>
+      <w:r>
+        <w:rPr>
+          <w:rFonts w:ascii="Arial" w:hAnsi="Arial" w:cs="Arial"/>
+          <w:color w:val="000000" w:themeColor="text1"/>
+          <w:highlight w:val="yellow"/>
+        </w:rPr>
+        <w:t>the application will not use any internet connectivity for functions of the application</w:t>
+      </w:r>
+      <w:r>
+        <w:rPr>
+          <w:rFonts w:ascii="Arial" w:hAnsi="Arial" w:cs="Arial"/>
+          <w:color w:val="000000" w:themeColor="text1"/>
+        </w:rPr>
+        <w:t xml:space="preserve">. The </w:t>
+      </w:r>
+      <w:r>
+        <w:rPr>
+          <w:rFonts w:ascii="Arial" w:hAnsi="Arial" w:cs="Arial"/>
+          <w:color w:val="000000" w:themeColor="text1"/>
+        </w:rPr>
+        <w:lastRenderedPageBreak/>
+        <w:t xml:space="preserve">map provided with the application will be used for location tracking </w:t>
+      </w:r>
+      <w:proofErr w:type="gramStart"/>
+      <w:r>
+        <w:rPr>
+          <w:rFonts w:ascii="Arial" w:hAnsi="Arial" w:cs="Arial"/>
+          <w:color w:val="000000" w:themeColor="text1"/>
+        </w:rPr>
+        <w:t>only, and</w:t>
+      </w:r>
+      <w:proofErr w:type="gramEnd"/>
+      <w:r>
+        <w:rPr>
+          <w:rFonts w:ascii="Arial" w:hAnsi="Arial" w:cs="Arial"/>
+          <w:color w:val="000000" w:themeColor="text1"/>
+        </w:rPr>
+        <w:t xml:space="preserve"> will not include any form of custom paths for boat routes. In addition, the map will not include any form of location finding. To be specific, this application will not allow users to use the GPS to find a specific location within an area.</w:t>
       </w:r>
     </w:p>
     <w:p>
       <w:pPr>
         <w:pStyle w:val="BodyTextIndent2"/>
-        <w:numPr>
-          <w:ilvl w:val="0"/>
-          <w:numId w:val="12"/>
-        </w:numPr>
         <w:spacing w:after="0" w:line="240" w:lineRule="auto"/>
-        <w:rPr>
-          <w:rFonts w:ascii="Arial" w:hAnsi="Arial" w:cs="Arial"/>
-          <w:color w:val="000000" w:themeColor="text1"/>
-        </w:rPr>
-      </w:pPr>
-      <w:r>
-        <w:rPr>
-          <w:rFonts w:ascii="Arial" w:hAnsi="Arial" w:cs="Arial"/>
-          <w:color w:val="000000" w:themeColor="text1"/>
-        </w:rPr>
-        <w:t>a new self-contained system.</w:t>
-      </w:r>
+        <w:ind w:left="720"/>
+        <w:rPr>
+          <w:rFonts w:ascii="Arial" w:hAnsi="Arial" w:cs="Arial"/>
+          <w:b/>
+          <w:bCs/>
+          <w:color w:val="000000" w:themeColor="text1"/>
+        </w:rPr>
+      </w:pPr>
+    </w:p>
+    <w:p>
+      <w:pPr>
+        <w:pStyle w:val="BodyTextIndent2"/>
+        <w:spacing w:after="0" w:line="240" w:lineRule="auto"/>
+        <w:rPr>
+          <w:rFonts w:ascii="Arial" w:hAnsi="Arial" w:cs="Arial"/>
+          <w:color w:val="000000" w:themeColor="text1"/>
+        </w:rPr>
+      </w:pPr>
+      <w:r>
+        <w:rPr>
+          <w:rFonts w:ascii="Arial" w:hAnsi="Arial" w:cs="Arial"/>
+          <w:color w:val="000000" w:themeColor="text1"/>
+        </w:rPr>
+        <w:t xml:space="preserve"> *(</w:t>
+      </w:r>
+      <w:r>
+        <w:rPr>
+          <w:rFonts w:ascii="Arial" w:hAnsi="Arial" w:cs="Arial"/>
+          <w:color w:val="000000" w:themeColor="text1"/>
+          <w:highlight w:val="yellow"/>
+        </w:rPr>
+        <w:t>Highlighted</w:t>
+      </w:r>
+      <w:r>
+        <w:rPr>
+          <w:rFonts w:ascii="Arial" w:hAnsi="Arial" w:cs="Arial"/>
+          <w:color w:val="000000" w:themeColor="text1"/>
+        </w:rPr>
+        <w:t xml:space="preserve"> statements are new additions to the In Scope/Out or Scope Requirements)</w:t>
+      </w:r>
+    </w:p>
+    <w:p>
+      <w:pPr>
+        <w:pStyle w:val="BodyTextIndent2"/>
+        <w:spacing w:after="0" w:line="240" w:lineRule="auto"/>
+        <w:ind w:left="720"/>
+        <w:rPr>
+          <w:rFonts w:ascii="Arial" w:hAnsi="Arial" w:cs="Arial"/>
+          <w:b/>
+          <w:bCs/>
+          <w:color w:val="000000" w:themeColor="text1"/>
+        </w:rPr>
+      </w:pPr>
+    </w:p>
+    <w:p>
+      <w:pPr>
+        <w:pStyle w:val="Heading1"/>
+        <w:tabs>
+          <w:tab w:val="clear" w:pos="1080"/>
+          <w:tab w:val="num" w:pos="720"/>
+        </w:tabs>
+        <w:spacing w:before="0" w:after="0"/>
+        <w:ind w:left="720"/>
+        <w:rPr>
+          <w:rFonts w:cs="Arial"/>
+          <w:color w:val="000000" w:themeColor="text1"/>
+          <w:sz w:val="24"/>
+          <w:szCs w:val="24"/>
+        </w:rPr>
+      </w:pPr>
+      <w:bookmarkStart w:id="10" w:name="_Toc239824292"/>
+      <w:r>
+        <w:rPr>
+          <w:rFonts w:cs="Arial"/>
+          <w:color w:val="000000" w:themeColor="text1"/>
+          <w:sz w:val="24"/>
+          <w:szCs w:val="24"/>
+        </w:rPr>
+        <w:t>System Overview</w:t>
+      </w:r>
+      <w:bookmarkEnd w:id="10"/>
     </w:p>
     <w:p>
       <w:pPr>
@@ -1143,7 +1291,7 @@
           <w:szCs w:val="24"/>
         </w:rPr>
       </w:pPr>
-      <w:bookmarkStart w:id="13" w:name="_Toc239824294"/>
+      <w:bookmarkStart w:id="11" w:name="_Toc239824293"/>
       <w:r>
         <w:rPr>
           <w:rFonts w:cs="Arial"/>
@@ -1151,9 +1299,9 @@
           <w:sz w:val="24"/>
           <w:szCs w:val="24"/>
         </w:rPr>
-        <w:t>System Context</w:t>
-      </w:r>
-      <w:bookmarkEnd w:id="13"/>
+        <w:t>Project Perspective</w:t>
+      </w:r>
+      <w:bookmarkEnd w:id="11"/>
     </w:p>
     <w:p>
       <w:pPr>
@@ -1169,8 +1317,145 @@
           <w:rFonts w:ascii="Arial" w:hAnsi="Arial" w:cs="Arial"/>
           <w:color w:val="000000" w:themeColor="text1"/>
         </w:rPr>
+        <w:t xml:space="preserve">The How </w:t>
+      </w:r>
+      <w:proofErr w:type="gramStart"/>
+      <w:r>
+        <w:rPr>
+          <w:rFonts w:ascii="Arial" w:hAnsi="Arial" w:cs="Arial"/>
+          <w:color w:val="000000" w:themeColor="text1"/>
+        </w:rPr>
+        <w:t>To</w:t>
+      </w:r>
+      <w:proofErr w:type="gramEnd"/>
+      <w:r>
+        <w:rPr>
+          <w:rFonts w:ascii="Arial" w:hAnsi="Arial" w:cs="Arial"/>
+          <w:color w:val="000000" w:themeColor="text1"/>
+        </w:rPr>
+        <w:t xml:space="preserve"> Train Your Dragon Boat application is a new self-contained system. Since the George Brown College Dragon Boat team does not have a dedicated system </w:t>
+      </w:r>
+      <w:r>
+        <w:rPr>
+          <w:rFonts w:ascii="Arial" w:hAnsi="Arial" w:cs="Arial"/>
+          <w:color w:val="000000" w:themeColor="text1"/>
+        </w:rPr>
+        <w:t>for managing</w:t>
+      </w:r>
+      <w:r>
+        <w:rPr>
+          <w:rFonts w:ascii="Arial" w:hAnsi="Arial" w:cs="Arial"/>
+          <w:color w:val="000000" w:themeColor="text1"/>
+        </w:rPr>
+        <w:t xml:space="preserve"> team members and boat </w:t>
+      </w:r>
+      <w:proofErr w:type="gramStart"/>
+      <w:r>
+        <w:rPr>
+          <w:rFonts w:ascii="Arial" w:hAnsi="Arial" w:cs="Arial"/>
+          <w:color w:val="000000" w:themeColor="text1"/>
+        </w:rPr>
+        <w:t>layouts, or</w:t>
+      </w:r>
+      <w:proofErr w:type="gramEnd"/>
+      <w:r>
+        <w:rPr>
+          <w:rFonts w:ascii="Arial" w:hAnsi="Arial" w:cs="Arial"/>
+          <w:color w:val="000000" w:themeColor="text1"/>
+        </w:rPr>
+        <w:t xml:space="preserve"> storing information about users or boat routes along with details, this application will act as a central</w:t>
+      </w:r>
+      <w:r>
+        <w:rPr>
+          <w:rFonts w:ascii="Arial" w:hAnsi="Arial" w:cs="Arial"/>
+          <w:color w:val="000000" w:themeColor="text1"/>
+        </w:rPr>
+        <w:t xml:space="preserve">ized application </w:t>
+      </w:r>
+      <w:r>
+        <w:rPr>
+          <w:rFonts w:ascii="Arial" w:hAnsi="Arial" w:cs="Arial"/>
+          <w:color w:val="000000" w:themeColor="text1"/>
+        </w:rPr>
+        <w:t>for all members of the dragon boat team.</w:t>
+      </w:r>
+    </w:p>
+    <w:p>
+      <w:pPr>
+        <w:pStyle w:val="BodyTextIndent2"/>
+        <w:spacing w:after="0" w:line="240" w:lineRule="auto"/>
+        <w:rPr>
+          <w:rFonts w:ascii="Arial" w:hAnsi="Arial" w:cs="Arial"/>
+          <w:color w:val="000000" w:themeColor="text1"/>
+        </w:rPr>
+      </w:pPr>
+    </w:p>
+    <w:p>
+      <w:pPr>
+        <w:pStyle w:val="Heading2"/>
+        <w:tabs>
+          <w:tab w:val="clear" w:pos="1800"/>
+          <w:tab w:val="num" w:pos="1440"/>
+        </w:tabs>
+        <w:spacing w:before="0" w:after="0"/>
+        <w:ind w:left="1440"/>
+        <w:rPr>
+          <w:rFonts w:cs="Arial"/>
+          <w:color w:val="000000" w:themeColor="text1"/>
+          <w:sz w:val="24"/>
+          <w:szCs w:val="24"/>
+        </w:rPr>
+      </w:pPr>
+      <w:bookmarkStart w:id="12" w:name="_Toc239824294"/>
+      <w:r>
+        <w:rPr>
+          <w:rFonts w:cs="Arial"/>
+          <w:color w:val="000000" w:themeColor="text1"/>
+          <w:sz w:val="24"/>
+          <w:szCs w:val="24"/>
+        </w:rPr>
+        <w:t>System Context</w:t>
+      </w:r>
+      <w:bookmarkEnd w:id="12"/>
+    </w:p>
+    <w:p>
+      <w:pPr>
+        <w:pStyle w:val="BodyTextIndent2"/>
+        <w:spacing w:after="0" w:line="240" w:lineRule="auto"/>
+        <w:rPr>
+          <w:rFonts w:ascii="Arial" w:hAnsi="Arial" w:cs="Arial"/>
+          <w:color w:val="000000" w:themeColor="text1"/>
+        </w:rPr>
+      </w:pPr>
+      <w:r>
+        <w:rPr>
+          <w:rFonts w:ascii="Arial" w:hAnsi="Arial" w:cs="Arial"/>
+          <w:color w:val="000000" w:themeColor="text1"/>
+        </w:rPr>
         <w:t xml:space="preserve">The System Context describes the resulting software within the business case, including strategic issues in which the system is involved or which it specifically addresses.  </w:t>
       </w:r>
+    </w:p>
+    <w:p>
+      <w:pPr>
+        <w:pStyle w:val="BodyTextIndent2"/>
+        <w:spacing w:after="0" w:line="240" w:lineRule="auto"/>
+        <w:rPr>
+          <w:rFonts w:ascii="Arial" w:hAnsi="Arial" w:cs="Arial"/>
+          <w:color w:val="000000" w:themeColor="text1"/>
+        </w:rPr>
+      </w:pPr>
+    </w:p>
+    <w:p>
+      <w:pPr>
+        <w:pStyle w:val="BodyTextIndent2"/>
+        <w:spacing w:after="0" w:line="240" w:lineRule="auto"/>
+        <w:rPr>
+          <w:rFonts w:ascii="Arial" w:hAnsi="Arial" w:cs="Arial"/>
+          <w:color w:val="000000" w:themeColor="text1"/>
+        </w:rPr>
+      </w:pPr>
+      <w:bookmarkStart w:id="13" w:name="_GoBack"/>
+      <w:bookmarkEnd w:id="13"/>
     </w:p>
     <w:p>
       <w:pPr>
@@ -1372,6 +1657,84 @@
     </w:p>
     <w:p>
       <w:pPr>
+        <w:pStyle w:val="BodyTextIndent2"/>
+        <w:spacing w:after="0" w:line="240" w:lineRule="auto"/>
+        <w:rPr>
+          <w:rFonts w:ascii="Arial" w:hAnsi="Arial" w:cs="Arial"/>
+          <w:color w:val="000000" w:themeColor="text1"/>
+        </w:rPr>
+      </w:pPr>
+      <w:r>
+        <w:rPr>
+          <w:rFonts w:ascii="Arial" w:hAnsi="Arial" w:cs="Arial"/>
+          <w:color w:val="000000" w:themeColor="text1"/>
+        </w:rPr>
+        <w:t>Dependencies:</w:t>
+      </w:r>
+    </w:p>
+    <w:p>
+      <w:pPr>
+        <w:pStyle w:val="BodyTextIndent2"/>
+        <w:numPr>
+          <w:ilvl w:val="0"/>
+          <w:numId w:val="26"/>
+        </w:numPr>
+        <w:spacing w:after="0" w:line="240" w:lineRule="auto"/>
+        <w:rPr>
+          <w:rFonts w:ascii="Arial" w:hAnsi="Arial" w:cs="Arial"/>
+          <w:color w:val="000000" w:themeColor="text1"/>
+        </w:rPr>
+      </w:pPr>
+      <w:proofErr w:type="spellStart"/>
+      <w:r>
+        <w:rPr>
+          <w:rFonts w:ascii="Arial" w:hAnsi="Arial" w:cs="Arial"/>
+          <w:color w:val="000000" w:themeColor="text1"/>
+        </w:rPr>
+        <w:t>Npm</w:t>
+      </w:r>
+      <w:proofErr w:type="spellEnd"/>
+      <w:r>
+        <w:rPr>
+          <w:rFonts w:ascii="Arial" w:hAnsi="Arial" w:cs="Arial"/>
+          <w:color w:val="000000" w:themeColor="text1"/>
+        </w:rPr>
+        <w:t xml:space="preserve"> install packages</w:t>
+      </w:r>
+    </w:p>
+    <w:p>
+      <w:pPr>
+        <w:pStyle w:val="BodyTextIndent2"/>
+        <w:numPr>
+          <w:ilvl w:val="0"/>
+          <w:numId w:val="26"/>
+        </w:numPr>
+        <w:spacing w:after="0" w:line="240" w:lineRule="auto"/>
+        <w:rPr>
+          <w:rFonts w:ascii="Arial" w:hAnsi="Arial" w:cs="Arial"/>
+          <w:color w:val="000000" w:themeColor="text1"/>
+        </w:rPr>
+      </w:pPr>
+      <w:r>
+        <w:rPr>
+          <w:rFonts w:ascii="Arial" w:hAnsi="Arial" w:cs="Arial"/>
+          <w:color w:val="000000" w:themeColor="text1"/>
+        </w:rPr>
+        <w:t>User must have location enabled</w:t>
+      </w:r>
+    </w:p>
+    <w:p>
+      <w:pPr>
+        <w:pStyle w:val="BodyTextIndent2"/>
+        <w:spacing w:after="0" w:line="240" w:lineRule="auto"/>
+        <w:rPr>
+          <w:rFonts w:ascii="Arial" w:hAnsi="Arial" w:cs="Arial"/>
+          <w:color w:val="000000" w:themeColor="text1"/>
+        </w:rPr>
+      </w:pPr>
+    </w:p>
+    <w:p>
+      <w:pPr>
         <w:pStyle w:val="Heading2"/>
         <w:numPr>
           <w:ilvl w:val="0"/>
@@ -1492,6 +1855,7 @@
         <w:rPr>
           <w:rFonts w:ascii="Arial" w:hAnsi="Arial" w:cs="Arial"/>
         </w:rPr>
+        <w:lastRenderedPageBreak/>
         <w:t>Processing</w:t>
       </w:r>
     </w:p>
@@ -1548,7 +1912,6 @@
           <w:sz w:val="24"/>
           <w:szCs w:val="24"/>
         </w:rPr>
-        <w:lastRenderedPageBreak/>
         <w:t>3.</w:t>
       </w:r>
       <w:r>
@@ -4250,6 +4613,119 @@
     </w:lvl>
   </w:abstractNum>
   <w:abstractNum w:abstractNumId="11" w15:restartNumberingAfterBreak="0">
+    <w:nsid w:val="33C679B7"/>
+    <w:multiLevelType w:val="hybridMultilevel"/>
+    <w:tmpl w:val="24A08CFE"/>
+    <w:lvl w:ilvl="0" w:tplc="082E1E06">
+      <w:start w:val="1"/>
+      <w:numFmt w:val="bullet"/>
+      <w:lvlText w:val=""/>
+      <w:lvlJc w:val="left"/>
+      <w:pPr>
+        <w:ind w:left="720" w:hanging="360"/>
+      </w:pPr>
+      <w:rPr>
+        <w:rFonts w:ascii="Symbol" w:eastAsia="Times New Roman" w:hAnsi="Symbol" w:cs="Arial" w:hint="default"/>
+      </w:rPr>
+    </w:lvl>
+    <w:lvl w:ilvl="1" w:tplc="04090003" w:tentative="1">
+      <w:start w:val="1"/>
+      <w:numFmt w:val="bullet"/>
+      <w:lvlText w:val="o"/>
+      <w:lvlJc w:val="left"/>
+      <w:pPr>
+        <w:ind w:left="1440" w:hanging="360"/>
+      </w:pPr>
+      <w:rPr>
+        <w:rFonts w:ascii="Courier New" w:hAnsi="Courier New" w:cs="Courier New" w:hint="default"/>
+      </w:rPr>
+    </w:lvl>
+    <w:lvl w:ilvl="2" w:tplc="04090005" w:tentative="1">
+      <w:start w:val="1"/>
+      <w:numFmt w:val="bullet"/>
+      <w:lvlText w:val=""/>
+      <w:lvlJc w:val="left"/>
+      <w:pPr>
+        <w:ind w:left="2160" w:hanging="360"/>
+      </w:pPr>
+      <w:rPr>
+        <w:rFonts w:ascii="Wingdings" w:hAnsi="Wingdings" w:hint="default"/>
+      </w:rPr>
+    </w:lvl>
+    <w:lvl w:ilvl="3" w:tplc="04090001" w:tentative="1">
+      <w:start w:val="1"/>
+      <w:numFmt w:val="bullet"/>
+      <w:lvlText w:val=""/>
+      <w:lvlJc w:val="left"/>
+      <w:pPr>
+        <w:ind w:left="2880" w:hanging="360"/>
+      </w:pPr>
+      <w:rPr>
+        <w:rFonts w:ascii="Symbol" w:hAnsi="Symbol" w:hint="default"/>
+      </w:rPr>
+    </w:lvl>
+    <w:lvl w:ilvl="4" w:tplc="04090003" w:tentative="1">
+      <w:start w:val="1"/>
+      <w:numFmt w:val="bullet"/>
+      <w:lvlText w:val="o"/>
+      <w:lvlJc w:val="left"/>
+      <w:pPr>
+        <w:ind w:left="3600" w:hanging="360"/>
+      </w:pPr>
+      <w:rPr>
+        <w:rFonts w:ascii="Courier New" w:hAnsi="Courier New" w:cs="Courier New" w:hint="default"/>
+      </w:rPr>
+    </w:lvl>
+    <w:lvl w:ilvl="5" w:tplc="04090005" w:tentative="1">
+      <w:start w:val="1"/>
+      <w:numFmt w:val="bullet"/>
+      <w:lvlText w:val=""/>
+      <w:lvlJc w:val="left"/>
+      <w:pPr>
+        <w:ind w:left="4320" w:hanging="360"/>
+      </w:pPr>
+      <w:rPr>
+        <w:rFonts w:ascii="Wingdings" w:hAnsi="Wingdings" w:hint="default"/>
+      </w:rPr>
+    </w:lvl>
+    <w:lvl w:ilvl="6" w:tplc="04090001" w:tentative="1">
+      <w:start w:val="1"/>
+      <w:numFmt w:val="bullet"/>
+      <w:lvlText w:val=""/>
+      <w:lvlJc w:val="left"/>
+      <w:pPr>
+        <w:ind w:left="5040" w:hanging="360"/>
+      </w:pPr>
+      <w:rPr>
+        <w:rFonts w:ascii="Symbol" w:hAnsi="Symbol" w:hint="default"/>
+      </w:rPr>
+    </w:lvl>
+    <w:lvl w:ilvl="7" w:tplc="04090003" w:tentative="1">
+      <w:start w:val="1"/>
+      <w:numFmt w:val="bullet"/>
+      <w:lvlText w:val="o"/>
+      <w:lvlJc w:val="left"/>
+      <w:pPr>
+        <w:ind w:left="5760" w:hanging="360"/>
+      </w:pPr>
+      <w:rPr>
+        <w:rFonts w:ascii="Courier New" w:hAnsi="Courier New" w:cs="Courier New" w:hint="default"/>
+      </w:rPr>
+    </w:lvl>
+    <w:lvl w:ilvl="8" w:tplc="04090005" w:tentative="1">
+      <w:start w:val="1"/>
+      <w:numFmt w:val="bullet"/>
+      <w:lvlText w:val=""/>
+      <w:lvlJc w:val="left"/>
+      <w:pPr>
+        <w:ind w:left="6480" w:hanging="360"/>
+      </w:pPr>
+      <w:rPr>
+        <w:rFonts w:ascii="Wingdings" w:hAnsi="Wingdings" w:hint="default"/>
+      </w:rPr>
+    </w:lvl>
+  </w:abstractNum>
+  <w:abstractNum w:abstractNumId="12" w15:restartNumberingAfterBreak="0">
     <w:nsid w:val="399555C1"/>
     <w:multiLevelType w:val="hybridMultilevel"/>
     <w:tmpl w:val="B784F314"/>
@@ -4389,7 +4865,120 @@
       </w:rPr>
     </w:lvl>
   </w:abstractNum>
-  <w:abstractNum w:abstractNumId="12" w15:restartNumberingAfterBreak="0">
+  <w:abstractNum w:abstractNumId="13" w15:restartNumberingAfterBreak="0">
+    <w:nsid w:val="4D894CAF"/>
+    <w:multiLevelType w:val="hybridMultilevel"/>
+    <w:tmpl w:val="8160A72E"/>
+    <w:lvl w:ilvl="0" w:tplc="78083DD4">
+      <w:start w:val="1"/>
+      <w:numFmt w:val="bullet"/>
+      <w:lvlText w:val=""/>
+      <w:lvlJc w:val="left"/>
+      <w:pPr>
+        <w:ind w:left="720" w:hanging="360"/>
+      </w:pPr>
+      <w:rPr>
+        <w:rFonts w:ascii="Symbol" w:eastAsia="Times New Roman" w:hAnsi="Symbol" w:cs="Arial" w:hint="default"/>
+      </w:rPr>
+    </w:lvl>
+    <w:lvl w:ilvl="1" w:tplc="04090003" w:tentative="1">
+      <w:start w:val="1"/>
+      <w:numFmt w:val="bullet"/>
+      <w:lvlText w:val="o"/>
+      <w:lvlJc w:val="left"/>
+      <w:pPr>
+        <w:ind w:left="1440" w:hanging="360"/>
+      </w:pPr>
+      <w:rPr>
+        <w:rFonts w:ascii="Courier New" w:hAnsi="Courier New" w:cs="Courier New" w:hint="default"/>
+      </w:rPr>
+    </w:lvl>
+    <w:lvl w:ilvl="2" w:tplc="04090005" w:tentative="1">
+      <w:start w:val="1"/>
+      <w:numFmt w:val="bullet"/>
+      <w:lvlText w:val=""/>
+      <w:lvlJc w:val="left"/>
+      <w:pPr>
+        <w:ind w:left="2160" w:hanging="360"/>
+      </w:pPr>
+      <w:rPr>
+        <w:rFonts w:ascii="Wingdings" w:hAnsi="Wingdings" w:hint="default"/>
+      </w:rPr>
+    </w:lvl>
+    <w:lvl w:ilvl="3" w:tplc="04090001" w:tentative="1">
+      <w:start w:val="1"/>
+      <w:numFmt w:val="bullet"/>
+      <w:lvlText w:val=""/>
+      <w:lvlJc w:val="left"/>
+      <w:pPr>
+        <w:ind w:left="2880" w:hanging="360"/>
+      </w:pPr>
+      <w:rPr>
+        <w:rFonts w:ascii="Symbol" w:hAnsi="Symbol" w:hint="default"/>
+      </w:rPr>
+    </w:lvl>
+    <w:lvl w:ilvl="4" w:tplc="04090003" w:tentative="1">
+      <w:start w:val="1"/>
+      <w:numFmt w:val="bullet"/>
+      <w:lvlText w:val="o"/>
+      <w:lvlJc w:val="left"/>
+      <w:pPr>
+        <w:ind w:left="3600" w:hanging="360"/>
+      </w:pPr>
+      <w:rPr>
+        <w:rFonts w:ascii="Courier New" w:hAnsi="Courier New" w:cs="Courier New" w:hint="default"/>
+      </w:rPr>
+    </w:lvl>
+    <w:lvl w:ilvl="5" w:tplc="04090005" w:tentative="1">
+      <w:start w:val="1"/>
+      <w:numFmt w:val="bullet"/>
+      <w:lvlText w:val=""/>
+      <w:lvlJc w:val="left"/>
+      <w:pPr>
+        <w:ind w:left="4320" w:hanging="360"/>
+      </w:pPr>
+      <w:rPr>
+        <w:rFonts w:ascii="Wingdings" w:hAnsi="Wingdings" w:hint="default"/>
+      </w:rPr>
+    </w:lvl>
+    <w:lvl w:ilvl="6" w:tplc="04090001" w:tentative="1">
+      <w:start w:val="1"/>
+      <w:numFmt w:val="bullet"/>
+      <w:lvlText w:val=""/>
+      <w:lvlJc w:val="left"/>
+      <w:pPr>
+        <w:ind w:left="5040" w:hanging="360"/>
+      </w:pPr>
+      <w:rPr>
+        <w:rFonts w:ascii="Symbol" w:hAnsi="Symbol" w:hint="default"/>
+      </w:rPr>
+    </w:lvl>
+    <w:lvl w:ilvl="7" w:tplc="04090003" w:tentative="1">
+      <w:start w:val="1"/>
+      <w:numFmt w:val="bullet"/>
+      <w:lvlText w:val="o"/>
+      <w:lvlJc w:val="left"/>
+      <w:pPr>
+        <w:ind w:left="5760" w:hanging="360"/>
+      </w:pPr>
+      <w:rPr>
+        <w:rFonts w:ascii="Courier New" w:hAnsi="Courier New" w:cs="Courier New" w:hint="default"/>
+      </w:rPr>
+    </w:lvl>
+    <w:lvl w:ilvl="8" w:tplc="04090005" w:tentative="1">
+      <w:start w:val="1"/>
+      <w:numFmt w:val="bullet"/>
+      <w:lvlText w:val=""/>
+      <w:lvlJc w:val="left"/>
+      <w:pPr>
+        <w:ind w:left="6480" w:hanging="360"/>
+      </w:pPr>
+      <w:rPr>
+        <w:rFonts w:ascii="Wingdings" w:hAnsi="Wingdings" w:hint="default"/>
+      </w:rPr>
+    </w:lvl>
+  </w:abstractNum>
+  <w:abstractNum w:abstractNumId="14" w15:restartNumberingAfterBreak="0">
     <w:nsid w:val="56140E83"/>
     <w:multiLevelType w:val="hybridMultilevel"/>
     <w:tmpl w:val="8DCA0808"/>
@@ -4509,7 +5098,7 @@
       </w:pPr>
     </w:lvl>
   </w:abstractNum>
-  <w:abstractNum w:abstractNumId="13" w15:restartNumberingAfterBreak="0">
+  <w:abstractNum w:abstractNumId="15" w15:restartNumberingAfterBreak="0">
     <w:nsid w:val="56FA7E13"/>
     <w:multiLevelType w:val="hybridMultilevel"/>
     <w:tmpl w:val="B99066BC"/>
@@ -4650,7 +5239,7 @@
       </w:rPr>
     </w:lvl>
   </w:abstractNum>
-  <w:abstractNum w:abstractNumId="14" w15:restartNumberingAfterBreak="0">
+  <w:abstractNum w:abstractNumId="16" w15:restartNumberingAfterBreak="0">
     <w:nsid w:val="59D45177"/>
     <w:multiLevelType w:val="hybridMultilevel"/>
     <w:tmpl w:val="275E8E96"/>
@@ -4763,7 +5352,120 @@
       </w:rPr>
     </w:lvl>
   </w:abstractNum>
-  <w:abstractNum w:abstractNumId="15" w15:restartNumberingAfterBreak="0">
+  <w:abstractNum w:abstractNumId="17" w15:restartNumberingAfterBreak="0">
+    <w:nsid w:val="5A384FFE"/>
+    <w:multiLevelType w:val="hybridMultilevel"/>
+    <w:tmpl w:val="2E3C044C"/>
+    <w:lvl w:ilvl="0" w:tplc="9D60EFA4">
+      <w:start w:val="1"/>
+      <w:numFmt w:val="bullet"/>
+      <w:lvlText w:val=""/>
+      <w:lvlJc w:val="left"/>
+      <w:pPr>
+        <w:ind w:left="1080" w:hanging="360"/>
+      </w:pPr>
+      <w:rPr>
+        <w:rFonts w:ascii="Symbol" w:eastAsia="Times New Roman" w:hAnsi="Symbol" w:cs="Arial" w:hint="default"/>
+      </w:rPr>
+    </w:lvl>
+    <w:lvl w:ilvl="1" w:tplc="04090003" w:tentative="1">
+      <w:start w:val="1"/>
+      <w:numFmt w:val="bullet"/>
+      <w:lvlText w:val="o"/>
+      <w:lvlJc w:val="left"/>
+      <w:pPr>
+        <w:ind w:left="1800" w:hanging="360"/>
+      </w:pPr>
+      <w:rPr>
+        <w:rFonts w:ascii="Courier New" w:hAnsi="Courier New" w:cs="Courier New" w:hint="default"/>
+      </w:rPr>
+    </w:lvl>
+    <w:lvl w:ilvl="2" w:tplc="04090005" w:tentative="1">
+      <w:start w:val="1"/>
+      <w:numFmt w:val="bullet"/>
+      <w:lvlText w:val=""/>
+      <w:lvlJc w:val="left"/>
+      <w:pPr>
+        <w:ind w:left="2520" w:hanging="360"/>
+      </w:pPr>
+      <w:rPr>
+        <w:rFonts w:ascii="Wingdings" w:hAnsi="Wingdings" w:hint="default"/>
+      </w:rPr>
+    </w:lvl>
+    <w:lvl w:ilvl="3" w:tplc="04090001" w:tentative="1">
+      <w:start w:val="1"/>
+      <w:numFmt w:val="bullet"/>
+      <w:lvlText w:val=""/>
+      <w:lvlJc w:val="left"/>
+      <w:pPr>
+        <w:ind w:left="3240" w:hanging="360"/>
+      </w:pPr>
+      <w:rPr>
+        <w:rFonts w:ascii="Symbol" w:hAnsi="Symbol" w:hint="default"/>
+      </w:rPr>
+    </w:lvl>
+    <w:lvl w:ilvl="4" w:tplc="04090003" w:tentative="1">
+      <w:start w:val="1"/>
+      <w:numFmt w:val="bullet"/>
+      <w:lvlText w:val="o"/>
+      <w:lvlJc w:val="left"/>
+      <w:pPr>
+        <w:ind w:left="3960" w:hanging="360"/>
+      </w:pPr>
+      <w:rPr>
+        <w:rFonts w:ascii="Courier New" w:hAnsi="Courier New" w:cs="Courier New" w:hint="default"/>
+      </w:rPr>
+    </w:lvl>
+    <w:lvl w:ilvl="5" w:tplc="04090005" w:tentative="1">
+      <w:start w:val="1"/>
+      <w:numFmt w:val="bullet"/>
+      <w:lvlText w:val=""/>
+      <w:lvlJc w:val="left"/>
+      <w:pPr>
+        <w:ind w:left="4680" w:hanging="360"/>
+      </w:pPr>
+      <w:rPr>
+        <w:rFonts w:ascii="Wingdings" w:hAnsi="Wingdings" w:hint="default"/>
+      </w:rPr>
+    </w:lvl>
+    <w:lvl w:ilvl="6" w:tplc="04090001" w:tentative="1">
+      <w:start w:val="1"/>
+      <w:numFmt w:val="bullet"/>
+      <w:lvlText w:val=""/>
+      <w:lvlJc w:val="left"/>
+      <w:pPr>
+        <w:ind w:left="5400" w:hanging="360"/>
+      </w:pPr>
+      <w:rPr>
+        <w:rFonts w:ascii="Symbol" w:hAnsi="Symbol" w:hint="default"/>
+      </w:rPr>
+    </w:lvl>
+    <w:lvl w:ilvl="7" w:tplc="04090003" w:tentative="1">
+      <w:start w:val="1"/>
+      <w:numFmt w:val="bullet"/>
+      <w:lvlText w:val="o"/>
+      <w:lvlJc w:val="left"/>
+      <w:pPr>
+        <w:ind w:left="6120" w:hanging="360"/>
+      </w:pPr>
+      <w:rPr>
+        <w:rFonts w:ascii="Courier New" w:hAnsi="Courier New" w:cs="Courier New" w:hint="default"/>
+      </w:rPr>
+    </w:lvl>
+    <w:lvl w:ilvl="8" w:tplc="04090005" w:tentative="1">
+      <w:start w:val="1"/>
+      <w:numFmt w:val="bullet"/>
+      <w:lvlText w:val=""/>
+      <w:lvlJc w:val="left"/>
+      <w:pPr>
+        <w:ind w:left="6840" w:hanging="360"/>
+      </w:pPr>
+      <w:rPr>
+        <w:rFonts w:ascii="Wingdings" w:hAnsi="Wingdings" w:hint="default"/>
+      </w:rPr>
+    </w:lvl>
+  </w:abstractNum>
+  <w:abstractNum w:abstractNumId="18" w15:restartNumberingAfterBreak="0">
     <w:nsid w:val="5BF51A28"/>
     <w:multiLevelType w:val="hybridMultilevel"/>
     <w:tmpl w:val="B51C63BC"/>
@@ -4900,7 +5602,120 @@
       </w:rPr>
     </w:lvl>
   </w:abstractNum>
-  <w:abstractNum w:abstractNumId="16" w15:restartNumberingAfterBreak="0">
+  <w:abstractNum w:abstractNumId="19" w15:restartNumberingAfterBreak="0">
+    <w:nsid w:val="5D9A1733"/>
+    <w:multiLevelType w:val="hybridMultilevel"/>
+    <w:tmpl w:val="7B247754"/>
+    <w:lvl w:ilvl="0" w:tplc="0810C24C">
+      <w:start w:val="1"/>
+      <w:numFmt w:val="bullet"/>
+      <w:lvlText w:val="-"/>
+      <w:lvlJc w:val="left"/>
+      <w:pPr>
+        <w:ind w:left="720" w:hanging="360"/>
+      </w:pPr>
+      <w:rPr>
+        <w:rFonts w:ascii="Arial" w:eastAsia="Times New Roman" w:hAnsi="Arial" w:cs="Arial" w:hint="default"/>
+      </w:rPr>
+    </w:lvl>
+    <w:lvl w:ilvl="1" w:tplc="04090003" w:tentative="1">
+      <w:start w:val="1"/>
+      <w:numFmt w:val="bullet"/>
+      <w:lvlText w:val="o"/>
+      <w:lvlJc w:val="left"/>
+      <w:pPr>
+        <w:ind w:left="1440" w:hanging="360"/>
+      </w:pPr>
+      <w:rPr>
+        <w:rFonts w:ascii="Courier New" w:hAnsi="Courier New" w:cs="Courier New" w:hint="default"/>
+      </w:rPr>
+    </w:lvl>
+    <w:lvl w:ilvl="2" w:tplc="04090005" w:tentative="1">
+      <w:start w:val="1"/>
+      <w:numFmt w:val="bullet"/>
+      <w:lvlText w:val=""/>
+      <w:lvlJc w:val="left"/>
+      <w:pPr>
+        <w:ind w:left="2160" w:hanging="360"/>
+      </w:pPr>
+      <w:rPr>
+        <w:rFonts w:ascii="Wingdings" w:hAnsi="Wingdings" w:hint="default"/>
+      </w:rPr>
+    </w:lvl>
+    <w:lvl w:ilvl="3" w:tplc="04090001" w:tentative="1">
+      <w:start w:val="1"/>
+      <w:numFmt w:val="bullet"/>
+      <w:lvlText w:val=""/>
+      <w:lvlJc w:val="left"/>
+      <w:pPr>
+        <w:ind w:left="2880" w:hanging="360"/>
+      </w:pPr>
+      <w:rPr>
+        <w:rFonts w:ascii="Symbol" w:hAnsi="Symbol" w:hint="default"/>
+      </w:rPr>
+    </w:lvl>
+    <w:lvl w:ilvl="4" w:tplc="04090003" w:tentative="1">
+      <w:start w:val="1"/>
+      <w:numFmt w:val="bullet"/>
+      <w:lvlText w:val="o"/>
+      <w:lvlJc w:val="left"/>
+      <w:pPr>
+        <w:ind w:left="3600" w:hanging="360"/>
+      </w:pPr>
+      <w:rPr>
+        <w:rFonts w:ascii="Courier New" w:hAnsi="Courier New" w:cs="Courier New" w:hint="default"/>
+      </w:rPr>
+    </w:lvl>
+    <w:lvl w:ilvl="5" w:tplc="04090005" w:tentative="1">
+      <w:start w:val="1"/>
+      <w:numFmt w:val="bullet"/>
+      <w:lvlText w:val=""/>
+      <w:lvlJc w:val="left"/>
+      <w:pPr>
+        <w:ind w:left="4320" w:hanging="360"/>
+      </w:pPr>
+      <w:rPr>
+        <w:rFonts w:ascii="Wingdings" w:hAnsi="Wingdings" w:hint="default"/>
+      </w:rPr>
+    </w:lvl>
+    <w:lvl w:ilvl="6" w:tplc="04090001" w:tentative="1">
+      <w:start w:val="1"/>
+      <w:numFmt w:val="bullet"/>
+      <w:lvlText w:val=""/>
+      <w:lvlJc w:val="left"/>
+      <w:pPr>
+        <w:ind w:left="5040" w:hanging="360"/>
+      </w:pPr>
+      <w:rPr>
+        <w:rFonts w:ascii="Symbol" w:hAnsi="Symbol" w:hint="default"/>
+      </w:rPr>
+    </w:lvl>
+    <w:lvl w:ilvl="7" w:tplc="04090003" w:tentative="1">
+      <w:start w:val="1"/>
+      <w:numFmt w:val="bullet"/>
+      <w:lvlText w:val="o"/>
+      <w:lvlJc w:val="left"/>
+      <w:pPr>
+        <w:ind w:left="5760" w:hanging="360"/>
+      </w:pPr>
+      <w:rPr>
+        <w:rFonts w:ascii="Courier New" w:hAnsi="Courier New" w:cs="Courier New" w:hint="default"/>
+      </w:rPr>
+    </w:lvl>
+    <w:lvl w:ilvl="8" w:tplc="04090005" w:tentative="1">
+      <w:start w:val="1"/>
+      <w:numFmt w:val="bullet"/>
+      <w:lvlText w:val=""/>
+      <w:lvlJc w:val="left"/>
+      <w:pPr>
+        <w:ind w:left="6480" w:hanging="360"/>
+      </w:pPr>
+      <w:rPr>
+        <w:rFonts w:ascii="Wingdings" w:hAnsi="Wingdings" w:hint="default"/>
+      </w:rPr>
+    </w:lvl>
+  </w:abstractNum>
+  <w:abstractNum w:abstractNumId="20" w15:restartNumberingAfterBreak="0">
     <w:nsid w:val="5F4E74DB"/>
     <w:multiLevelType w:val="hybridMultilevel"/>
     <w:tmpl w:val="6722DDF4"/>
@@ -5040,7 +5855,7 @@
       </w:rPr>
     </w:lvl>
   </w:abstractNum>
-  <w:abstractNum w:abstractNumId="17" w15:restartNumberingAfterBreak="0">
+  <w:abstractNum w:abstractNumId="21" w15:restartNumberingAfterBreak="0">
     <w:nsid w:val="68734ECC"/>
     <w:multiLevelType w:val="hybridMultilevel"/>
     <w:tmpl w:val="46DE0A60"/>
@@ -5181,7 +5996,7 @@
       </w:rPr>
     </w:lvl>
   </w:abstractNum>
-  <w:abstractNum w:abstractNumId="18" w15:restartNumberingAfterBreak="0">
+  <w:abstractNum w:abstractNumId="22" w15:restartNumberingAfterBreak="0">
     <w:nsid w:val="6CE312C7"/>
     <w:multiLevelType w:val="hybridMultilevel"/>
     <w:tmpl w:val="B784F314"/>
@@ -5318,7 +6133,7 @@
       </w:rPr>
     </w:lvl>
   </w:abstractNum>
-  <w:abstractNum w:abstractNumId="19" w15:restartNumberingAfterBreak="0">
+  <w:abstractNum w:abstractNumId="23" w15:restartNumberingAfterBreak="0">
     <w:nsid w:val="72D76018"/>
     <w:multiLevelType w:val="multilevel"/>
     <w:tmpl w:val="F36279A0"/>
@@ -5462,16 +6277,16 @@
     </w:lvl>
   </w:abstractNum>
   <w:num w:numId="1">
-    <w:abstractNumId w:val="17"/>
+    <w:abstractNumId w:val="21"/>
   </w:num>
   <w:num w:numId="2">
     <w:abstractNumId w:val="2"/>
   </w:num>
   <w:num w:numId="3">
-    <w:abstractNumId w:val="13"/>
+    <w:abstractNumId w:val="15"/>
   </w:num>
   <w:num w:numId="4">
-    <w:abstractNumId w:val="15"/>
+    <w:abstractNumId w:val="18"/>
     <w:lvlOverride w:ilvl="0">
       <w:startOverride w:val="1"/>
     </w:lvlOverride>
@@ -5499,7 +6314,7 @@
     <w:lvlOverride w:ilvl="8"/>
   </w:num>
   <w:num w:numId="6">
-    <w:abstractNumId w:val="18"/>
+    <w:abstractNumId w:val="22"/>
     <w:lvlOverride w:ilvl="0">
       <w:startOverride w:val="1"/>
     </w:lvlOverride>
@@ -5513,16 +6328,16 @@
     <w:lvlOverride w:ilvl="8"/>
   </w:num>
   <w:num w:numId="7">
-    <w:abstractNumId w:val="16"/>
+    <w:abstractNumId w:val="20"/>
   </w:num>
   <w:num w:numId="8">
-    <w:abstractNumId w:val="11"/>
+    <w:abstractNumId w:val="12"/>
   </w:num>
   <w:num w:numId="9">
     <w:abstractNumId w:val="7"/>
   </w:num>
   <w:num w:numId="10">
-    <w:abstractNumId w:val="19"/>
+    <w:abstractNumId w:val="23"/>
   </w:num>
   <w:num w:numId="11">
     <w:abstractNumId w:val="1"/>
@@ -5562,7 +6377,7 @@
     <w:abstractNumId w:val="8"/>
   </w:num>
   <w:num w:numId="15">
-    <w:abstractNumId w:val="12"/>
+    <w:abstractNumId w:val="14"/>
   </w:num>
   <w:num w:numId="16">
     <w:abstractNumId w:val="10"/>
@@ -5571,7 +6386,7 @@
     <w:abstractNumId w:val="6"/>
   </w:num>
   <w:num w:numId="18">
-    <w:abstractNumId w:val="19"/>
+    <w:abstractNumId w:val="23"/>
     <w:lvlOverride w:ilvl="0">
       <w:startOverride w:val="1"/>
     </w:lvlOverride>
@@ -5607,10 +6422,22 @@
     <w:abstractNumId w:val="5"/>
   </w:num>
   <w:num w:numId="21">
-    <w:abstractNumId w:val="14"/>
+    <w:abstractNumId w:val="16"/>
   </w:num>
   <w:num w:numId="22">
     <w:abstractNumId w:val="4"/>
+  </w:num>
+  <w:num w:numId="23">
+    <w:abstractNumId w:val="13"/>
+  </w:num>
+  <w:num w:numId="24">
+    <w:abstractNumId w:val="17"/>
+  </w:num>
+  <w:num w:numId="25">
+    <w:abstractNumId w:val="11"/>
+  </w:num>
+  <w:num w:numId="26">
+    <w:abstractNumId w:val="19"/>
   </w:num>
 </w:numbering>
 </file>
@@ -5771,6 +6598,9 @@
     <w:lsdException w:name="Table Subtle 1" w:semiHidden="1" w:unhideWhenUsed="1"/>
     <w:lsdException w:name="Table Subtle 2" w:semiHidden="1" w:unhideWhenUsed="1"/>
     <w:lsdException w:name="Table Web 1" w:semiHidden="1" w:unhideWhenUsed="1"/>
+    <w:lsdException w:name="Table Web 2" w:semiHidden="1" w:unhideWhenUsed="1"/>
+    <w:lsdException w:name="Table Web 3" w:semiHidden="1" w:unhideWhenUsed="1"/>
+    <w:lsdException w:name="Table Theme" w:semiHidden="1" w:unhideWhenUsed="1"/>
     <w:lsdException w:name="Placeholder Text" w:semiHidden="1" w:uiPriority="99"/>
     <w:lsdException w:name="No Spacing" w:uiPriority="1" w:qFormat="1"/>
     <w:lsdException w:name="Light Shading" w:uiPriority="60"/>

</xml_diff>

<commit_message>
made changes to Requirements Analysis Document
</commit_message>
<xml_diff>
--- a/docs/T04_Dragon_Boat_Requirements Analysis and Design.docx
+++ b/docs/T04_Dragon_Boat_Requirements Analysis and Design.docx
@@ -390,16 +390,8 @@
         <w:rPr>
           <w:rFonts w:ascii="Arial" w:hAnsi="Arial" w:cs="Arial"/>
         </w:rPr>
-        <w:t xml:space="preserve">o work on this </w:t>
-      </w:r>
-      <w:proofErr w:type="gramStart"/>
-      <w:r>
-        <w:rPr>
-          <w:rFonts w:ascii="Arial" w:hAnsi="Arial" w:cs="Arial"/>
-        </w:rPr>
-        <w:t>assignment</w:t>
-      </w:r>
-      <w:proofErr w:type="gramEnd"/>
+        <w:t>o work on this assignment</w:t>
+      </w:r>
       <w:r>
         <w:rPr>
           <w:rFonts w:ascii="Arial" w:hAnsi="Arial" w:cs="Arial"/>
@@ -738,39 +730,7 @@
           <w:rFonts w:ascii="Arial" w:hAnsi="Arial" w:cs="Arial"/>
           <w:color w:val="000000" w:themeColor="text1"/>
         </w:rPr>
-        <w:t xml:space="preserve"> purpose of this document is to outline and describe the </w:t>
-      </w:r>
-      <w:proofErr w:type="gramStart"/>
-      <w:r>
-        <w:rPr>
-          <w:rFonts w:ascii="Arial" w:hAnsi="Arial" w:cs="Arial"/>
-          <w:color w:val="000000" w:themeColor="text1"/>
-        </w:rPr>
-        <w:t>high level</w:t>
-      </w:r>
-      <w:proofErr w:type="gramEnd"/>
-      <w:r>
-        <w:rPr>
-          <w:rFonts w:ascii="Arial" w:hAnsi="Arial" w:cs="Arial"/>
-          <w:color w:val="000000" w:themeColor="text1"/>
-        </w:rPr>
-        <w:t xml:space="preserve"> requirements related to the “How To Train Your Dragon Boat” Application. The sections below will describe the systems features and the purpose of them, as well as describing their functionality through a use of diagrams. </w:t>
-      </w:r>
-      <w:proofErr w:type="gramStart"/>
-      <w:r>
-        <w:rPr>
-          <w:rFonts w:ascii="Arial" w:hAnsi="Arial" w:cs="Arial"/>
-          <w:color w:val="000000" w:themeColor="text1"/>
-        </w:rPr>
-        <w:t>This requirements</w:t>
-      </w:r>
-      <w:proofErr w:type="gramEnd"/>
-      <w:r>
-        <w:rPr>
-          <w:rFonts w:ascii="Arial" w:hAnsi="Arial" w:cs="Arial"/>
-          <w:color w:val="000000" w:themeColor="text1"/>
-        </w:rPr>
-        <w:t xml:space="preserve"> associated with the application are not limited to, but will include the functional and non function requirements of the system, and database requirements for the application.</w:t>
+        <w:t xml:space="preserve"> purpose of this document is to outline and describe the high level requirements related to the “How To Train Your Dragon Boat” Application. The sections below will describe the systems features and the purpose of them, as well as describing their functionality through a use of diagrams. This requirements associated with the application are not limited to, but will include the functional and non function requirements of the system, and database requirements for the application.</w:t>
       </w:r>
     </w:p>
     <w:p>
@@ -830,23 +790,7 @@
           <w:rFonts w:ascii="Arial" w:hAnsi="Arial" w:cs="Arial"/>
           <w:color w:val="000000" w:themeColor="text1"/>
         </w:rPr>
-        <w:t xml:space="preserve">The Main Purpose of the “How </w:t>
-      </w:r>
-      <w:proofErr w:type="gramStart"/>
-      <w:r>
-        <w:rPr>
-          <w:rFonts w:ascii="Arial" w:hAnsi="Arial" w:cs="Arial"/>
-          <w:color w:val="000000" w:themeColor="text1"/>
-        </w:rPr>
-        <w:t>To</w:t>
-      </w:r>
-      <w:proofErr w:type="gramEnd"/>
-      <w:r>
-        <w:rPr>
-          <w:rFonts w:ascii="Arial" w:hAnsi="Arial" w:cs="Arial"/>
-          <w:color w:val="000000" w:themeColor="text1"/>
-        </w:rPr>
-        <w:t xml:space="preserve"> Train Your Dragon Boat” Application is to provide the George Brown College Dragon Boat Team with an application </w:t>
+        <w:t xml:space="preserve">The Main Purpose of the “How To Train Your Dragon Boat” Application is to provide the George Brown College Dragon Boat Team with an application </w:t>
       </w:r>
       <w:r>
         <w:rPr>
@@ -860,23 +804,7 @@
           <w:rFonts w:ascii="Arial" w:hAnsi="Arial" w:cs="Arial"/>
           <w:color w:val="000000" w:themeColor="text1"/>
         </w:rPr>
-        <w:t xml:space="preserve">aid the team with the common tasks performed for the team. The team’s most important tasks, which include the management of team members, the creation of dragon boat layouts, and the monitoring of dragon boat teams during practice are currently done through manual methods, mainly through scrap paper, and as a result are of very low effectiveness and efficiency. The How </w:t>
-      </w:r>
-      <w:proofErr w:type="gramStart"/>
-      <w:r>
-        <w:rPr>
-          <w:rFonts w:ascii="Arial" w:hAnsi="Arial" w:cs="Arial"/>
-          <w:color w:val="000000" w:themeColor="text1"/>
-        </w:rPr>
-        <w:t>To</w:t>
-      </w:r>
-      <w:proofErr w:type="gramEnd"/>
-      <w:r>
-        <w:rPr>
-          <w:rFonts w:ascii="Arial" w:hAnsi="Arial" w:cs="Arial"/>
-          <w:color w:val="000000" w:themeColor="text1"/>
-        </w:rPr>
-        <w:t xml:space="preserve"> Train Your Dragon Boat application will tackle these specific problems, in order to provide a much higher level of efficiency during the completion of the Dragon Boat team’s tasks.</w:t>
+        <w:t>aid the team with the common tasks performed for the team. The team’s most important tasks, which include the management of team members, the creation of dragon boat layouts, and the monitoring of dragon boat teams during practice are currently done through manual methods, mainly through scrap paper, and as a result are of very low effectiveness and efficiency. The How To Train Your Dragon Boat application will tackle these specific problems, in order to provide a much higher level of efficiency during the completion of the Dragon Boat team’s tasks.</w:t>
       </w:r>
     </w:p>
     <w:p>
@@ -1060,59 +988,23 @@
           <w:color w:val="000000" w:themeColor="text1"/>
           <w:highlight w:val="yellow"/>
         </w:rPr>
-        <w:t xml:space="preserve">Communication can also be established between users </w:t>
-      </w:r>
-      <w:proofErr w:type="gramStart"/>
+        <w:t>Communication can also be established between users through the use of associated email addresses, eliminating the need to communicate through third party sources or face-to-face conversation. Provided within the application will be a</w:t>
+      </w:r>
       <w:r>
         <w:rPr>
           <w:rFonts w:ascii="Arial" w:hAnsi="Arial" w:cs="Arial"/>
           <w:color w:val="000000" w:themeColor="text1"/>
           <w:highlight w:val="yellow"/>
         </w:rPr>
-        <w:t>through the use of</w:t>
-      </w:r>
-      <w:proofErr w:type="gramEnd"/>
+        <w:t>n SQLite</w:t>
+      </w:r>
       <w:r>
         <w:rPr>
           <w:rFonts w:ascii="Arial" w:hAnsi="Arial" w:cs="Arial"/>
           <w:color w:val="000000" w:themeColor="text1"/>
           <w:highlight w:val="yellow"/>
         </w:rPr>
-        <w:t xml:space="preserve"> associated email addresses, eliminating the need to communicate through third party sources or face-to-face conversation. Provided within the application will be a</w:t>
-      </w:r>
-      <w:r>
-        <w:rPr>
-          <w:rFonts w:ascii="Arial" w:hAnsi="Arial" w:cs="Arial"/>
-          <w:color w:val="000000" w:themeColor="text1"/>
-          <w:highlight w:val="yellow"/>
-        </w:rPr>
-        <w:t>n SQLite</w:t>
-      </w:r>
-      <w:r>
-        <w:rPr>
-          <w:rFonts w:ascii="Arial" w:hAnsi="Arial" w:cs="Arial"/>
-          <w:color w:val="000000" w:themeColor="text1"/>
-          <w:highlight w:val="yellow"/>
-        </w:rPr>
-        <w:t xml:space="preserve"> database that will store </w:t>
-      </w:r>
-      <w:proofErr w:type="gramStart"/>
-      <w:r>
-        <w:rPr>
-          <w:rFonts w:ascii="Arial" w:hAnsi="Arial" w:cs="Arial"/>
-          <w:color w:val="000000" w:themeColor="text1"/>
-          <w:highlight w:val="yellow"/>
-        </w:rPr>
-        <w:t>all of</w:t>
-      </w:r>
-      <w:proofErr w:type="gramEnd"/>
-      <w:r>
-        <w:rPr>
-          <w:rFonts w:ascii="Arial" w:hAnsi="Arial" w:cs="Arial"/>
-          <w:color w:val="000000" w:themeColor="text1"/>
-          <w:highlight w:val="yellow"/>
-        </w:rPr>
-        <w:t xml:space="preserve"> the users, routes, boat layouts, and the associated information related to each item stored. This will provide a central storage that can be easily accessed by the application and its users.</w:t>
+        <w:t xml:space="preserve"> database that will store all of the users, routes, boat layouts, and the associated information related to each item stored. This will provide a central storage that can be easily accessed by the application and its users.</w:t>
       </w:r>
     </w:p>
     <w:p>
@@ -1155,15 +1047,7 @@
           <w:rFonts w:ascii="Arial" w:hAnsi="Arial" w:cs="Arial"/>
           <w:color w:val="000000" w:themeColor="text1"/>
         </w:rPr>
-        <w:t xml:space="preserve"> Support for the application will not extend beyond the mobile </w:t>
-      </w:r>
-      <w:proofErr w:type="gramStart"/>
-      <w:r>
-        <w:rPr>
-          <w:rFonts w:ascii="Arial" w:hAnsi="Arial" w:cs="Arial"/>
-          <w:color w:val="000000" w:themeColor="text1"/>
-        </w:rPr>
-        <w:t xml:space="preserve">scope, </w:t>
+        <w:t xml:space="preserve"> Support for the application will not extend beyond the mobile scope, </w:t>
       </w:r>
       <w:r>
         <w:rPr>
@@ -1171,37 +1055,28 @@
           <w:color w:val="000000" w:themeColor="text1"/>
           <w:highlight w:val="yellow"/>
         </w:rPr>
-        <w:t>and</w:t>
-      </w:r>
-      <w:proofErr w:type="gramEnd"/>
+        <w:t>and will not be supportable by any operating system beyond Android or iOS systems.</w:t>
+      </w:r>
+      <w:r>
+        <w:rPr>
+          <w:rFonts w:ascii="Arial" w:hAnsi="Arial" w:cs="Arial"/>
+          <w:color w:val="000000" w:themeColor="text1"/>
+        </w:rPr>
+        <w:t xml:space="preserve"> </w:t>
+      </w:r>
+      <w:r>
+        <w:rPr>
+          <w:rFonts w:ascii="Arial" w:hAnsi="Arial" w:cs="Arial"/>
+          <w:color w:val="000000" w:themeColor="text1"/>
+        </w:rPr>
+        <w:t xml:space="preserve">While the application will use GPS and location for the functionality of the map interface, </w:t>
+      </w:r>
       <w:r>
         <w:rPr>
           <w:rFonts w:ascii="Arial" w:hAnsi="Arial" w:cs="Arial"/>
           <w:color w:val="000000" w:themeColor="text1"/>
           <w:highlight w:val="yellow"/>
         </w:rPr>
-        <w:t xml:space="preserve"> will not be supportable by any operating system beyond Android or iOS systems.</w:t>
-      </w:r>
-      <w:r>
-        <w:rPr>
-          <w:rFonts w:ascii="Arial" w:hAnsi="Arial" w:cs="Arial"/>
-          <w:color w:val="000000" w:themeColor="text1"/>
-        </w:rPr>
-        <w:t xml:space="preserve"> </w:t>
-      </w:r>
-      <w:r>
-        <w:rPr>
-          <w:rFonts w:ascii="Arial" w:hAnsi="Arial" w:cs="Arial"/>
-          <w:color w:val="000000" w:themeColor="text1"/>
-        </w:rPr>
-        <w:t xml:space="preserve">While the application will use GPS and location for the functionality of the map interface, </w:t>
-      </w:r>
-      <w:r>
-        <w:rPr>
-          <w:rFonts w:ascii="Arial" w:hAnsi="Arial" w:cs="Arial"/>
-          <w:color w:val="000000" w:themeColor="text1"/>
-          <w:highlight w:val="yellow"/>
-        </w:rPr>
         <w:t>the application will not use any internet connectivity for functions of the application</w:t>
       </w:r>
       <w:r>
@@ -1209,23 +1084,7 @@
           <w:rFonts w:ascii="Arial" w:hAnsi="Arial" w:cs="Arial"/>
           <w:color w:val="000000" w:themeColor="text1"/>
         </w:rPr>
-        <w:t xml:space="preserve">. The map provided with the application will be used for location tracking </w:t>
-      </w:r>
-      <w:proofErr w:type="gramStart"/>
-      <w:r>
-        <w:rPr>
-          <w:rFonts w:ascii="Arial" w:hAnsi="Arial" w:cs="Arial"/>
-          <w:color w:val="000000" w:themeColor="text1"/>
-        </w:rPr>
-        <w:t>only, and</w:t>
-      </w:r>
-      <w:proofErr w:type="gramEnd"/>
-      <w:r>
-        <w:rPr>
-          <w:rFonts w:ascii="Arial" w:hAnsi="Arial" w:cs="Arial"/>
-          <w:color w:val="000000" w:themeColor="text1"/>
-        </w:rPr>
-        <w:t xml:space="preserve"> will not include any form of custom paths for boat routes. In addition, the map will not include any form of location finding. To be specific, this application will not allow users to use the GPS to find a specific location within an area.</w:t>
+        <w:t>. The map provided with the application will be used for location tracking only, and will not include any form of custom paths for boat routes. In addition, the map will not include any form of location finding. To be specific, this application will not allow users to use the GPS to find a specific location within an area.</w:t>
       </w:r>
     </w:p>
     <w:p>
@@ -1363,26 +1222,8 @@
           <w:rFonts w:ascii="Arial" w:hAnsi="Arial" w:cs="Arial"/>
           <w:color w:val="000000" w:themeColor="text1"/>
         </w:rPr>
-        <w:t xml:space="preserve">eorge Brown College Dragon Boat team does not have any current system software for the management of their tasks, forcing the team to perform these tasks manually. As a result, these tasks prove to be both unorganized and time consuming. The How </w:t>
-      </w:r>
-      <w:proofErr w:type="gramStart"/>
-      <w:r>
-        <w:rPr>
-          <w:rFonts w:ascii="Arial" w:hAnsi="Arial" w:cs="Arial"/>
-          <w:color w:val="000000" w:themeColor="text1"/>
-        </w:rPr>
-        <w:t>To</w:t>
-      </w:r>
-      <w:proofErr w:type="gramEnd"/>
-      <w:r>
-        <w:rPr>
-          <w:rFonts w:ascii="Arial" w:hAnsi="Arial" w:cs="Arial"/>
-          <w:color w:val="000000" w:themeColor="text1"/>
-        </w:rPr>
-        <w:t xml:space="preserve"> Train Your Dragon Boat application will be built upon resolving these issues, and will serve a new self-contained system for the team. </w:t>
-      </w:r>
-      <w:bookmarkStart w:id="12" w:name="_GoBack"/>
-      <w:bookmarkEnd w:id="12"/>
+        <w:t xml:space="preserve">eorge Brown College Dragon Boat team does not have any current system software for the management of their tasks, forcing the team to perform these tasks manually. As a result, these tasks prove to be both unorganized and time consuming. The How To Train Your Dragon Boat application will be built upon resolving these issues, and will serve a new self-contained system for the team. </w:t>
+      </w:r>
     </w:p>
     <w:p>
       <w:pPr>
@@ -1410,7 +1251,7 @@
           <w:szCs w:val="24"/>
         </w:rPr>
       </w:pPr>
-      <w:bookmarkStart w:id="13" w:name="_Toc239824294"/>
+      <w:bookmarkStart w:id="12" w:name="_Toc239824294"/>
       <w:r>
         <w:rPr>
           <w:rFonts w:cs="Arial"/>
@@ -1420,7 +1261,7 @@
         </w:rPr>
         <w:t>System Context</w:t>
       </w:r>
-      <w:bookmarkEnd w:id="13"/>
+      <w:bookmarkEnd w:id="12"/>
     </w:p>
     <w:p>
       <w:pPr>
@@ -1475,7 +1316,7 @@
           <w:szCs w:val="24"/>
         </w:rPr>
       </w:pPr>
-      <w:bookmarkStart w:id="14" w:name="_Toc239824295"/>
+      <w:bookmarkStart w:id="13" w:name="_Toc239824295"/>
       <w:r>
         <w:rPr>
           <w:rFonts w:cs="Arial"/>
@@ -1485,7 +1326,7 @@
         </w:rPr>
         <w:t>General Constraints</w:t>
       </w:r>
-      <w:bookmarkEnd w:id="14"/>
+      <w:bookmarkEnd w:id="13"/>
     </w:p>
     <w:p>
       <w:pPr>
@@ -1494,44 +1335,16 @@
         <w:rPr>
           <w:rFonts w:ascii="Arial" w:hAnsi="Arial" w:cs="Arial"/>
           <w:color w:val="000000" w:themeColor="text1"/>
-        </w:rPr>
-      </w:pPr>
-      <w:r>
-        <w:rPr>
-          <w:rFonts w:ascii="Arial" w:hAnsi="Arial" w:cs="Arial"/>
-          <w:color w:val="000000" w:themeColor="text1"/>
-        </w:rPr>
-        <w:t xml:space="preserve">General Constraints identify any business or system constraints that will </w:t>
-      </w:r>
-      <w:r>
-        <w:rPr>
-          <w:rFonts w:ascii="Arial" w:hAnsi="Arial" w:cs="Arial"/>
-          <w:color w:val="000000" w:themeColor="text1"/>
-        </w:rPr>
-        <w:t>i</w:t>
-      </w:r>
-      <w:r>
-        <w:rPr>
-          <w:rFonts w:ascii="Arial" w:hAnsi="Arial" w:cs="Arial"/>
-          <w:color w:val="000000" w:themeColor="text1"/>
-        </w:rPr>
-        <w:t xml:space="preserve">mpact the </w:t>
-      </w:r>
-      <w:proofErr w:type="gramStart"/>
-      <w:r>
-        <w:rPr>
-          <w:rFonts w:ascii="Arial" w:hAnsi="Arial" w:cs="Arial"/>
-          <w:color w:val="000000" w:themeColor="text1"/>
-        </w:rPr>
-        <w:t>manner in which</w:t>
-      </w:r>
-      <w:proofErr w:type="gramEnd"/>
-      <w:r>
-        <w:rPr>
-          <w:rFonts w:ascii="Arial" w:hAnsi="Arial" w:cs="Arial"/>
-          <w:color w:val="000000" w:themeColor="text1"/>
-        </w:rPr>
-        <w:t xml:space="preserve"> the software is to be:</w:t>
+          <w:u w:val="single"/>
+        </w:rPr>
+      </w:pPr>
+      <w:r>
+        <w:rPr>
+          <w:rFonts w:ascii="Arial" w:hAnsi="Arial" w:cs="Arial"/>
+          <w:color w:val="000000" w:themeColor="text1"/>
+          <w:u w:val="single"/>
+        </w:rPr>
+        <w:t xml:space="preserve">Specification Constraints: </w:t>
       </w:r>
     </w:p>
     <w:p>
@@ -1539,7 +1352,7 @@
         <w:pStyle w:val="BodyTextIndent2"/>
         <w:numPr>
           <w:ilvl w:val="0"/>
-          <w:numId w:val="13"/>
+          <w:numId w:val="25"/>
         </w:numPr>
         <w:spacing w:after="0" w:line="240" w:lineRule="auto"/>
         <w:rPr>
@@ -1552,7 +1365,7 @@
           <w:rFonts w:ascii="Arial" w:hAnsi="Arial" w:cs="Arial"/>
           <w:color w:val="000000" w:themeColor="text1"/>
         </w:rPr>
-        <w:t>specified</w:t>
+        <w:t>Current goal of production and development involves little to no budget costs or expenses. Results in a much smaller selection of available software IDEs for development.</w:t>
       </w:r>
     </w:p>
     <w:p>
@@ -1560,7 +1373,7 @@
         <w:pStyle w:val="BodyTextIndent2"/>
         <w:numPr>
           <w:ilvl w:val="0"/>
-          <w:numId w:val="13"/>
+          <w:numId w:val="25"/>
         </w:numPr>
         <w:spacing w:after="0" w:line="240" w:lineRule="auto"/>
         <w:rPr>
@@ -1573,7 +1386,37 @@
           <w:rFonts w:ascii="Arial" w:hAnsi="Arial" w:cs="Arial"/>
           <w:color w:val="000000" w:themeColor="text1"/>
         </w:rPr>
-        <w:t>designed</w:t>
+        <w:t xml:space="preserve">Deadlines set for project components / sprints are not flexible, and must be accomplished by the set due date. </w:t>
+      </w:r>
+    </w:p>
+    <w:p>
+      <w:pPr>
+        <w:pStyle w:val="BodyTextIndent2"/>
+        <w:spacing w:after="0" w:line="240" w:lineRule="auto"/>
+        <w:ind w:left="720"/>
+        <w:rPr>
+          <w:rFonts w:ascii="Arial" w:hAnsi="Arial" w:cs="Arial"/>
+          <w:color w:val="000000" w:themeColor="text1"/>
+        </w:rPr>
+      </w:pPr>
+    </w:p>
+    <w:p>
+      <w:pPr>
+        <w:pStyle w:val="BodyTextIndent2"/>
+        <w:spacing w:after="0" w:line="240" w:lineRule="auto"/>
+        <w:rPr>
+          <w:rFonts w:ascii="Arial" w:hAnsi="Arial" w:cs="Arial"/>
+          <w:color w:val="000000" w:themeColor="text1"/>
+          <w:u w:val="single"/>
+        </w:rPr>
+      </w:pPr>
+      <w:r>
+        <w:rPr>
+          <w:rFonts w:ascii="Arial" w:hAnsi="Arial" w:cs="Arial"/>
+          <w:color w:val="000000" w:themeColor="text1"/>
+          <w:u w:val="single"/>
+        </w:rPr>
+        <w:t xml:space="preserve">Designing Constraints: </w:t>
       </w:r>
     </w:p>
     <w:p>
@@ -1581,20 +1424,49 @@
         <w:pStyle w:val="BodyTextIndent2"/>
         <w:numPr>
           <w:ilvl w:val="0"/>
-          <w:numId w:val="13"/>
+          <w:numId w:val="25"/>
         </w:numPr>
         <w:spacing w:after="0" w:line="240" w:lineRule="auto"/>
         <w:rPr>
           <w:rFonts w:ascii="Arial" w:hAnsi="Arial" w:cs="Arial"/>
           <w:color w:val="000000" w:themeColor="text1"/>
-        </w:rPr>
-      </w:pPr>
-      <w:r>
-        <w:rPr>
-          <w:rFonts w:ascii="Arial" w:hAnsi="Arial" w:cs="Arial"/>
-          <w:color w:val="000000" w:themeColor="text1"/>
-        </w:rPr>
-        <w:t xml:space="preserve">implemented, or </w:t>
+          <w:u w:val="single"/>
+        </w:rPr>
+      </w:pPr>
+    </w:p>
+    <w:p>
+      <w:pPr>
+        <w:pStyle w:val="BodyTextIndent2"/>
+        <w:spacing w:after="0" w:line="240" w:lineRule="auto"/>
+        <w:rPr>
+          <w:rFonts w:ascii="Arial" w:hAnsi="Arial" w:cs="Arial"/>
+          <w:color w:val="000000" w:themeColor="text1"/>
+          <w:u w:val="single"/>
+        </w:rPr>
+      </w:pPr>
+      <w:r>
+        <w:rPr>
+          <w:rFonts w:ascii="Arial" w:hAnsi="Arial" w:cs="Arial"/>
+          <w:color w:val="000000" w:themeColor="text1"/>
+          <w:u w:val="single"/>
+        </w:rPr>
+        <w:t>Implementation</w:t>
+      </w:r>
+      <w:r>
+        <w:rPr>
+          <w:rFonts w:ascii="Arial" w:hAnsi="Arial" w:cs="Arial"/>
+          <w:color w:val="000000" w:themeColor="text1"/>
+          <w:u w:val="single"/>
+        </w:rPr>
+        <w:t xml:space="preserve"> constraints</w:t>
+      </w:r>
+      <w:r>
+        <w:rPr>
+          <w:rFonts w:ascii="Arial" w:hAnsi="Arial" w:cs="Arial"/>
+          <w:color w:val="000000" w:themeColor="text1"/>
+          <w:u w:val="single"/>
+        </w:rPr>
+        <w:t>:</w:t>
       </w:r>
     </w:p>
     <w:p>
@@ -1602,7 +1474,7 @@
         <w:pStyle w:val="BodyTextIndent2"/>
         <w:numPr>
           <w:ilvl w:val="0"/>
-          <w:numId w:val="13"/>
+          <w:numId w:val="25"/>
         </w:numPr>
         <w:spacing w:after="0" w:line="240" w:lineRule="auto"/>
         <w:rPr>
@@ -1615,8 +1487,461 @@
           <w:rFonts w:ascii="Arial" w:hAnsi="Arial" w:cs="Arial"/>
           <w:color w:val="000000" w:themeColor="text1"/>
         </w:rPr>
-        <w:t xml:space="preserve">tested.  </w:t>
-      </w:r>
+        <w:t xml:space="preserve">Implementation of database schema have the potential to vary based on the </w:t>
+      </w:r>
+      <w:r>
+        <w:rPr>
+          <w:rFonts w:ascii="Arial" w:hAnsi="Arial" w:cs="Arial"/>
+          <w:color w:val="000000" w:themeColor="text1"/>
+        </w:rPr>
+        <w:t>IDE selected for development</w:t>
+      </w:r>
+    </w:p>
+    <w:p>
+      <w:pPr>
+        <w:pStyle w:val="BodyTextIndent2"/>
+        <w:numPr>
+          <w:ilvl w:val="0"/>
+          <w:numId w:val="25"/>
+        </w:numPr>
+        <w:spacing w:after="0" w:line="240" w:lineRule="auto"/>
+        <w:rPr>
+          <w:rFonts w:ascii="Arial" w:hAnsi="Arial" w:cs="Arial"/>
+          <w:color w:val="000000" w:themeColor="text1"/>
+        </w:rPr>
+      </w:pPr>
+      <w:r>
+        <w:rPr>
+          <w:rFonts w:ascii="Arial" w:hAnsi="Arial" w:cs="Arial"/>
+          <w:color w:val="000000" w:themeColor="text1"/>
+        </w:rPr>
+        <w:t xml:space="preserve">The use of, or the implementation of the React Native Npm library will vary </w:t>
+      </w:r>
+      <w:r>
+        <w:rPr>
+          <w:rFonts w:ascii="Arial" w:hAnsi="Arial" w:cs="Arial"/>
+          <w:color w:val="000000" w:themeColor="text1"/>
+        </w:rPr>
+        <w:t>depending on the selected IDE for development</w:t>
+      </w:r>
+    </w:p>
+    <w:p>
+      <w:pPr>
+        <w:pStyle w:val="BodyTextIndent2"/>
+        <w:numPr>
+          <w:ilvl w:val="0"/>
+          <w:numId w:val="25"/>
+        </w:numPr>
+        <w:spacing w:after="0" w:line="240" w:lineRule="auto"/>
+        <w:rPr>
+          <w:rFonts w:ascii="Arial" w:hAnsi="Arial" w:cs="Arial"/>
+          <w:color w:val="000000" w:themeColor="text1"/>
+        </w:rPr>
+      </w:pPr>
+      <w:r>
+        <w:rPr>
+          <w:rFonts w:ascii="Arial" w:hAnsi="Arial" w:cs="Arial"/>
+          <w:color w:val="000000" w:themeColor="text1"/>
+        </w:rPr>
+        <w:lastRenderedPageBreak/>
+        <w:t>Appearance or functionality of application may hold slight differences to the wireframes or diagrams depending on the software IDE’s limitations or the development work required.</w:t>
+      </w:r>
+    </w:p>
+    <w:p>
+      <w:pPr>
+        <w:pStyle w:val="BodyTextIndent2"/>
+        <w:spacing w:after="0" w:line="240" w:lineRule="auto"/>
+        <w:ind w:left="720"/>
+        <w:rPr>
+          <w:rFonts w:ascii="Arial" w:hAnsi="Arial" w:cs="Arial"/>
+          <w:color w:val="000000" w:themeColor="text1"/>
+        </w:rPr>
+      </w:pPr>
+    </w:p>
+    <w:p>
+      <w:pPr>
+        <w:pStyle w:val="BodyTextIndent2"/>
+        <w:spacing w:after="0" w:line="240" w:lineRule="auto"/>
+        <w:rPr>
+          <w:rFonts w:ascii="Arial" w:hAnsi="Arial" w:cs="Arial"/>
+          <w:color w:val="000000" w:themeColor="text1"/>
+          <w:u w:val="single"/>
+        </w:rPr>
+      </w:pPr>
+      <w:r>
+        <w:rPr>
+          <w:rFonts w:ascii="Arial" w:hAnsi="Arial" w:cs="Arial"/>
+          <w:color w:val="000000" w:themeColor="text1"/>
+          <w:u w:val="single"/>
+        </w:rPr>
+        <w:t>Testing constraints:</w:t>
+      </w:r>
+    </w:p>
+    <w:p>
+      <w:pPr>
+        <w:pStyle w:val="BodyTextIndent2"/>
+        <w:numPr>
+          <w:ilvl w:val="0"/>
+          <w:numId w:val="25"/>
+        </w:numPr>
+        <w:spacing w:after="0" w:line="240" w:lineRule="auto"/>
+        <w:rPr>
+          <w:rFonts w:ascii="Arial" w:hAnsi="Arial" w:cs="Arial"/>
+          <w:color w:val="000000" w:themeColor="text1"/>
+        </w:rPr>
+      </w:pPr>
+      <w:r>
+        <w:rPr>
+          <w:rFonts w:ascii="Arial" w:hAnsi="Arial" w:cs="Arial"/>
+          <w:color w:val="000000" w:themeColor="text1"/>
+        </w:rPr>
+        <w:t>Testing GPS in real life conditions relies on access to boat and weather conditions</w:t>
+      </w:r>
+    </w:p>
+    <w:p>
+      <w:pPr>
+        <w:pStyle w:val="BodyTextIndent2"/>
+        <w:numPr>
+          <w:ilvl w:val="0"/>
+          <w:numId w:val="25"/>
+        </w:numPr>
+        <w:spacing w:after="0" w:line="240" w:lineRule="auto"/>
+        <w:rPr>
+          <w:rFonts w:ascii="Arial" w:hAnsi="Arial" w:cs="Arial"/>
+          <w:color w:val="000000" w:themeColor="text1"/>
+        </w:rPr>
+      </w:pPr>
+      <w:r>
+        <w:rPr>
+          <w:rFonts w:ascii="Arial" w:hAnsi="Arial" w:cs="Arial"/>
+          <w:color w:val="000000" w:themeColor="text1"/>
+        </w:rPr>
+        <w:t>Database storage testing, while unlikely, is dependant on the available storage the testing device currently has.</w:t>
+      </w:r>
+    </w:p>
+    <w:p>
+      <w:pPr>
+        <w:pStyle w:val="BodyTextIndent2"/>
+        <w:spacing w:after="0" w:line="240" w:lineRule="auto"/>
+        <w:ind w:left="720"/>
+        <w:rPr>
+          <w:rFonts w:ascii="Arial" w:hAnsi="Arial" w:cs="Arial"/>
+          <w:color w:val="000000" w:themeColor="text1"/>
+        </w:rPr>
+      </w:pPr>
+    </w:p>
+    <w:p>
+      <w:pPr>
+        <w:pStyle w:val="Heading2"/>
+        <w:tabs>
+          <w:tab w:val="clear" w:pos="1800"/>
+          <w:tab w:val="num" w:pos="1440"/>
+        </w:tabs>
+        <w:spacing w:before="0" w:after="0"/>
+        <w:ind w:left="1440"/>
+        <w:rPr>
+          <w:rFonts w:cs="Arial"/>
+          <w:color w:val="000000" w:themeColor="text1"/>
+          <w:sz w:val="24"/>
+          <w:szCs w:val="24"/>
+        </w:rPr>
+      </w:pPr>
+      <w:bookmarkStart w:id="14" w:name="_Toc239824296"/>
+      <w:r>
+        <w:rPr>
+          <w:rFonts w:cs="Arial"/>
+          <w:color w:val="000000" w:themeColor="text1"/>
+          <w:sz w:val="24"/>
+          <w:szCs w:val="24"/>
+        </w:rPr>
+        <w:t>Assumptions and Dependencies</w:t>
+      </w:r>
+      <w:bookmarkEnd w:id="14"/>
+    </w:p>
+    <w:p>
+      <w:pPr>
+        <w:pStyle w:val="BodyTextIndent2"/>
+        <w:spacing w:after="0" w:line="240" w:lineRule="auto"/>
+        <w:rPr>
+          <w:rFonts w:ascii="Arial" w:hAnsi="Arial" w:cs="Arial"/>
+          <w:color w:val="000000" w:themeColor="text1"/>
+        </w:rPr>
+      </w:pPr>
+      <w:r>
+        <w:rPr>
+          <w:rFonts w:ascii="Arial" w:hAnsi="Arial" w:cs="Arial"/>
+          <w:color w:val="000000" w:themeColor="text1"/>
+        </w:rPr>
+        <w:t>List any assumptions that have been made during the initiation of the project.  In addition, list any dependencies that may impact its success or the desired result.</w:t>
+      </w:r>
+    </w:p>
+    <w:p>
+      <w:pPr>
+        <w:pStyle w:val="BodyTextIndent2"/>
+        <w:spacing w:after="0" w:line="240" w:lineRule="auto"/>
+        <w:rPr>
+          <w:rFonts w:ascii="Arial" w:hAnsi="Arial" w:cs="Arial"/>
+          <w:color w:val="000000" w:themeColor="text1"/>
+        </w:rPr>
+      </w:pPr>
+    </w:p>
+    <w:p>
+      <w:pPr>
+        <w:pStyle w:val="BodyTextIndent2"/>
+        <w:spacing w:after="0" w:line="240" w:lineRule="auto"/>
+        <w:rPr>
+          <w:rFonts w:ascii="Arial" w:hAnsi="Arial" w:cs="Arial"/>
+          <w:color w:val="000000" w:themeColor="text1"/>
+          <w:u w:val="single"/>
+        </w:rPr>
+      </w:pPr>
+      <w:r>
+        <w:rPr>
+          <w:rFonts w:ascii="Arial" w:hAnsi="Arial" w:cs="Arial"/>
+          <w:color w:val="000000" w:themeColor="text1"/>
+          <w:u w:val="single"/>
+        </w:rPr>
+        <w:t>Assumptions:</w:t>
+      </w:r>
+    </w:p>
+    <w:p>
+      <w:pPr>
+        <w:pStyle w:val="ListParagraph"/>
+        <w:numPr>
+          <w:ilvl w:val="0"/>
+          <w:numId w:val="28"/>
+        </w:numPr>
+        <w:rPr>
+          <w:rFonts w:ascii="Arial" w:hAnsi="Arial" w:cs="Arial"/>
+        </w:rPr>
+      </w:pPr>
+      <w:r>
+        <w:rPr>
+          <w:rFonts w:ascii="Arial" w:hAnsi="Arial" w:cs="Arial"/>
+        </w:rPr>
+        <w:t>Projects members are willing to assume different roles to make up for the lack of members involved in the project and to assist members in the completion of tasks</w:t>
+      </w:r>
+    </w:p>
+    <w:p>
+      <w:pPr>
+        <w:pStyle w:val="ListParagraph"/>
+        <w:numPr>
+          <w:ilvl w:val="0"/>
+          <w:numId w:val="28"/>
+        </w:numPr>
+        <w:rPr>
+          <w:rFonts w:ascii="Arial" w:hAnsi="Arial" w:cs="Arial"/>
+        </w:rPr>
+      </w:pPr>
+      <w:r>
+        <w:rPr>
+          <w:rFonts w:ascii="Arial" w:hAnsi="Arial" w:cs="Arial"/>
+        </w:rPr>
+        <w:t>A consistent form of communicate will be obtained across all team members despite each member’s involvement in educational activities</w:t>
+      </w:r>
+    </w:p>
+    <w:p>
+      <w:pPr>
+        <w:pStyle w:val="ListParagraph"/>
+        <w:numPr>
+          <w:ilvl w:val="0"/>
+          <w:numId w:val="28"/>
+        </w:numPr>
+        <w:rPr>
+          <w:rFonts w:ascii="Arial" w:hAnsi="Arial" w:cs="Arial"/>
+        </w:rPr>
+      </w:pPr>
+      <w:r>
+        <w:rPr>
+          <w:rFonts w:ascii="Arial" w:hAnsi="Arial" w:cs="Arial"/>
+        </w:rPr>
+        <w:t>Project members agree to follow the guidelines, requirements, and plans that are discussed and written in the documentation</w:t>
+      </w:r>
+    </w:p>
+    <w:p>
+      <w:pPr>
+        <w:pStyle w:val="ListParagraph"/>
+        <w:numPr>
+          <w:ilvl w:val="0"/>
+          <w:numId w:val="28"/>
+        </w:numPr>
+        <w:rPr>
+          <w:rFonts w:ascii="Arial" w:hAnsi="Arial" w:cs="Arial"/>
+        </w:rPr>
+      </w:pPr>
+      <w:r>
+        <w:rPr>
+          <w:rFonts w:ascii="Arial" w:hAnsi="Arial" w:cs="Arial"/>
+        </w:rPr>
+        <w:t>Project members are aware of the risks of not meeting specified deadlines.</w:t>
+      </w:r>
+    </w:p>
+    <w:p>
+      <w:pPr>
+        <w:pStyle w:val="ListParagraph"/>
+        <w:numPr>
+          <w:ilvl w:val="0"/>
+          <w:numId w:val="28"/>
+        </w:numPr>
+        <w:rPr>
+          <w:rFonts w:ascii="Arial" w:hAnsi="Arial" w:cs="Arial"/>
+        </w:rPr>
+      </w:pPr>
+      <w:r>
+        <w:rPr>
+          <w:rFonts w:ascii="Arial" w:hAnsi="Arial" w:cs="Arial"/>
+        </w:rPr>
+        <w:t xml:space="preserve">Project members are willing to </w:t>
+      </w:r>
+      <w:r>
+        <w:rPr>
+          <w:rFonts w:ascii="Arial" w:hAnsi="Arial" w:cs="Arial"/>
+        </w:rPr>
+        <w:t>research new languages and technologies for the project if needed</w:t>
+      </w:r>
+    </w:p>
+    <w:p>
+      <w:pPr>
+        <w:pStyle w:val="ListParagraph"/>
+        <w:numPr>
+          <w:ilvl w:val="0"/>
+          <w:numId w:val="28"/>
+        </w:numPr>
+        <w:rPr>
+          <w:rFonts w:ascii="Arial" w:hAnsi="Arial" w:cs="Arial"/>
+        </w:rPr>
+      </w:pPr>
+      <w:r>
+        <w:rPr>
+          <w:rFonts w:ascii="Arial" w:hAnsi="Arial" w:cs="Arial"/>
+        </w:rPr>
+        <w:t>Any sections labelled in the document including scope requirements, constraints, dependencies, features, diagrams are not final and may concur changes as further development of the project continues.</w:t>
+      </w:r>
+    </w:p>
+    <w:p>
+      <w:pPr>
+        <w:pStyle w:val="ListParagraph"/>
+        <w:numPr>
+          <w:ilvl w:val="0"/>
+          <w:numId w:val="28"/>
+        </w:numPr>
+        <w:rPr>
+          <w:rFonts w:ascii="Arial" w:hAnsi="Arial" w:cs="Arial"/>
+        </w:rPr>
+      </w:pPr>
+      <w:r>
+        <w:rPr>
+          <w:rFonts w:ascii="Arial" w:hAnsi="Arial" w:cs="Arial"/>
+        </w:rPr>
+        <w:t>The online marketplace will be able to support the application as it is distributed to its users</w:t>
+      </w:r>
+    </w:p>
+    <w:p>
+      <w:pPr>
+        <w:pStyle w:val="ListParagraph"/>
+        <w:numPr>
+          <w:ilvl w:val="0"/>
+          <w:numId w:val="28"/>
+        </w:numPr>
+        <w:rPr>
+          <w:rFonts w:ascii="Arial" w:hAnsi="Arial" w:cs="Arial"/>
+        </w:rPr>
+      </w:pPr>
+      <w:r>
+        <w:rPr>
+          <w:rFonts w:ascii="Arial" w:hAnsi="Arial" w:cs="Arial"/>
+        </w:rPr>
+        <w:t>The GBC Dragon Boat Team will have limited involved in the development of the application.</w:t>
+      </w:r>
+    </w:p>
+    <w:p>
+      <w:pPr>
+        <w:pStyle w:val="ListParagraph"/>
+        <w:numPr>
+          <w:ilvl w:val="0"/>
+          <w:numId w:val="28"/>
+        </w:numPr>
+        <w:rPr>
+          <w:rFonts w:ascii="Arial" w:hAnsi="Arial" w:cs="Arial"/>
+          <w:highlight w:val="yellow"/>
+        </w:rPr>
+      </w:pPr>
+      <w:r>
+        <w:rPr>
+          <w:rFonts w:ascii="Arial" w:hAnsi="Arial" w:cs="Arial"/>
+          <w:highlight w:val="yellow"/>
+        </w:rPr>
+        <w:t>The React Native libraries and framework being used for this project will continue to be supported by Facebook</w:t>
+      </w:r>
+    </w:p>
+    <w:p>
+      <w:pPr>
+        <w:pStyle w:val="ListParagraph"/>
+        <w:numPr>
+          <w:ilvl w:val="0"/>
+          <w:numId w:val="28"/>
+        </w:numPr>
+        <w:rPr>
+          <w:rFonts w:ascii="Arial" w:hAnsi="Arial" w:cs="Arial"/>
+          <w:highlight w:val="yellow"/>
+        </w:rPr>
+      </w:pPr>
+      <w:r>
+        <w:rPr>
+          <w:rFonts w:ascii="Arial" w:hAnsi="Arial" w:cs="Arial"/>
+          <w:highlight w:val="yellow"/>
+        </w:rPr>
+        <w:t>The chosen map API that the application will use continues to provide free support</w:t>
+      </w:r>
+    </w:p>
+    <w:p>
+      <w:pPr>
+        <w:pStyle w:val="ListParagraph"/>
+        <w:numPr>
+          <w:ilvl w:val="0"/>
+          <w:numId w:val="28"/>
+        </w:numPr>
+        <w:rPr>
+          <w:rFonts w:ascii="Arial" w:hAnsi="Arial" w:cs="Arial"/>
+          <w:highlight w:val="yellow"/>
+        </w:rPr>
+      </w:pPr>
+      <w:r>
+        <w:rPr>
+          <w:rFonts w:ascii="Arial" w:hAnsi="Arial" w:cs="Arial"/>
+          <w:highlight w:val="yellow"/>
+        </w:rPr>
+        <w:t>The database chosen for the application will be continuously provided for mobile development</w:t>
+      </w:r>
+    </w:p>
+    <w:p>
+      <w:pPr>
+        <w:pStyle w:val="ListParagraph"/>
+        <w:numPr>
+          <w:ilvl w:val="0"/>
+          <w:numId w:val="28"/>
+        </w:numPr>
+        <w:rPr>
+          <w:rFonts w:ascii="Arial" w:hAnsi="Arial" w:cs="Arial"/>
+          <w:highlight w:val="yellow"/>
+        </w:rPr>
+      </w:pPr>
+      <w:r>
+        <w:rPr>
+          <w:rFonts w:ascii="Arial" w:hAnsi="Arial" w:cs="Arial"/>
+          <w:highlight w:val="yellow"/>
+        </w:rPr>
+        <w:t>The Users of the application will meet the requirements to run the application on their mobile device.</w:t>
+      </w:r>
+    </w:p>
+    <w:p>
+      <w:pPr>
+        <w:pStyle w:val="ListParagraph"/>
+        <w:rPr>
+          <w:rFonts w:ascii="Arial" w:hAnsi="Arial" w:cs="Arial"/>
+          <w:highlight w:val="yellow"/>
+        </w:rPr>
+      </w:pPr>
     </w:p>
     <w:p>
       <w:pPr>
@@ -1626,26 +1951,31 @@
         <w:rPr>
           <w:rFonts w:ascii="Arial" w:hAnsi="Arial" w:cs="Arial"/>
           <w:color w:val="000000" w:themeColor="text1"/>
-        </w:rPr>
-      </w:pPr>
-    </w:p>
-    <w:p>
-      <w:pPr>
-        <w:pStyle w:val="BodyTextIndent2"/>
-        <w:spacing w:after="0" w:line="240" w:lineRule="auto"/>
-        <w:ind w:left="1800"/>
-        <w:rPr>
-          <w:rFonts w:ascii="Arial" w:hAnsi="Arial" w:cs="Arial"/>
-          <w:color w:val="000000" w:themeColor="text1"/>
-        </w:rPr>
-      </w:pPr>
+          <w:u w:val="single"/>
+        </w:rPr>
+      </w:pPr>
+      <w:r>
+        <w:rPr>
+          <w:rFonts w:ascii="Arial" w:hAnsi="Arial" w:cs="Arial"/>
+          <w:color w:val="000000" w:themeColor="text1"/>
+        </w:rPr>
+        <w:t xml:space="preserve">     </w:t>
+      </w:r>
+      <w:r>
+        <w:rPr>
+          <w:rFonts w:ascii="Arial" w:hAnsi="Arial" w:cs="Arial"/>
+          <w:color w:val="000000" w:themeColor="text1"/>
+          <w:u w:val="single"/>
+        </w:rPr>
+        <w:t>Dependencies:</w:t>
+      </w:r>
     </w:p>
     <w:p>
       <w:pPr>
         <w:pStyle w:val="BodyTextIndent2"/>
         <w:numPr>
           <w:ilvl w:val="0"/>
-          <w:numId w:val="27"/>
+          <w:numId w:val="25"/>
         </w:numPr>
         <w:spacing w:after="0" w:line="240" w:lineRule="auto"/>
         <w:rPr>
@@ -1658,223 +1988,7 @@
           <w:rFonts w:ascii="Arial" w:hAnsi="Arial" w:cs="Arial"/>
           <w:color w:val="000000" w:themeColor="text1"/>
         </w:rPr>
-        <w:t>Implementation:</w:t>
-      </w:r>
-    </w:p>
-    <w:p>
-      <w:pPr>
-        <w:pStyle w:val="BodyTextIndent2"/>
-        <w:numPr>
-          <w:ilvl w:val="1"/>
-          <w:numId w:val="27"/>
-        </w:numPr>
-        <w:spacing w:after="0" w:line="240" w:lineRule="auto"/>
-        <w:rPr>
-          <w:rFonts w:ascii="Arial" w:hAnsi="Arial" w:cs="Arial"/>
-          <w:color w:val="000000" w:themeColor="text1"/>
-        </w:rPr>
-      </w:pPr>
-      <w:r>
-        <w:rPr>
-          <w:rFonts w:ascii="Arial" w:hAnsi="Arial" w:cs="Arial"/>
-          <w:color w:val="000000" w:themeColor="text1"/>
-        </w:rPr>
-        <w:t>Implementation of database schema have the potential to vary based on the software used</w:t>
-      </w:r>
-    </w:p>
-    <w:p>
-      <w:pPr>
-        <w:pStyle w:val="BodyTextIndent2"/>
-        <w:numPr>
-          <w:ilvl w:val="0"/>
-          <w:numId w:val="27"/>
-        </w:numPr>
-        <w:spacing w:after="0" w:line="240" w:lineRule="auto"/>
-        <w:rPr>
-          <w:rFonts w:ascii="Arial" w:hAnsi="Arial" w:cs="Arial"/>
-          <w:color w:val="000000" w:themeColor="text1"/>
-        </w:rPr>
-      </w:pPr>
-      <w:r>
-        <w:rPr>
-          <w:rFonts w:ascii="Arial" w:hAnsi="Arial" w:cs="Arial"/>
-          <w:color w:val="000000" w:themeColor="text1"/>
-        </w:rPr>
-        <w:t>Testing constraints:</w:t>
-      </w:r>
-    </w:p>
-    <w:p>
-      <w:pPr>
-        <w:pStyle w:val="BodyTextIndent2"/>
-        <w:numPr>
-          <w:ilvl w:val="1"/>
-          <w:numId w:val="27"/>
-        </w:numPr>
-        <w:spacing w:after="0" w:line="240" w:lineRule="auto"/>
-        <w:rPr>
-          <w:rFonts w:ascii="Arial" w:hAnsi="Arial" w:cs="Arial"/>
-          <w:color w:val="000000" w:themeColor="text1"/>
-        </w:rPr>
-      </w:pPr>
-      <w:r>
-        <w:rPr>
-          <w:rFonts w:ascii="Arial" w:hAnsi="Arial" w:cs="Arial"/>
-          <w:color w:val="000000" w:themeColor="text1"/>
-        </w:rPr>
-        <w:t>Testing GPS in real life conditions relies on access to boat and weather conditions</w:t>
-      </w:r>
-    </w:p>
-    <w:p>
-      <w:pPr>
-        <w:pStyle w:val="Heading2"/>
-        <w:tabs>
-          <w:tab w:val="clear" w:pos="1800"/>
-          <w:tab w:val="num" w:pos="1440"/>
-        </w:tabs>
-        <w:spacing w:before="0" w:after="0"/>
-        <w:ind w:left="1440"/>
-        <w:rPr>
-          <w:rFonts w:cs="Arial"/>
-          <w:color w:val="000000" w:themeColor="text1"/>
-          <w:sz w:val="24"/>
-          <w:szCs w:val="24"/>
-        </w:rPr>
-      </w:pPr>
-      <w:bookmarkStart w:id="15" w:name="_Toc239824296"/>
-      <w:r>
-        <w:rPr>
-          <w:rFonts w:cs="Arial"/>
-          <w:color w:val="000000" w:themeColor="text1"/>
-          <w:sz w:val="24"/>
-          <w:szCs w:val="24"/>
-        </w:rPr>
-        <w:lastRenderedPageBreak/>
-        <w:t>Assumptions and Dependencies</w:t>
-      </w:r>
-      <w:bookmarkEnd w:id="15"/>
-    </w:p>
-    <w:p>
-      <w:pPr>
-        <w:pStyle w:val="BodyTextIndent2"/>
-        <w:spacing w:after="0" w:line="240" w:lineRule="auto"/>
-        <w:rPr>
-          <w:rFonts w:ascii="Arial" w:hAnsi="Arial" w:cs="Arial"/>
-          <w:color w:val="000000" w:themeColor="text1"/>
-        </w:rPr>
-      </w:pPr>
-      <w:r>
-        <w:rPr>
-          <w:rFonts w:ascii="Arial" w:hAnsi="Arial" w:cs="Arial"/>
-          <w:color w:val="000000" w:themeColor="text1"/>
-        </w:rPr>
-        <w:t>List any assumptions that have been made during the initiation of the project.  In addition, list any dependencies that may impact its success or the desired result.</w:t>
-      </w:r>
-    </w:p>
-    <w:p>
-      <w:pPr>
-        <w:pStyle w:val="BodyTextIndent2"/>
-        <w:spacing w:after="0" w:line="240" w:lineRule="auto"/>
-        <w:rPr>
-          <w:rFonts w:ascii="Arial" w:hAnsi="Arial" w:cs="Arial"/>
-          <w:color w:val="000000" w:themeColor="text1"/>
-        </w:rPr>
-      </w:pPr>
-    </w:p>
-    <w:p>
-      <w:pPr>
-        <w:pStyle w:val="BodyTextIndent2"/>
-        <w:spacing w:after="0" w:line="240" w:lineRule="auto"/>
-        <w:rPr>
-          <w:rFonts w:ascii="Arial" w:hAnsi="Arial" w:cs="Arial"/>
-          <w:color w:val="000000" w:themeColor="text1"/>
-        </w:rPr>
-      </w:pPr>
-      <w:r>
-        <w:rPr>
-          <w:rFonts w:ascii="Arial" w:hAnsi="Arial" w:cs="Arial"/>
-          <w:color w:val="000000" w:themeColor="text1"/>
-        </w:rPr>
-        <w:t>Other assumptions:</w:t>
-      </w:r>
-    </w:p>
-    <w:p>
-      <w:pPr>
-        <w:pStyle w:val="BodyTextIndent2"/>
-        <w:numPr>
-          <w:ilvl w:val="0"/>
-          <w:numId w:val="27"/>
-        </w:numPr>
-        <w:spacing w:after="0" w:line="240" w:lineRule="auto"/>
-        <w:rPr>
-          <w:rFonts w:ascii="Arial" w:hAnsi="Arial" w:cs="Arial"/>
-          <w:color w:val="000000" w:themeColor="text1"/>
-        </w:rPr>
-      </w:pPr>
-      <w:r>
-        <w:rPr>
-          <w:rFonts w:ascii="Arial" w:hAnsi="Arial" w:cs="Arial"/>
-          <w:color w:val="000000" w:themeColor="text1"/>
-        </w:rPr>
-        <w:t>Facebook continues to provide support for react native</w:t>
-      </w:r>
-    </w:p>
-    <w:p>
-      <w:pPr>
-        <w:pStyle w:val="BodyTextIndent2"/>
-        <w:numPr>
-          <w:ilvl w:val="0"/>
-          <w:numId w:val="27"/>
-        </w:numPr>
-        <w:spacing w:after="0" w:line="240" w:lineRule="auto"/>
-        <w:rPr>
-          <w:rFonts w:ascii="Arial" w:hAnsi="Arial" w:cs="Arial"/>
-          <w:color w:val="000000" w:themeColor="text1"/>
-        </w:rPr>
-      </w:pPr>
-      <w:r>
-        <w:rPr>
-          <w:rFonts w:ascii="Arial" w:hAnsi="Arial" w:cs="Arial"/>
-          <w:color w:val="000000" w:themeColor="text1"/>
-        </w:rPr>
-        <w:t>Whatever map tracking API the application uses will continue to provide free support</w:t>
-      </w:r>
-    </w:p>
-    <w:p>
-      <w:pPr>
-        <w:pStyle w:val="BodyTextIndent2"/>
-        <w:numPr>
-          <w:ilvl w:val="0"/>
-          <w:numId w:val="27"/>
-        </w:numPr>
-        <w:spacing w:after="0" w:line="240" w:lineRule="auto"/>
-        <w:rPr>
-          <w:rFonts w:ascii="Arial" w:hAnsi="Arial" w:cs="Arial"/>
-          <w:color w:val="000000" w:themeColor="text1"/>
-        </w:rPr>
-      </w:pPr>
-      <w:r>
-        <w:rPr>
-          <w:rFonts w:ascii="Arial" w:hAnsi="Arial" w:cs="Arial"/>
-          <w:color w:val="000000" w:themeColor="text1"/>
-        </w:rPr>
-        <w:t>System support for the implemented database is continuously provided for mobile development</w:t>
-      </w:r>
-    </w:p>
-    <w:p>
-      <w:pPr>
-        <w:pStyle w:val="BodyTextIndent2"/>
-        <w:spacing w:after="0" w:line="240" w:lineRule="auto"/>
-        <w:rPr>
-          <w:rFonts w:ascii="Arial" w:hAnsi="Arial" w:cs="Arial"/>
-          <w:color w:val="000000" w:themeColor="text1"/>
-        </w:rPr>
-      </w:pPr>
-      <w:r>
-        <w:rPr>
-          <w:rFonts w:ascii="Arial" w:hAnsi="Arial" w:cs="Arial"/>
-          <w:color w:val="000000" w:themeColor="text1"/>
-        </w:rPr>
-        <w:t>Dependencies:</w:t>
+        <w:t>Non-Functional Dependencies:</w:t>
       </w:r>
     </w:p>
     <w:p>
@@ -1890,21 +2004,12 @@
           <w:color w:val="000000" w:themeColor="text1"/>
         </w:rPr>
       </w:pPr>
-      <w:proofErr w:type="spellStart"/>
-      <w:r>
-        <w:rPr>
-          <w:rFonts w:ascii="Arial" w:hAnsi="Arial" w:cs="Arial"/>
-          <w:color w:val="000000" w:themeColor="text1"/>
-        </w:rPr>
-        <w:t>Npm</w:t>
-      </w:r>
-      <w:proofErr w:type="spellEnd"/>
-      <w:r>
-        <w:rPr>
-          <w:rFonts w:ascii="Arial" w:hAnsi="Arial" w:cs="Arial"/>
-          <w:color w:val="000000" w:themeColor="text1"/>
-        </w:rPr>
-        <w:t xml:space="preserve"> install packages</w:t>
+      <w:r>
+        <w:rPr>
+          <w:rFonts w:ascii="Arial" w:hAnsi="Arial" w:cs="Arial"/>
+          <w:color w:val="000000" w:themeColor="text1"/>
+        </w:rPr>
+        <w:t>Users of the application must have location enabled for the map API to function properly</w:t>
       </w:r>
     </w:p>
     <w:p>
@@ -1925,7 +2030,7 @@
           <w:rFonts w:ascii="Arial" w:hAnsi="Arial" w:cs="Arial"/>
           <w:color w:val="000000" w:themeColor="text1"/>
         </w:rPr>
-        <w:t>User must have location enabled</w:t>
+        <w:t>Access to an iOS device or software is needed to test iOS support</w:t>
       </w:r>
     </w:p>
     <w:p>
@@ -1946,23 +2051,40 @@
           <w:rFonts w:ascii="Arial" w:hAnsi="Arial" w:cs="Arial"/>
           <w:color w:val="000000" w:themeColor="text1"/>
         </w:rPr>
-        <w:t xml:space="preserve">React native </w:t>
-      </w:r>
-      <w:proofErr w:type="spellStart"/>
-      <w:r>
-        <w:rPr>
-          <w:rFonts w:ascii="Arial" w:hAnsi="Arial" w:cs="Arial"/>
-          <w:color w:val="000000" w:themeColor="text1"/>
-        </w:rPr>
-        <w:t>npm</w:t>
-      </w:r>
-      <w:proofErr w:type="spellEnd"/>
-      <w:r>
-        <w:rPr>
-          <w:rFonts w:ascii="Arial" w:hAnsi="Arial" w:cs="Arial"/>
-          <w:color w:val="000000" w:themeColor="text1"/>
-        </w:rPr>
-        <w:t xml:space="preserve"> library</w:t>
+        <w:lastRenderedPageBreak/>
+        <w:t>Access to an Android device or software is needed to test Android support</w:t>
+      </w:r>
+    </w:p>
+    <w:p>
+      <w:pPr>
+        <w:pStyle w:val="BodyTextIndent2"/>
+        <w:spacing w:after="0" w:line="240" w:lineRule="auto"/>
+        <w:ind w:left="1080"/>
+        <w:rPr>
+          <w:rFonts w:ascii="Arial" w:hAnsi="Arial" w:cs="Arial"/>
+          <w:color w:val="000000" w:themeColor="text1"/>
+        </w:rPr>
+      </w:pPr>
+    </w:p>
+    <w:p>
+      <w:pPr>
+        <w:pStyle w:val="BodyTextIndent2"/>
+        <w:numPr>
+          <w:ilvl w:val="0"/>
+          <w:numId w:val="25"/>
+        </w:numPr>
+        <w:spacing w:after="0" w:line="240" w:lineRule="auto"/>
+        <w:rPr>
+          <w:rFonts w:ascii="Arial" w:hAnsi="Arial" w:cs="Arial"/>
+          <w:color w:val="000000" w:themeColor="text1"/>
+        </w:rPr>
+      </w:pPr>
+      <w:r>
+        <w:rPr>
+          <w:rFonts w:ascii="Arial" w:hAnsi="Arial" w:cs="Arial"/>
+          <w:color w:val="000000" w:themeColor="text1"/>
+        </w:rPr>
+        <w:t>Functional Dependencies **:</w:t>
       </w:r>
     </w:p>
     <w:p>
@@ -1983,23 +2105,7 @@
           <w:rFonts w:ascii="Arial" w:hAnsi="Arial" w:cs="Arial"/>
           <w:color w:val="000000" w:themeColor="text1"/>
         </w:rPr>
-        <w:t xml:space="preserve">React native navigation </w:t>
-      </w:r>
-      <w:proofErr w:type="spellStart"/>
-      <w:r>
-        <w:rPr>
-          <w:rFonts w:ascii="Arial" w:hAnsi="Arial" w:cs="Arial"/>
-          <w:color w:val="000000" w:themeColor="text1"/>
-        </w:rPr>
-        <w:t>npm</w:t>
-      </w:r>
-      <w:proofErr w:type="spellEnd"/>
-      <w:r>
-        <w:rPr>
-          <w:rFonts w:ascii="Arial" w:hAnsi="Arial" w:cs="Arial"/>
-          <w:color w:val="000000" w:themeColor="text1"/>
-        </w:rPr>
-        <w:t xml:space="preserve"> library</w:t>
+        <w:t>Npm install packages</w:t>
       </w:r>
     </w:p>
     <w:p>
@@ -2020,23 +2126,7 @@
           <w:rFonts w:ascii="Arial" w:hAnsi="Arial" w:cs="Arial"/>
           <w:color w:val="000000" w:themeColor="text1"/>
         </w:rPr>
-        <w:t xml:space="preserve">React native drag-and-drop </w:t>
-      </w:r>
-      <w:proofErr w:type="spellStart"/>
-      <w:r>
-        <w:rPr>
-          <w:rFonts w:ascii="Arial" w:hAnsi="Arial" w:cs="Arial"/>
-          <w:color w:val="000000" w:themeColor="text1"/>
-        </w:rPr>
-        <w:t>npm</w:t>
-      </w:r>
-      <w:proofErr w:type="spellEnd"/>
-      <w:r>
-        <w:rPr>
-          <w:rFonts w:ascii="Arial" w:hAnsi="Arial" w:cs="Arial"/>
-          <w:color w:val="000000" w:themeColor="text1"/>
-        </w:rPr>
-        <w:t xml:space="preserve"> library</w:t>
+        <w:t>React native npm library</w:t>
       </w:r>
     </w:p>
     <w:p>
@@ -2057,23 +2147,7 @@
           <w:rFonts w:ascii="Arial" w:hAnsi="Arial" w:cs="Arial"/>
           <w:color w:val="000000" w:themeColor="text1"/>
         </w:rPr>
-        <w:t xml:space="preserve">React native maps </w:t>
-      </w:r>
-      <w:proofErr w:type="spellStart"/>
-      <w:r>
-        <w:rPr>
-          <w:rFonts w:ascii="Arial" w:hAnsi="Arial" w:cs="Arial"/>
-          <w:color w:val="000000" w:themeColor="text1"/>
-        </w:rPr>
-        <w:t>npm</w:t>
-      </w:r>
-      <w:proofErr w:type="spellEnd"/>
-      <w:r>
-        <w:rPr>
-          <w:rFonts w:ascii="Arial" w:hAnsi="Arial" w:cs="Arial"/>
-          <w:color w:val="000000" w:themeColor="text1"/>
-        </w:rPr>
-        <w:t xml:space="preserve"> library</w:t>
+        <w:t>React native navigation npm library</w:t>
       </w:r>
     </w:p>
     <w:p>
@@ -2094,23 +2168,7 @@
           <w:rFonts w:ascii="Arial" w:hAnsi="Arial" w:cs="Arial"/>
           <w:color w:val="000000" w:themeColor="text1"/>
         </w:rPr>
-        <w:t xml:space="preserve">React native animation </w:t>
-      </w:r>
-      <w:proofErr w:type="spellStart"/>
-      <w:r>
-        <w:rPr>
-          <w:rFonts w:ascii="Arial" w:hAnsi="Arial" w:cs="Arial"/>
-          <w:color w:val="000000" w:themeColor="text1"/>
-        </w:rPr>
-        <w:t>npm</w:t>
-      </w:r>
-      <w:proofErr w:type="spellEnd"/>
-      <w:r>
-        <w:rPr>
-          <w:rFonts w:ascii="Arial" w:hAnsi="Arial" w:cs="Arial"/>
-          <w:color w:val="000000" w:themeColor="text1"/>
-        </w:rPr>
-        <w:t xml:space="preserve"> library</w:t>
+        <w:t>React native drag-and-drop npm library</w:t>
       </w:r>
     </w:p>
     <w:p>
@@ -2131,14 +2189,7 @@
           <w:rFonts w:ascii="Arial" w:hAnsi="Arial" w:cs="Arial"/>
           <w:color w:val="000000" w:themeColor="text1"/>
         </w:rPr>
-        <w:t>Access to</w:t>
-      </w:r>
-      <w:r>
-        <w:rPr>
-          <w:rFonts w:ascii="Arial" w:hAnsi="Arial" w:cs="Arial"/>
-          <w:color w:val="000000" w:themeColor="text1"/>
-        </w:rPr>
-        <w:t xml:space="preserve"> device or software to test iOS support</w:t>
+        <w:t>React native maps npm library</w:t>
       </w:r>
     </w:p>
     <w:p>
@@ -2159,13 +2210,43 @@
           <w:rFonts w:ascii="Arial" w:hAnsi="Arial" w:cs="Arial"/>
           <w:color w:val="000000" w:themeColor="text1"/>
         </w:rPr>
-        <w:t>Access to device or software to test Android support</w:t>
+        <w:t>React native animation npm library</w:t>
       </w:r>
     </w:p>
     <w:p>
       <w:pPr>
         <w:pStyle w:val="BodyTextIndent2"/>
         <w:spacing w:after="0" w:line="240" w:lineRule="auto"/>
+        <w:rPr>
+          <w:rFonts w:ascii="Arial" w:hAnsi="Arial" w:cs="Arial"/>
+          <w:color w:val="000000" w:themeColor="text1"/>
+        </w:rPr>
+      </w:pPr>
+    </w:p>
+    <w:p>
+      <w:pPr>
+        <w:pStyle w:val="BodyTextIndent2"/>
+        <w:spacing w:after="0" w:line="240" w:lineRule="auto"/>
+        <w:rPr>
+          <w:rFonts w:ascii="Arial" w:hAnsi="Arial" w:cs="Arial"/>
+          <w:color w:val="000000" w:themeColor="text1"/>
+        </w:rPr>
+      </w:pPr>
+      <w:r>
+        <w:rPr>
+          <w:rFonts w:ascii="Arial" w:hAnsi="Arial" w:cs="Arial"/>
+          <w:color w:val="000000" w:themeColor="text1"/>
+        </w:rPr>
+        <w:t>**For simplicity, only major library dependencies have been listed, as actual number of dependencies needed is of a much larger quantity</w:t>
+      </w:r>
+      <w:bookmarkStart w:id="15" w:name="_GoBack"/>
+      <w:bookmarkEnd w:id="15"/>
+    </w:p>
+    <w:p>
+      <w:pPr>
+        <w:pStyle w:val="BodyTextIndent2"/>
+        <w:spacing w:after="0" w:line="240" w:lineRule="auto"/>
+        <w:ind w:left="1080"/>
         <w:rPr>
           <w:rFonts w:ascii="Arial" w:hAnsi="Arial" w:cs="Arial"/>
           <w:color w:val="000000" w:themeColor="text1"/>
@@ -2647,7 +2728,6 @@
           <w:sz w:val="24"/>
           <w:szCs w:val="24"/>
         </w:rPr>
-        <w:lastRenderedPageBreak/>
         <w:t>4.0</w:t>
       </w:r>
       <w:r>
@@ -2700,6 +2780,7 @@
           <w:i w:val="0"/>
           <w:szCs w:val="24"/>
         </w:rPr>
+        <w:lastRenderedPageBreak/>
         <w:t>Non-functional requirements may exist for</w:t>
       </w:r>
       <w:r>
@@ -2804,7 +2885,6 @@
       </w:r>
       <w:bookmarkStart w:id="32" w:name="_Toc506458802"/>
       <w:bookmarkStart w:id="33" w:name="_Toc506459168"/>
-      <w:proofErr w:type="gramStart"/>
       <w:r>
         <w:rPr>
           <w:rFonts w:cs="Arial"/>
@@ -2847,7 +2927,6 @@
       </w:r>
       <w:bookmarkEnd w:id="34"/>
       <w:bookmarkEnd w:id="35"/>
-      <w:proofErr w:type="gramEnd"/>
       <w:r>
         <w:rPr>
           <w:rFonts w:cs="Arial"/>
@@ -2895,25 +2974,7 @@
           <w:sz w:val="24"/>
           <w:szCs w:val="24"/>
         </w:rPr>
-        <w:t xml:space="preserve"> Often these requirements must be achieved at a system-wide level rather than at a unit level.  State the requirements in the following sections in measurable terms (e.g., 95% of transaction shall be processed in less than a second, system downtime may not exceed 1 minute per day, </w:t>
-      </w:r>
-      <w:proofErr w:type="spellStart"/>
-      <w:r>
-        <w:rPr>
-          <w:i w:val="0"/>
-          <w:sz w:val="24"/>
-          <w:szCs w:val="24"/>
-        </w:rPr>
-        <w:t>etc</w:t>
-      </w:r>
-      <w:proofErr w:type="spellEnd"/>
-      <w:r>
-        <w:rPr>
-          <w:i w:val="0"/>
-          <w:sz w:val="24"/>
-          <w:szCs w:val="24"/>
-        </w:rPr>
-        <w:t xml:space="preserve">). </w:t>
+        <w:t xml:space="preserve"> Often these requirements must be achieved at a system-wide level rather than at a unit level.  State the requirements in the following sections in measurable terms (e.g., 95% of transaction shall be processed in less than a second, system downtime may not exceed 1 minute per day, etc). </w:t>
       </w:r>
     </w:p>
     <w:p>
@@ -2985,23 +3046,13 @@
         </w:rPr>
         <w:t xml:space="preserve">Will a database be used?  If so, what logical requirements exist for data formats, storage capabilities, data retention, data integrity, </w:t>
       </w:r>
-      <w:proofErr w:type="spellStart"/>
       <w:r>
         <w:rPr>
           <w:i w:val="0"/>
           <w:sz w:val="24"/>
           <w:szCs w:val="24"/>
         </w:rPr>
-        <w:t>etc</w:t>
-      </w:r>
-      <w:proofErr w:type="spellEnd"/>
-      <w:r>
-        <w:rPr>
-          <w:i w:val="0"/>
-          <w:sz w:val="24"/>
-          <w:szCs w:val="24"/>
-        </w:rPr>
-        <w:t>?</w:t>
+        <w:t>etc?</w:t>
       </w:r>
     </w:p>
     <w:p>
@@ -3097,7 +3148,6 @@
           <w:b/>
         </w:rPr>
       </w:pPr>
-      <w:proofErr w:type="gramStart"/>
       <w:r>
         <w:rPr>
           <w:rFonts w:ascii="Arial" w:hAnsi="Arial" w:cs="Arial"/>
@@ -3119,7 +3169,6 @@
         </w:rPr>
         <w:t xml:space="preserve"> Approval</w:t>
       </w:r>
-      <w:proofErr w:type="gramEnd"/>
     </w:p>
     <w:p>
       <w:pPr>
@@ -5209,7 +5258,7 @@
         <w:rFonts w:ascii="Symbol" w:eastAsia="Times New Roman" w:hAnsi="Symbol" w:cs="Arial" w:hint="default"/>
       </w:rPr>
     </w:lvl>
-    <w:lvl w:ilvl="1" w:tplc="04090003" w:tentative="1">
+    <w:lvl w:ilvl="1" w:tplc="04090003">
       <w:start w:val="1"/>
       <w:numFmt w:val="bullet"/>
       <w:lvlText w:val="o"/>
@@ -6193,7 +6242,7 @@
       <w:lvlText w:val="-"/>
       <w:lvlJc w:val="left"/>
       <w:pPr>
-        <w:ind w:left="720" w:hanging="360"/>
+        <w:ind w:left="1080" w:hanging="360"/>
       </w:pPr>
       <w:rPr>
         <w:rFonts w:ascii="Arial" w:eastAsia="Times New Roman" w:hAnsi="Arial" w:cs="Arial" w:hint="default"/>
@@ -6205,7 +6254,7 @@
       <w:lvlText w:val="o"/>
       <w:lvlJc w:val="left"/>
       <w:pPr>
-        <w:ind w:left="1440" w:hanging="360"/>
+        <w:ind w:left="1800" w:hanging="360"/>
       </w:pPr>
       <w:rPr>
         <w:rFonts w:ascii="Courier New" w:hAnsi="Courier New" w:cs="Courier New" w:hint="default"/>
@@ -6217,7 +6266,7 @@
       <w:lvlText w:val=""/>
       <w:lvlJc w:val="left"/>
       <w:pPr>
-        <w:ind w:left="2160" w:hanging="360"/>
+        <w:ind w:left="2520" w:hanging="360"/>
       </w:pPr>
       <w:rPr>
         <w:rFonts w:ascii="Wingdings" w:hAnsi="Wingdings" w:hint="default"/>
@@ -6229,7 +6278,7 @@
       <w:lvlText w:val=""/>
       <w:lvlJc w:val="left"/>
       <w:pPr>
-        <w:ind w:left="2880" w:hanging="360"/>
+        <w:ind w:left="3240" w:hanging="360"/>
       </w:pPr>
       <w:rPr>
         <w:rFonts w:ascii="Symbol" w:hAnsi="Symbol" w:hint="default"/>
@@ -6241,7 +6290,7 @@
       <w:lvlText w:val="o"/>
       <w:lvlJc w:val="left"/>
       <w:pPr>
-        <w:ind w:left="3600" w:hanging="360"/>
+        <w:ind w:left="3960" w:hanging="360"/>
       </w:pPr>
       <w:rPr>
         <w:rFonts w:ascii="Courier New" w:hAnsi="Courier New" w:cs="Courier New" w:hint="default"/>
@@ -6253,7 +6302,7 @@
       <w:lvlText w:val=""/>
       <w:lvlJc w:val="left"/>
       <w:pPr>
-        <w:ind w:left="4320" w:hanging="360"/>
+        <w:ind w:left="4680" w:hanging="360"/>
       </w:pPr>
       <w:rPr>
         <w:rFonts w:ascii="Wingdings" w:hAnsi="Wingdings" w:hint="default"/>
@@ -6265,7 +6314,7 @@
       <w:lvlText w:val=""/>
       <w:lvlJc w:val="left"/>
       <w:pPr>
-        <w:ind w:left="5040" w:hanging="360"/>
+        <w:ind w:left="5400" w:hanging="360"/>
       </w:pPr>
       <w:rPr>
         <w:rFonts w:ascii="Symbol" w:hAnsi="Symbol" w:hint="default"/>
@@ -6277,7 +6326,7 @@
       <w:lvlText w:val="o"/>
       <w:lvlJc w:val="left"/>
       <w:pPr>
-        <w:ind w:left="5760" w:hanging="360"/>
+        <w:ind w:left="6120" w:hanging="360"/>
       </w:pPr>
       <w:rPr>
         <w:rFonts w:ascii="Courier New" w:hAnsi="Courier New" w:cs="Courier New" w:hint="default"/>
@@ -6289,7 +6338,7 @@
       <w:lvlText w:val=""/>
       <w:lvlJc w:val="left"/>
       <w:pPr>
-        <w:ind w:left="6480" w:hanging="360"/>
+        <w:ind w:left="6840" w:hanging="360"/>
       </w:pPr>
       <w:rPr>
         <w:rFonts w:ascii="Wingdings" w:hAnsi="Wingdings" w:hint="default"/>
@@ -6715,6 +6764,118 @@
     </w:lvl>
   </w:abstractNum>
   <w:abstractNum w:abstractNumId="24" w15:restartNumberingAfterBreak="0">
+    <w:nsid w:val="72406332"/>
+    <w:multiLevelType w:val="hybridMultilevel"/>
+    <w:tmpl w:val="98741692"/>
+    <w:lvl w:ilvl="0" w:tplc="2612C2BE">
+      <w:numFmt w:val="bullet"/>
+      <w:lvlText w:val="-"/>
+      <w:lvlJc w:val="left"/>
+      <w:pPr>
+        <w:ind w:left="720" w:hanging="360"/>
+      </w:pPr>
+      <w:rPr>
+        <w:rFonts w:ascii="Arial" w:eastAsia="Times New Roman" w:hAnsi="Arial" w:cs="Arial" w:hint="default"/>
+      </w:rPr>
+    </w:lvl>
+    <w:lvl w:ilvl="1" w:tplc="04090003" w:tentative="1">
+      <w:start w:val="1"/>
+      <w:numFmt w:val="bullet"/>
+      <w:lvlText w:val="o"/>
+      <w:lvlJc w:val="left"/>
+      <w:pPr>
+        <w:ind w:left="1440" w:hanging="360"/>
+      </w:pPr>
+      <w:rPr>
+        <w:rFonts w:ascii="Courier New" w:hAnsi="Courier New" w:cs="Courier New" w:hint="default"/>
+      </w:rPr>
+    </w:lvl>
+    <w:lvl w:ilvl="2" w:tplc="04090005" w:tentative="1">
+      <w:start w:val="1"/>
+      <w:numFmt w:val="bullet"/>
+      <w:lvlText w:val=""/>
+      <w:lvlJc w:val="left"/>
+      <w:pPr>
+        <w:ind w:left="2160" w:hanging="360"/>
+      </w:pPr>
+      <w:rPr>
+        <w:rFonts w:ascii="Wingdings" w:hAnsi="Wingdings" w:hint="default"/>
+      </w:rPr>
+    </w:lvl>
+    <w:lvl w:ilvl="3" w:tplc="04090001" w:tentative="1">
+      <w:start w:val="1"/>
+      <w:numFmt w:val="bullet"/>
+      <w:lvlText w:val=""/>
+      <w:lvlJc w:val="left"/>
+      <w:pPr>
+        <w:ind w:left="2880" w:hanging="360"/>
+      </w:pPr>
+      <w:rPr>
+        <w:rFonts w:ascii="Symbol" w:hAnsi="Symbol" w:hint="default"/>
+      </w:rPr>
+    </w:lvl>
+    <w:lvl w:ilvl="4" w:tplc="04090003" w:tentative="1">
+      <w:start w:val="1"/>
+      <w:numFmt w:val="bullet"/>
+      <w:lvlText w:val="o"/>
+      <w:lvlJc w:val="left"/>
+      <w:pPr>
+        <w:ind w:left="3600" w:hanging="360"/>
+      </w:pPr>
+      <w:rPr>
+        <w:rFonts w:ascii="Courier New" w:hAnsi="Courier New" w:cs="Courier New" w:hint="default"/>
+      </w:rPr>
+    </w:lvl>
+    <w:lvl w:ilvl="5" w:tplc="04090005" w:tentative="1">
+      <w:start w:val="1"/>
+      <w:numFmt w:val="bullet"/>
+      <w:lvlText w:val=""/>
+      <w:lvlJc w:val="left"/>
+      <w:pPr>
+        <w:ind w:left="4320" w:hanging="360"/>
+      </w:pPr>
+      <w:rPr>
+        <w:rFonts w:ascii="Wingdings" w:hAnsi="Wingdings" w:hint="default"/>
+      </w:rPr>
+    </w:lvl>
+    <w:lvl w:ilvl="6" w:tplc="04090001" w:tentative="1">
+      <w:start w:val="1"/>
+      <w:numFmt w:val="bullet"/>
+      <w:lvlText w:val=""/>
+      <w:lvlJc w:val="left"/>
+      <w:pPr>
+        <w:ind w:left="5040" w:hanging="360"/>
+      </w:pPr>
+      <w:rPr>
+        <w:rFonts w:ascii="Symbol" w:hAnsi="Symbol" w:hint="default"/>
+      </w:rPr>
+    </w:lvl>
+    <w:lvl w:ilvl="7" w:tplc="04090003" w:tentative="1">
+      <w:start w:val="1"/>
+      <w:numFmt w:val="bullet"/>
+      <w:lvlText w:val="o"/>
+      <w:lvlJc w:val="left"/>
+      <w:pPr>
+        <w:ind w:left="5760" w:hanging="360"/>
+      </w:pPr>
+      <w:rPr>
+        <w:rFonts w:ascii="Courier New" w:hAnsi="Courier New" w:cs="Courier New" w:hint="default"/>
+      </w:rPr>
+    </w:lvl>
+    <w:lvl w:ilvl="8" w:tplc="04090005" w:tentative="1">
+      <w:start w:val="1"/>
+      <w:numFmt w:val="bullet"/>
+      <w:lvlText w:val=""/>
+      <w:lvlJc w:val="left"/>
+      <w:pPr>
+        <w:ind w:left="6480" w:hanging="360"/>
+      </w:pPr>
+      <w:rPr>
+        <w:rFonts w:ascii="Wingdings" w:hAnsi="Wingdings" w:hint="default"/>
+      </w:rPr>
+    </w:lvl>
+  </w:abstractNum>
+  <w:abstractNum w:abstractNumId="25" w15:restartNumberingAfterBreak="0">
     <w:nsid w:val="72D76018"/>
     <w:multiLevelType w:val="multilevel"/>
     <w:tmpl w:val="F36279A0"/>
@@ -6918,7 +7079,7 @@
     <w:abstractNumId w:val="8"/>
   </w:num>
   <w:num w:numId="10">
-    <w:abstractNumId w:val="24"/>
+    <w:abstractNumId w:val="25"/>
   </w:num>
   <w:num w:numId="11">
     <w:abstractNumId w:val="1"/>
@@ -6967,7 +7128,7 @@
     <w:abstractNumId w:val="7"/>
   </w:num>
   <w:num w:numId="18">
-    <w:abstractNumId w:val="24"/>
+    <w:abstractNumId w:val="25"/>
     <w:lvlOverride w:ilvl="0">
       <w:startOverride w:val="1"/>
     </w:lvlOverride>
@@ -7022,6 +7183,9 @@
   </w:num>
   <w:num w:numId="27">
     <w:abstractNumId w:val="5"/>
+  </w:num>
+  <w:num w:numId="28">
+    <w:abstractNumId w:val="24"/>
   </w:num>
 </w:numbering>
 </file>

</xml_diff>

<commit_message>
updated business requirements document
</commit_message>
<xml_diff>
--- a/docs/T04_Dragon_Boat_Requirements Analysis and Design.docx
+++ b/docs/T04_Dragon_Boat_Requirements Analysis and Design.docx
@@ -390,16 +390,8 @@
         <w:rPr>
           <w:rFonts w:ascii="Arial" w:hAnsi="Arial" w:cs="Arial"/>
         </w:rPr>
-        <w:t xml:space="preserve">o work on this </w:t>
-      </w:r>
-      <w:proofErr w:type="gramStart"/>
-      <w:r>
-        <w:rPr>
-          <w:rFonts w:ascii="Arial" w:hAnsi="Arial" w:cs="Arial"/>
-        </w:rPr>
-        <w:t>assignment</w:t>
-      </w:r>
-      <w:proofErr w:type="gramEnd"/>
+        <w:t>o work on this assignment</w:t>
+      </w:r>
       <w:r>
         <w:rPr>
           <w:rFonts w:ascii="Arial" w:hAnsi="Arial" w:cs="Arial"/>
@@ -738,39 +730,7 @@
           <w:rFonts w:ascii="Arial" w:hAnsi="Arial" w:cs="Arial"/>
           <w:color w:val="000000" w:themeColor="text1"/>
         </w:rPr>
-        <w:t xml:space="preserve"> purpose of this document is to outline and describe the </w:t>
-      </w:r>
-      <w:proofErr w:type="gramStart"/>
-      <w:r>
-        <w:rPr>
-          <w:rFonts w:ascii="Arial" w:hAnsi="Arial" w:cs="Arial"/>
-          <w:color w:val="000000" w:themeColor="text1"/>
-        </w:rPr>
-        <w:t>high level</w:t>
-      </w:r>
-      <w:proofErr w:type="gramEnd"/>
-      <w:r>
-        <w:rPr>
-          <w:rFonts w:ascii="Arial" w:hAnsi="Arial" w:cs="Arial"/>
-          <w:color w:val="000000" w:themeColor="text1"/>
-        </w:rPr>
-        <w:t xml:space="preserve"> requirements related to the “How To Train Your Dragon Boat” Application. The sections below will describe the systems features and the purpose of them, as well as describing their functionality through a use of diagrams. </w:t>
-      </w:r>
-      <w:proofErr w:type="gramStart"/>
-      <w:r>
-        <w:rPr>
-          <w:rFonts w:ascii="Arial" w:hAnsi="Arial" w:cs="Arial"/>
-          <w:color w:val="000000" w:themeColor="text1"/>
-        </w:rPr>
-        <w:t>This requirements</w:t>
-      </w:r>
-      <w:proofErr w:type="gramEnd"/>
-      <w:r>
-        <w:rPr>
-          <w:rFonts w:ascii="Arial" w:hAnsi="Arial" w:cs="Arial"/>
-          <w:color w:val="000000" w:themeColor="text1"/>
-        </w:rPr>
-        <w:t xml:space="preserve"> associated with the application are not limited to, but will include the functional and non function requirements of the system, and database requirements for the application.</w:t>
+        <w:t xml:space="preserve"> purpose of this document is to outline and describe the high level requirements related to the “How To Train Your Dragon Boat” Application. The sections below will describe the systems features and the purpose of them, as well as describing their functionality through a use of diagrams. This requirements associated with the application are not limited to, but will include the functional and non function requirements of the system, and database requirements for the application.</w:t>
       </w:r>
     </w:p>
     <w:p>
@@ -830,23 +790,7 @@
           <w:rFonts w:ascii="Arial" w:hAnsi="Arial" w:cs="Arial"/>
           <w:color w:val="000000" w:themeColor="text1"/>
         </w:rPr>
-        <w:t xml:space="preserve">The Main Purpose of the “How </w:t>
-      </w:r>
-      <w:proofErr w:type="gramStart"/>
-      <w:r>
-        <w:rPr>
-          <w:rFonts w:ascii="Arial" w:hAnsi="Arial" w:cs="Arial"/>
-          <w:color w:val="000000" w:themeColor="text1"/>
-        </w:rPr>
-        <w:t>To</w:t>
-      </w:r>
-      <w:proofErr w:type="gramEnd"/>
-      <w:r>
-        <w:rPr>
-          <w:rFonts w:ascii="Arial" w:hAnsi="Arial" w:cs="Arial"/>
-          <w:color w:val="000000" w:themeColor="text1"/>
-        </w:rPr>
-        <w:t xml:space="preserve"> Train Your Dragon Boat” Application is to provide the George Brown College Dragon Boat Team with an application </w:t>
+        <w:t xml:space="preserve">The Main Purpose of the “How To Train Your Dragon Boat” Application is to provide the George Brown College Dragon Boat Team with an application </w:t>
       </w:r>
       <w:r>
         <w:rPr>
@@ -860,23 +804,7 @@
           <w:rFonts w:ascii="Arial" w:hAnsi="Arial" w:cs="Arial"/>
           <w:color w:val="000000" w:themeColor="text1"/>
         </w:rPr>
-        <w:t xml:space="preserve">aid the team with the common tasks performed for the team. The team’s most important tasks, which include the management of team members, the creation of dragon boat layouts, and the monitoring of dragon boat teams during practice are currently done through manual methods, mainly through scrap paper, and as a result are of very low effectiveness and efficiency. The How </w:t>
-      </w:r>
-      <w:proofErr w:type="gramStart"/>
-      <w:r>
-        <w:rPr>
-          <w:rFonts w:ascii="Arial" w:hAnsi="Arial" w:cs="Arial"/>
-          <w:color w:val="000000" w:themeColor="text1"/>
-        </w:rPr>
-        <w:t>To</w:t>
-      </w:r>
-      <w:proofErr w:type="gramEnd"/>
-      <w:r>
-        <w:rPr>
-          <w:rFonts w:ascii="Arial" w:hAnsi="Arial" w:cs="Arial"/>
-          <w:color w:val="000000" w:themeColor="text1"/>
-        </w:rPr>
-        <w:t xml:space="preserve"> Train Your Dragon Boat application will tackle these specific problems, in order to provide a much higher level of efficiency during the completion of the Dragon Boat team’s tasks.</w:t>
+        <w:t>aid the team with the common tasks performed for the team. The team’s most important tasks, which include the management of team members, the creation of dragon boat layouts, and the monitoring of dragon boat teams during practice are currently done through manual methods, mainly through scrap paper, and as a result are of very low effectiveness and efficiency. The How To Train Your Dragon Boat application will tackle these specific problems, in order to provide a much higher level of efficiency during the completion of the Dragon Boat team’s tasks.</w:t>
       </w:r>
     </w:p>
     <w:p>
@@ -1060,59 +988,23 @@
           <w:color w:val="000000" w:themeColor="text1"/>
           <w:highlight w:val="yellow"/>
         </w:rPr>
-        <w:t xml:space="preserve">Communication can also be established between users </w:t>
-      </w:r>
-      <w:proofErr w:type="gramStart"/>
+        <w:t>Communication can also be established between users through the use of associated email addresses, eliminating the need to communicate through third party sources or face-to-face conversation. Provided within the application will be a</w:t>
+      </w:r>
       <w:r>
         <w:rPr>
           <w:rFonts w:ascii="Arial" w:hAnsi="Arial" w:cs="Arial"/>
           <w:color w:val="000000" w:themeColor="text1"/>
           <w:highlight w:val="yellow"/>
         </w:rPr>
-        <w:t>through the use of</w:t>
-      </w:r>
-      <w:proofErr w:type="gramEnd"/>
+        <w:t>n SQLite</w:t>
+      </w:r>
       <w:r>
         <w:rPr>
           <w:rFonts w:ascii="Arial" w:hAnsi="Arial" w:cs="Arial"/>
           <w:color w:val="000000" w:themeColor="text1"/>
           <w:highlight w:val="yellow"/>
         </w:rPr>
-        <w:t xml:space="preserve"> associated email addresses, eliminating the need to communicate through third party sources or face-to-face conversation. Provided within the application will be a</w:t>
-      </w:r>
-      <w:r>
-        <w:rPr>
-          <w:rFonts w:ascii="Arial" w:hAnsi="Arial" w:cs="Arial"/>
-          <w:color w:val="000000" w:themeColor="text1"/>
-          <w:highlight w:val="yellow"/>
-        </w:rPr>
-        <w:t>n SQLite</w:t>
-      </w:r>
-      <w:r>
-        <w:rPr>
-          <w:rFonts w:ascii="Arial" w:hAnsi="Arial" w:cs="Arial"/>
-          <w:color w:val="000000" w:themeColor="text1"/>
-          <w:highlight w:val="yellow"/>
-        </w:rPr>
-        <w:t xml:space="preserve"> database that will store </w:t>
-      </w:r>
-      <w:proofErr w:type="gramStart"/>
-      <w:r>
-        <w:rPr>
-          <w:rFonts w:ascii="Arial" w:hAnsi="Arial" w:cs="Arial"/>
-          <w:color w:val="000000" w:themeColor="text1"/>
-          <w:highlight w:val="yellow"/>
-        </w:rPr>
-        <w:t>all of</w:t>
-      </w:r>
-      <w:proofErr w:type="gramEnd"/>
-      <w:r>
-        <w:rPr>
-          <w:rFonts w:ascii="Arial" w:hAnsi="Arial" w:cs="Arial"/>
-          <w:color w:val="000000" w:themeColor="text1"/>
-          <w:highlight w:val="yellow"/>
-        </w:rPr>
-        <w:t xml:space="preserve"> the users, routes, boat layouts, and the associated information related to each item stored. This will provide a central storage that can be easily accessed by the application and its users.</w:t>
+        <w:t xml:space="preserve"> database that will store all of the users, routes, boat layouts, and the associated information related to each item stored. This will provide a central storage that can be easily accessed by the application and its users.</w:t>
       </w:r>
     </w:p>
     <w:p>
@@ -1155,15 +1047,7 @@
           <w:rFonts w:ascii="Arial" w:hAnsi="Arial" w:cs="Arial"/>
           <w:color w:val="000000" w:themeColor="text1"/>
         </w:rPr>
-        <w:t xml:space="preserve"> Support for the application will not extend beyond the mobile </w:t>
-      </w:r>
-      <w:proofErr w:type="gramStart"/>
-      <w:r>
-        <w:rPr>
-          <w:rFonts w:ascii="Arial" w:hAnsi="Arial" w:cs="Arial"/>
-          <w:color w:val="000000" w:themeColor="text1"/>
-        </w:rPr>
-        <w:t xml:space="preserve">scope, </w:t>
+        <w:t xml:space="preserve"> Support for the application will not extend beyond the mobile scope, </w:t>
       </w:r>
       <w:r>
         <w:rPr>
@@ -1171,37 +1055,28 @@
           <w:color w:val="000000" w:themeColor="text1"/>
           <w:highlight w:val="yellow"/>
         </w:rPr>
-        <w:t>and</w:t>
-      </w:r>
-      <w:proofErr w:type="gramEnd"/>
+        <w:t>and will not be supportable by any operating system beyond Android or iOS systems.</w:t>
+      </w:r>
+      <w:r>
+        <w:rPr>
+          <w:rFonts w:ascii="Arial" w:hAnsi="Arial" w:cs="Arial"/>
+          <w:color w:val="000000" w:themeColor="text1"/>
+        </w:rPr>
+        <w:t xml:space="preserve"> </w:t>
+      </w:r>
+      <w:r>
+        <w:rPr>
+          <w:rFonts w:ascii="Arial" w:hAnsi="Arial" w:cs="Arial"/>
+          <w:color w:val="000000" w:themeColor="text1"/>
+        </w:rPr>
+        <w:t xml:space="preserve">While the application will use GPS and location for the functionality of the map interface, </w:t>
+      </w:r>
       <w:r>
         <w:rPr>
           <w:rFonts w:ascii="Arial" w:hAnsi="Arial" w:cs="Arial"/>
           <w:color w:val="000000" w:themeColor="text1"/>
           <w:highlight w:val="yellow"/>
         </w:rPr>
-        <w:t xml:space="preserve"> will not be supportable by any operating system beyond Android or iOS systems.</w:t>
-      </w:r>
-      <w:r>
-        <w:rPr>
-          <w:rFonts w:ascii="Arial" w:hAnsi="Arial" w:cs="Arial"/>
-          <w:color w:val="000000" w:themeColor="text1"/>
-        </w:rPr>
-        <w:t xml:space="preserve"> </w:t>
-      </w:r>
-      <w:r>
-        <w:rPr>
-          <w:rFonts w:ascii="Arial" w:hAnsi="Arial" w:cs="Arial"/>
-          <w:color w:val="000000" w:themeColor="text1"/>
-        </w:rPr>
-        <w:t xml:space="preserve">While the application will use GPS and location for the functionality of the map interface, </w:t>
-      </w:r>
-      <w:r>
-        <w:rPr>
-          <w:rFonts w:ascii="Arial" w:hAnsi="Arial" w:cs="Arial"/>
-          <w:color w:val="000000" w:themeColor="text1"/>
-          <w:highlight w:val="yellow"/>
-        </w:rPr>
         <w:t>the application will not use any internet connectivity for functions of the application</w:t>
       </w:r>
       <w:r>
@@ -1209,23 +1084,7 @@
           <w:rFonts w:ascii="Arial" w:hAnsi="Arial" w:cs="Arial"/>
           <w:color w:val="000000" w:themeColor="text1"/>
         </w:rPr>
-        <w:t xml:space="preserve">. The map provided with the application will be used for location tracking </w:t>
-      </w:r>
-      <w:proofErr w:type="gramStart"/>
-      <w:r>
-        <w:rPr>
-          <w:rFonts w:ascii="Arial" w:hAnsi="Arial" w:cs="Arial"/>
-          <w:color w:val="000000" w:themeColor="text1"/>
-        </w:rPr>
-        <w:t>only, and</w:t>
-      </w:r>
-      <w:proofErr w:type="gramEnd"/>
-      <w:r>
-        <w:rPr>
-          <w:rFonts w:ascii="Arial" w:hAnsi="Arial" w:cs="Arial"/>
-          <w:color w:val="000000" w:themeColor="text1"/>
-        </w:rPr>
-        <w:t xml:space="preserve"> will not include any form of custom paths for boat routes. In addition, the map will not include any form of location finding. To be specific, this application will not allow users to use the GPS to find a specific location within an area.</w:t>
+        <w:t>. The map provided with the application will be used for location tracking only, and will not include any form of custom paths for boat routes. In addition, the map will not include any form of location finding. To be specific, this application will not allow users to use the GPS to find a specific location within an area.</w:t>
       </w:r>
     </w:p>
     <w:p>
@@ -1363,23 +1222,7 @@
           <w:rFonts w:ascii="Arial" w:hAnsi="Arial" w:cs="Arial"/>
           <w:color w:val="000000" w:themeColor="text1"/>
         </w:rPr>
-        <w:t xml:space="preserve">eorge Brown College Dragon Boat team does not have any current system software for the management of their tasks, forcing the team to perform these tasks manually. As a result, these tasks prove to be both unorganized and time consuming. The How </w:t>
-      </w:r>
-      <w:proofErr w:type="gramStart"/>
-      <w:r>
-        <w:rPr>
-          <w:rFonts w:ascii="Arial" w:hAnsi="Arial" w:cs="Arial"/>
-          <w:color w:val="000000" w:themeColor="text1"/>
-        </w:rPr>
-        <w:t>To</w:t>
-      </w:r>
-      <w:proofErr w:type="gramEnd"/>
-      <w:r>
-        <w:rPr>
-          <w:rFonts w:ascii="Arial" w:hAnsi="Arial" w:cs="Arial"/>
-          <w:color w:val="000000" w:themeColor="text1"/>
-        </w:rPr>
-        <w:t xml:space="preserve"> Train Your Dragon Boat application will be built upon resolving these issues, and will serve a new self-contained system for the team. </w:t>
+        <w:t xml:space="preserve">eorge Brown College Dragon Boat team does not have any current system software for the management of their tasks, forcing the team to perform these tasks manually. As a result, these tasks prove to be both unorganized and time consuming. The How To Train Your Dragon Boat application will be built upon resolving these issues, and will serve a new self-contained system for the team. </w:t>
       </w:r>
     </w:p>
     <w:p>
@@ -1543,53 +1386,7 @@
           <w:rFonts w:ascii="Arial" w:hAnsi="Arial" w:cs="Arial"/>
           <w:color w:val="000000" w:themeColor="text1"/>
         </w:rPr>
-        <w:t xml:space="preserve">Deadlines set for project components / sprints are not </w:t>
-      </w:r>
-      <w:proofErr w:type="gramStart"/>
-      <w:r>
-        <w:rPr>
-          <w:rFonts w:ascii="Arial" w:hAnsi="Arial" w:cs="Arial"/>
-          <w:color w:val="000000" w:themeColor="text1"/>
-        </w:rPr>
-        <w:t>flexible, and</w:t>
-      </w:r>
-      <w:proofErr w:type="gramEnd"/>
-      <w:r>
-        <w:rPr>
-          <w:rFonts w:ascii="Arial" w:hAnsi="Arial" w:cs="Arial"/>
-          <w:color w:val="000000" w:themeColor="text1"/>
-        </w:rPr>
-        <w:t xml:space="preserve"> must be accomplished by the set due date. </w:t>
-      </w:r>
-    </w:p>
-    <w:p>
-      <w:pPr>
-        <w:pStyle w:val="BodyTextIndent2"/>
-        <w:spacing w:after="0" w:line="240" w:lineRule="auto"/>
-        <w:ind w:left="720"/>
-        <w:rPr>
-          <w:rFonts w:ascii="Arial" w:hAnsi="Arial" w:cs="Arial"/>
-          <w:color w:val="000000" w:themeColor="text1"/>
-        </w:rPr>
-      </w:pPr>
-    </w:p>
-    <w:p>
-      <w:pPr>
-        <w:pStyle w:val="BodyTextIndent2"/>
-        <w:spacing w:after="0" w:line="240" w:lineRule="auto"/>
-        <w:rPr>
-          <w:rFonts w:ascii="Arial" w:hAnsi="Arial" w:cs="Arial"/>
-          <w:color w:val="000000" w:themeColor="text1"/>
-          <w:u w:val="single"/>
-        </w:rPr>
-      </w:pPr>
-      <w:r>
-        <w:rPr>
-          <w:rFonts w:ascii="Arial" w:hAnsi="Arial" w:cs="Arial"/>
-          <w:color w:val="000000" w:themeColor="text1"/>
-          <w:u w:val="single"/>
-        </w:rPr>
-        <w:t xml:space="preserve">Designing Constraints: </w:t>
+        <w:t xml:space="preserve">Deadlines set for project components / sprints are not flexible, and must be accomplished by the set due date. </w:t>
       </w:r>
     </w:p>
     <w:p>
@@ -1603,14 +1400,40 @@
         <w:rPr>
           <w:rFonts w:ascii="Arial" w:hAnsi="Arial" w:cs="Arial"/>
           <w:color w:val="000000" w:themeColor="text1"/>
-          <w:u w:val="single"/>
-        </w:rPr>
-      </w:pPr>
+        </w:rPr>
+      </w:pPr>
+      <w:r>
+        <w:rPr>
+          <w:rFonts w:ascii="Arial" w:hAnsi="Arial" w:cs="Arial"/>
+          <w:color w:val="000000" w:themeColor="text1"/>
+        </w:rPr>
+        <w:t xml:space="preserve">Tasks defined for the project and the division of the tasks is limited by low </w:t>
+      </w:r>
+      <w:bookmarkStart w:id="14" w:name="_GoBack"/>
+      <w:bookmarkEnd w:id="14"/>
+      <w:r>
+        <w:rPr>
+          <w:rFonts w:ascii="Arial" w:hAnsi="Arial" w:cs="Arial"/>
+          <w:color w:val="000000" w:themeColor="text1"/>
+        </w:rPr>
+        <w:t>team size</w:t>
+      </w:r>
     </w:p>
     <w:p>
       <w:pPr>
         <w:pStyle w:val="BodyTextIndent2"/>
         <w:spacing w:after="0" w:line="240" w:lineRule="auto"/>
+        <w:ind w:left="720"/>
+        <w:rPr>
+          <w:rFonts w:ascii="Arial" w:hAnsi="Arial" w:cs="Arial"/>
+          <w:color w:val="000000" w:themeColor="text1"/>
+        </w:rPr>
+      </w:pPr>
+    </w:p>
+    <w:p>
+      <w:pPr>
+        <w:pStyle w:val="BodyTextIndent2"/>
+        <w:spacing w:after="0" w:line="240" w:lineRule="auto"/>
         <w:rPr>
           <w:rFonts w:ascii="Arial" w:hAnsi="Arial" w:cs="Arial"/>
           <w:color w:val="000000" w:themeColor="text1"/>
@@ -1623,23 +1446,7 @@
           <w:color w:val="000000" w:themeColor="text1"/>
           <w:u w:val="single"/>
         </w:rPr>
-        <w:t>Implementation</w:t>
-      </w:r>
-      <w:r>
-        <w:rPr>
-          <w:rFonts w:ascii="Arial" w:hAnsi="Arial" w:cs="Arial"/>
-          <w:color w:val="000000" w:themeColor="text1"/>
-          <w:u w:val="single"/>
-        </w:rPr>
-        <w:t xml:space="preserve"> constraints</w:t>
-      </w:r>
-      <w:r>
-        <w:rPr>
-          <w:rFonts w:ascii="Arial" w:hAnsi="Arial" w:cs="Arial"/>
-          <w:color w:val="000000" w:themeColor="text1"/>
-          <w:u w:val="single"/>
-        </w:rPr>
-        <w:t>:</w:t>
+        <w:t xml:space="preserve">Designing Constraints: </w:t>
       </w:r>
     </w:p>
     <w:p>
@@ -1660,14 +1467,53 @@
           <w:rFonts w:ascii="Arial" w:hAnsi="Arial" w:cs="Arial"/>
           <w:color w:val="000000" w:themeColor="text1"/>
         </w:rPr>
-        <w:t xml:space="preserve">Implementation of database schema have the potential to vary based on the </w:t>
-      </w:r>
-      <w:r>
-        <w:rPr>
-          <w:rFonts w:ascii="Arial" w:hAnsi="Arial" w:cs="Arial"/>
-          <w:color w:val="000000" w:themeColor="text1"/>
-        </w:rPr>
-        <w:t>IDE selected for development</w:t>
+        <w:t>Wireframes created must keep any limitations of mobile development in mind when designing components, appearance, or basic navigation</w:t>
+      </w:r>
+    </w:p>
+    <w:p>
+      <w:pPr>
+        <w:pStyle w:val="BodyTextIndent2"/>
+        <w:spacing w:after="0" w:line="240" w:lineRule="auto"/>
+        <w:ind w:left="720"/>
+        <w:rPr>
+          <w:rFonts w:ascii="Arial" w:hAnsi="Arial" w:cs="Arial"/>
+          <w:color w:val="000000" w:themeColor="text1"/>
+        </w:rPr>
+      </w:pPr>
+    </w:p>
+    <w:p>
+      <w:pPr>
+        <w:pStyle w:val="BodyTextIndent2"/>
+        <w:spacing w:after="0" w:line="240" w:lineRule="auto"/>
+        <w:rPr>
+          <w:rFonts w:ascii="Arial" w:hAnsi="Arial" w:cs="Arial"/>
+          <w:color w:val="000000" w:themeColor="text1"/>
+          <w:u w:val="single"/>
+        </w:rPr>
+      </w:pPr>
+      <w:r>
+        <w:rPr>
+          <w:rFonts w:ascii="Arial" w:hAnsi="Arial" w:cs="Arial"/>
+          <w:color w:val="000000" w:themeColor="text1"/>
+          <w:u w:val="single"/>
+        </w:rPr>
+        <w:t>Implementation</w:t>
+      </w:r>
+      <w:r>
+        <w:rPr>
+          <w:rFonts w:ascii="Arial" w:hAnsi="Arial" w:cs="Arial"/>
+          <w:color w:val="000000" w:themeColor="text1"/>
+          <w:u w:val="single"/>
+        </w:rPr>
+        <w:t xml:space="preserve"> constraints</w:t>
+      </w:r>
+      <w:r>
+        <w:rPr>
+          <w:rFonts w:ascii="Arial" w:hAnsi="Arial" w:cs="Arial"/>
+          <w:color w:val="000000" w:themeColor="text1"/>
+          <w:u w:val="single"/>
+        </w:rPr>
+        <w:t>:</w:t>
       </w:r>
     </w:p>
     <w:p>
@@ -1688,30 +1534,14 @@
           <w:rFonts w:ascii="Arial" w:hAnsi="Arial" w:cs="Arial"/>
           <w:color w:val="000000" w:themeColor="text1"/>
         </w:rPr>
-        <w:t xml:space="preserve">The use of, or the implementation of the React Native </w:t>
-      </w:r>
-      <w:proofErr w:type="spellStart"/>
-      <w:r>
-        <w:rPr>
-          <w:rFonts w:ascii="Arial" w:hAnsi="Arial" w:cs="Arial"/>
-          <w:color w:val="000000" w:themeColor="text1"/>
-        </w:rPr>
-        <w:t>Npm</w:t>
-      </w:r>
-      <w:proofErr w:type="spellEnd"/>
-      <w:r>
-        <w:rPr>
-          <w:rFonts w:ascii="Arial" w:hAnsi="Arial" w:cs="Arial"/>
-          <w:color w:val="000000" w:themeColor="text1"/>
-        </w:rPr>
-        <w:t xml:space="preserve"> library will vary </w:t>
-      </w:r>
-      <w:r>
-        <w:rPr>
-          <w:rFonts w:ascii="Arial" w:hAnsi="Arial" w:cs="Arial"/>
-          <w:color w:val="000000" w:themeColor="text1"/>
-        </w:rPr>
-        <w:t>depending on the selected IDE for development</w:t>
+        <w:t xml:space="preserve">Implementation of database schema have the potential to vary based on the </w:t>
+      </w:r>
+      <w:r>
+        <w:rPr>
+          <w:rFonts w:ascii="Arial" w:hAnsi="Arial" w:cs="Arial"/>
+          <w:color w:val="000000" w:themeColor="text1"/>
+        </w:rPr>
+        <w:t>IDE selected for development</w:t>
       </w:r>
     </w:p>
     <w:p>
@@ -1733,37 +1563,14 @@
           <w:color w:val="000000" w:themeColor="text1"/>
         </w:rPr>
         <w:lastRenderedPageBreak/>
-        <w:t>Appearance or functionality of application may hold slight differences to the wireframes or diagrams depending on the software IDE’s limitations or the development work required.</w:t>
-      </w:r>
-    </w:p>
-    <w:p>
-      <w:pPr>
-        <w:pStyle w:val="BodyTextIndent2"/>
-        <w:spacing w:after="0" w:line="240" w:lineRule="auto"/>
-        <w:ind w:left="720"/>
-        <w:rPr>
-          <w:rFonts w:ascii="Arial" w:hAnsi="Arial" w:cs="Arial"/>
-          <w:color w:val="000000" w:themeColor="text1"/>
-        </w:rPr>
-      </w:pPr>
-    </w:p>
-    <w:p>
-      <w:pPr>
-        <w:pStyle w:val="BodyTextIndent2"/>
-        <w:spacing w:after="0" w:line="240" w:lineRule="auto"/>
-        <w:rPr>
-          <w:rFonts w:ascii="Arial" w:hAnsi="Arial" w:cs="Arial"/>
-          <w:color w:val="000000" w:themeColor="text1"/>
-          <w:u w:val="single"/>
-        </w:rPr>
-      </w:pPr>
-      <w:r>
-        <w:rPr>
-          <w:rFonts w:ascii="Arial" w:hAnsi="Arial" w:cs="Arial"/>
-          <w:color w:val="000000" w:themeColor="text1"/>
-          <w:u w:val="single"/>
-        </w:rPr>
-        <w:t>Testing constraints:</w:t>
+        <w:t xml:space="preserve">The use of, or the implementation of the React Native Npm library will vary </w:t>
+      </w:r>
+      <w:r>
+        <w:rPr>
+          <w:rFonts w:ascii="Arial" w:hAnsi="Arial" w:cs="Arial"/>
+          <w:color w:val="000000" w:themeColor="text1"/>
+        </w:rPr>
+        <w:t>depending on the selected IDE for development</w:t>
       </w:r>
     </w:p>
     <w:p>
@@ -1784,7 +1591,37 @@
           <w:rFonts w:ascii="Arial" w:hAnsi="Arial" w:cs="Arial"/>
           <w:color w:val="000000" w:themeColor="text1"/>
         </w:rPr>
-        <w:t>Testing GPS in real life conditions relies on access to boat and weather conditions</w:t>
+        <w:t>Appearance or functionality of application may hold slight differences to the wireframes or diagrams depending on the software IDE’s limitations or the development work required.</w:t>
+      </w:r>
+    </w:p>
+    <w:p>
+      <w:pPr>
+        <w:pStyle w:val="BodyTextIndent2"/>
+        <w:spacing w:after="0" w:line="240" w:lineRule="auto"/>
+        <w:ind w:left="720"/>
+        <w:rPr>
+          <w:rFonts w:ascii="Arial" w:hAnsi="Arial" w:cs="Arial"/>
+          <w:color w:val="000000" w:themeColor="text1"/>
+        </w:rPr>
+      </w:pPr>
+    </w:p>
+    <w:p>
+      <w:pPr>
+        <w:pStyle w:val="BodyTextIndent2"/>
+        <w:spacing w:after="0" w:line="240" w:lineRule="auto"/>
+        <w:rPr>
+          <w:rFonts w:ascii="Arial" w:hAnsi="Arial" w:cs="Arial"/>
+          <w:color w:val="000000" w:themeColor="text1"/>
+          <w:u w:val="single"/>
+        </w:rPr>
+      </w:pPr>
+      <w:r>
+        <w:rPr>
+          <w:rFonts w:ascii="Arial" w:hAnsi="Arial" w:cs="Arial"/>
+          <w:color w:val="000000" w:themeColor="text1"/>
+          <w:u w:val="single"/>
+        </w:rPr>
+        <w:t>Testing constraints:</w:t>
       </w:r>
     </w:p>
     <w:p>
@@ -1805,358 +1642,7 @@
           <w:rFonts w:ascii="Arial" w:hAnsi="Arial" w:cs="Arial"/>
           <w:color w:val="000000" w:themeColor="text1"/>
         </w:rPr>
-        <w:t>Database storage testing, while unlikely, is dependant on the available storage the testing device currently has.</w:t>
-      </w:r>
-    </w:p>
-    <w:p>
-      <w:pPr>
-        <w:pStyle w:val="BodyTextIndent2"/>
-        <w:spacing w:after="0" w:line="240" w:lineRule="auto"/>
-        <w:ind w:left="720"/>
-        <w:rPr>
-          <w:rFonts w:ascii="Arial" w:hAnsi="Arial" w:cs="Arial"/>
-          <w:color w:val="000000" w:themeColor="text1"/>
-        </w:rPr>
-      </w:pPr>
-    </w:p>
-    <w:p>
-      <w:pPr>
-        <w:pStyle w:val="Heading2"/>
-        <w:tabs>
-          <w:tab w:val="clear" w:pos="1800"/>
-          <w:tab w:val="num" w:pos="1440"/>
-        </w:tabs>
-        <w:spacing w:before="0" w:after="0"/>
-        <w:ind w:left="1440"/>
-        <w:rPr>
-          <w:rFonts w:cs="Arial"/>
-          <w:color w:val="000000" w:themeColor="text1"/>
-          <w:sz w:val="24"/>
-          <w:szCs w:val="24"/>
-        </w:rPr>
-      </w:pPr>
-      <w:bookmarkStart w:id="14" w:name="_Toc239824296"/>
-      <w:r>
-        <w:rPr>
-          <w:rFonts w:cs="Arial"/>
-          <w:color w:val="000000" w:themeColor="text1"/>
-          <w:sz w:val="24"/>
-          <w:szCs w:val="24"/>
-        </w:rPr>
-        <w:t>Assumptions and Dependencies</w:t>
-      </w:r>
-      <w:bookmarkEnd w:id="14"/>
-    </w:p>
-    <w:p>
-      <w:pPr>
-        <w:pStyle w:val="BodyTextIndent2"/>
-        <w:spacing w:after="0" w:line="240" w:lineRule="auto"/>
-        <w:rPr>
-          <w:rFonts w:ascii="Arial" w:hAnsi="Arial" w:cs="Arial"/>
-          <w:color w:val="000000" w:themeColor="text1"/>
-        </w:rPr>
-      </w:pPr>
-      <w:r>
-        <w:rPr>
-          <w:rFonts w:ascii="Arial" w:hAnsi="Arial" w:cs="Arial"/>
-          <w:color w:val="000000" w:themeColor="text1"/>
-        </w:rPr>
-        <w:t>List any assumptions that have been made during the initiation of the project.  In addition, list any dependencies that may impact its success or the desired result.</w:t>
-      </w:r>
-    </w:p>
-    <w:p>
-      <w:pPr>
-        <w:pStyle w:val="BodyTextIndent2"/>
-        <w:spacing w:after="0" w:line="240" w:lineRule="auto"/>
-        <w:rPr>
-          <w:rFonts w:ascii="Arial" w:hAnsi="Arial" w:cs="Arial"/>
-          <w:color w:val="000000" w:themeColor="text1"/>
-        </w:rPr>
-      </w:pPr>
-    </w:p>
-    <w:p>
-      <w:pPr>
-        <w:pStyle w:val="BodyTextIndent2"/>
-        <w:spacing w:after="0" w:line="240" w:lineRule="auto"/>
-        <w:rPr>
-          <w:rFonts w:ascii="Arial" w:hAnsi="Arial" w:cs="Arial"/>
-          <w:color w:val="000000" w:themeColor="text1"/>
-          <w:u w:val="single"/>
-        </w:rPr>
-      </w:pPr>
-      <w:r>
-        <w:rPr>
-          <w:rFonts w:ascii="Arial" w:hAnsi="Arial" w:cs="Arial"/>
-          <w:color w:val="000000" w:themeColor="text1"/>
-          <w:u w:val="single"/>
-        </w:rPr>
-        <w:t>Assumptions:</w:t>
-      </w:r>
-    </w:p>
-    <w:p>
-      <w:pPr>
-        <w:pStyle w:val="ListParagraph"/>
-        <w:numPr>
-          <w:ilvl w:val="0"/>
-          <w:numId w:val="28"/>
-        </w:numPr>
-        <w:rPr>
-          <w:rFonts w:ascii="Arial" w:hAnsi="Arial" w:cs="Arial"/>
-        </w:rPr>
-      </w:pPr>
-      <w:r>
-        <w:rPr>
-          <w:rFonts w:ascii="Arial" w:hAnsi="Arial" w:cs="Arial"/>
-        </w:rPr>
-        <w:t>Projects members are willing to assume different roles to make up for the lack of members involved in the project and to assist members in the completion of tasks</w:t>
-      </w:r>
-    </w:p>
-    <w:p>
-      <w:pPr>
-        <w:pStyle w:val="ListParagraph"/>
-        <w:numPr>
-          <w:ilvl w:val="0"/>
-          <w:numId w:val="28"/>
-        </w:numPr>
-        <w:rPr>
-          <w:rFonts w:ascii="Arial" w:hAnsi="Arial" w:cs="Arial"/>
-        </w:rPr>
-      </w:pPr>
-      <w:r>
-        <w:rPr>
-          <w:rFonts w:ascii="Arial" w:hAnsi="Arial" w:cs="Arial"/>
-        </w:rPr>
-        <w:t>A consistent form of communicate will be obtained across all team members despite each member’s involvement in educational activities</w:t>
-      </w:r>
-    </w:p>
-    <w:p>
-      <w:pPr>
-        <w:pStyle w:val="ListParagraph"/>
-        <w:numPr>
-          <w:ilvl w:val="0"/>
-          <w:numId w:val="28"/>
-        </w:numPr>
-        <w:rPr>
-          <w:rFonts w:ascii="Arial" w:hAnsi="Arial" w:cs="Arial"/>
-        </w:rPr>
-      </w:pPr>
-      <w:r>
-        <w:rPr>
-          <w:rFonts w:ascii="Arial" w:hAnsi="Arial" w:cs="Arial"/>
-        </w:rPr>
-        <w:t>Project members agree to follow the guidelines, requirements, and plans that are discussed and written in the documentation</w:t>
-      </w:r>
-    </w:p>
-    <w:p>
-      <w:pPr>
-        <w:pStyle w:val="ListParagraph"/>
-        <w:numPr>
-          <w:ilvl w:val="0"/>
-          <w:numId w:val="28"/>
-        </w:numPr>
-        <w:rPr>
-          <w:rFonts w:ascii="Arial" w:hAnsi="Arial" w:cs="Arial"/>
-        </w:rPr>
-      </w:pPr>
-      <w:r>
-        <w:rPr>
-          <w:rFonts w:ascii="Arial" w:hAnsi="Arial" w:cs="Arial"/>
-        </w:rPr>
-        <w:t>Project members are aware of the risks of not meeting specified deadlines.</w:t>
-      </w:r>
-    </w:p>
-    <w:p>
-      <w:pPr>
-        <w:pStyle w:val="ListParagraph"/>
-        <w:numPr>
-          <w:ilvl w:val="0"/>
-          <w:numId w:val="28"/>
-        </w:numPr>
-        <w:rPr>
-          <w:rFonts w:ascii="Arial" w:hAnsi="Arial" w:cs="Arial"/>
-        </w:rPr>
-      </w:pPr>
-      <w:r>
-        <w:rPr>
-          <w:rFonts w:ascii="Arial" w:hAnsi="Arial" w:cs="Arial"/>
-        </w:rPr>
-        <w:t xml:space="preserve">Project members are willing to </w:t>
-      </w:r>
-      <w:r>
-        <w:rPr>
-          <w:rFonts w:ascii="Arial" w:hAnsi="Arial" w:cs="Arial"/>
-        </w:rPr>
-        <w:t>research new languages and technologies for the project if needed</w:t>
-      </w:r>
-    </w:p>
-    <w:p>
-      <w:pPr>
-        <w:pStyle w:val="ListParagraph"/>
-        <w:numPr>
-          <w:ilvl w:val="0"/>
-          <w:numId w:val="28"/>
-        </w:numPr>
-        <w:rPr>
-          <w:rFonts w:ascii="Arial" w:hAnsi="Arial" w:cs="Arial"/>
-        </w:rPr>
-      </w:pPr>
-      <w:r>
-        <w:rPr>
-          <w:rFonts w:ascii="Arial" w:hAnsi="Arial" w:cs="Arial"/>
-        </w:rPr>
-        <w:t>Any sections labelled in the document including scope requirements, constraints, dependencies, features, diagrams are not final and may concur changes as further development of the project continues.</w:t>
-      </w:r>
-    </w:p>
-    <w:p>
-      <w:pPr>
-        <w:pStyle w:val="ListParagraph"/>
-        <w:numPr>
-          <w:ilvl w:val="0"/>
-          <w:numId w:val="28"/>
-        </w:numPr>
-        <w:rPr>
-          <w:rFonts w:ascii="Arial" w:hAnsi="Arial" w:cs="Arial"/>
-        </w:rPr>
-      </w:pPr>
-      <w:r>
-        <w:rPr>
-          <w:rFonts w:ascii="Arial" w:hAnsi="Arial" w:cs="Arial"/>
-        </w:rPr>
-        <w:t>The online marketplace will be able to support the application as it is distributed to its users</w:t>
-      </w:r>
-    </w:p>
-    <w:p>
-      <w:pPr>
-        <w:pStyle w:val="ListParagraph"/>
-        <w:numPr>
-          <w:ilvl w:val="0"/>
-          <w:numId w:val="28"/>
-        </w:numPr>
-        <w:rPr>
-          <w:rFonts w:ascii="Arial" w:hAnsi="Arial" w:cs="Arial"/>
-        </w:rPr>
-      </w:pPr>
-      <w:r>
-        <w:rPr>
-          <w:rFonts w:ascii="Arial" w:hAnsi="Arial" w:cs="Arial"/>
-        </w:rPr>
-        <w:t>The GBC Dragon Boat Team will have limited involved in the development of the application.</w:t>
-      </w:r>
-    </w:p>
-    <w:p>
-      <w:pPr>
-        <w:pStyle w:val="ListParagraph"/>
-        <w:numPr>
-          <w:ilvl w:val="0"/>
-          <w:numId w:val="28"/>
-        </w:numPr>
-        <w:rPr>
-          <w:rFonts w:ascii="Arial" w:hAnsi="Arial" w:cs="Arial"/>
-          <w:highlight w:val="yellow"/>
-        </w:rPr>
-      </w:pPr>
-      <w:r>
-        <w:rPr>
-          <w:rFonts w:ascii="Arial" w:hAnsi="Arial" w:cs="Arial"/>
-          <w:highlight w:val="yellow"/>
-        </w:rPr>
-        <w:t>The React Native libraries and framework being used for this project will continue to be supported by Facebook</w:t>
-      </w:r>
-    </w:p>
-    <w:p>
-      <w:pPr>
-        <w:pStyle w:val="ListParagraph"/>
-        <w:numPr>
-          <w:ilvl w:val="0"/>
-          <w:numId w:val="28"/>
-        </w:numPr>
-        <w:rPr>
-          <w:rFonts w:ascii="Arial" w:hAnsi="Arial" w:cs="Arial"/>
-          <w:highlight w:val="yellow"/>
-        </w:rPr>
-      </w:pPr>
-      <w:r>
-        <w:rPr>
-          <w:rFonts w:ascii="Arial" w:hAnsi="Arial" w:cs="Arial"/>
-          <w:highlight w:val="yellow"/>
-        </w:rPr>
-        <w:t>The chosen map API that the application will use continues to provide free support</w:t>
-      </w:r>
-    </w:p>
-    <w:p>
-      <w:pPr>
-        <w:pStyle w:val="ListParagraph"/>
-        <w:numPr>
-          <w:ilvl w:val="0"/>
-          <w:numId w:val="28"/>
-        </w:numPr>
-        <w:rPr>
-          <w:rFonts w:ascii="Arial" w:hAnsi="Arial" w:cs="Arial"/>
-          <w:highlight w:val="yellow"/>
-        </w:rPr>
-      </w:pPr>
-      <w:r>
-        <w:rPr>
-          <w:rFonts w:ascii="Arial" w:hAnsi="Arial" w:cs="Arial"/>
-          <w:highlight w:val="yellow"/>
-        </w:rPr>
-        <w:t>The database chosen for the application will be continuously provided for mobile development</w:t>
-      </w:r>
-    </w:p>
-    <w:p>
-      <w:pPr>
-        <w:pStyle w:val="ListParagraph"/>
-        <w:numPr>
-          <w:ilvl w:val="0"/>
-          <w:numId w:val="28"/>
-        </w:numPr>
-        <w:rPr>
-          <w:rFonts w:ascii="Arial" w:hAnsi="Arial" w:cs="Arial"/>
-          <w:highlight w:val="yellow"/>
-        </w:rPr>
-      </w:pPr>
-      <w:r>
-        <w:rPr>
-          <w:rFonts w:ascii="Arial" w:hAnsi="Arial" w:cs="Arial"/>
-          <w:highlight w:val="yellow"/>
-        </w:rPr>
-        <w:t>The Users of the application will meet the requirements to run the application on their mobile device.</w:t>
-      </w:r>
-    </w:p>
-    <w:p>
-      <w:pPr>
-        <w:pStyle w:val="ListParagraph"/>
-        <w:rPr>
-          <w:rFonts w:ascii="Arial" w:hAnsi="Arial" w:cs="Arial"/>
-          <w:highlight w:val="yellow"/>
-        </w:rPr>
-      </w:pPr>
-    </w:p>
-    <w:p>
-      <w:pPr>
-        <w:pStyle w:val="BodyTextIndent2"/>
-        <w:spacing w:after="0" w:line="240" w:lineRule="auto"/>
-        <w:ind w:left="0"/>
-        <w:rPr>
-          <w:rFonts w:ascii="Arial" w:hAnsi="Arial" w:cs="Arial"/>
-          <w:color w:val="000000" w:themeColor="text1"/>
-          <w:u w:val="single"/>
-        </w:rPr>
-      </w:pPr>
-      <w:r>
-        <w:rPr>
-          <w:rFonts w:ascii="Arial" w:hAnsi="Arial" w:cs="Arial"/>
-          <w:color w:val="000000" w:themeColor="text1"/>
-        </w:rPr>
-        <w:t xml:space="preserve">     </w:t>
-      </w:r>
-      <w:r>
-        <w:rPr>
-          <w:rFonts w:ascii="Arial" w:hAnsi="Arial" w:cs="Arial"/>
-          <w:color w:val="000000" w:themeColor="text1"/>
-          <w:u w:val="single"/>
-        </w:rPr>
-        <w:t>Dependencies:</w:t>
+        <w:t>Testing GPS in real life conditions relies on access to boat and weather conditions</w:t>
       </w:r>
     </w:p>
     <w:p>
@@ -2177,6 +1663,428 @@
           <w:rFonts w:ascii="Arial" w:hAnsi="Arial" w:cs="Arial"/>
           <w:color w:val="000000" w:themeColor="text1"/>
         </w:rPr>
+        <w:t>Database storage testing, while unlikely, is dependant on the available storage the testing device currently has.</w:t>
+      </w:r>
+    </w:p>
+    <w:p>
+      <w:pPr>
+        <w:pStyle w:val="BodyTextIndent2"/>
+        <w:numPr>
+          <w:ilvl w:val="0"/>
+          <w:numId w:val="25"/>
+        </w:numPr>
+        <w:spacing w:after="0" w:line="240" w:lineRule="auto"/>
+        <w:rPr>
+          <w:rFonts w:ascii="Arial" w:hAnsi="Arial" w:cs="Arial"/>
+          <w:color w:val="000000" w:themeColor="text1"/>
+        </w:rPr>
+      </w:pPr>
+      <w:r>
+        <w:rPr>
+          <w:rFonts w:ascii="Arial" w:hAnsi="Arial" w:cs="Arial"/>
+          <w:color w:val="000000" w:themeColor="text1"/>
+        </w:rPr>
+        <w:t xml:space="preserve">The target device for testing must meet the </w:t>
+      </w:r>
+      <w:r>
+        <w:rPr>
+          <w:rFonts w:ascii="Arial" w:hAnsi="Arial" w:cs="Arial"/>
+          <w:color w:val="000000" w:themeColor="text1"/>
+        </w:rPr>
+        <w:t>software version requirements for the application to run</w:t>
+      </w:r>
+    </w:p>
+    <w:p>
+      <w:pPr>
+        <w:pStyle w:val="BodyTextIndent2"/>
+        <w:numPr>
+          <w:ilvl w:val="0"/>
+          <w:numId w:val="25"/>
+        </w:numPr>
+        <w:spacing w:after="0" w:line="240" w:lineRule="auto"/>
+        <w:rPr>
+          <w:rFonts w:ascii="Arial" w:hAnsi="Arial" w:cs="Arial"/>
+          <w:color w:val="000000" w:themeColor="text1"/>
+        </w:rPr>
+      </w:pPr>
+      <w:r>
+        <w:rPr>
+          <w:rFonts w:ascii="Arial" w:hAnsi="Arial" w:cs="Arial"/>
+          <w:color w:val="000000" w:themeColor="text1"/>
+        </w:rPr>
+        <w:t>The target device must have all required permissions enabled for all functionality to be tested</w:t>
+      </w:r>
+    </w:p>
+    <w:p>
+      <w:pPr>
+        <w:pStyle w:val="BodyTextIndent2"/>
+        <w:spacing w:after="0" w:line="240" w:lineRule="auto"/>
+        <w:ind w:left="720"/>
+        <w:rPr>
+          <w:rFonts w:ascii="Arial" w:hAnsi="Arial" w:cs="Arial"/>
+          <w:color w:val="000000" w:themeColor="text1"/>
+        </w:rPr>
+      </w:pPr>
+    </w:p>
+    <w:p>
+      <w:pPr>
+        <w:pStyle w:val="Heading2"/>
+        <w:tabs>
+          <w:tab w:val="clear" w:pos="1800"/>
+          <w:tab w:val="num" w:pos="1440"/>
+        </w:tabs>
+        <w:spacing w:before="0" w:after="0"/>
+        <w:ind w:left="1440"/>
+        <w:rPr>
+          <w:rFonts w:cs="Arial"/>
+          <w:color w:val="000000" w:themeColor="text1"/>
+          <w:sz w:val="24"/>
+          <w:szCs w:val="24"/>
+        </w:rPr>
+      </w:pPr>
+      <w:bookmarkStart w:id="15" w:name="_Toc239824296"/>
+      <w:r>
+        <w:rPr>
+          <w:rFonts w:cs="Arial"/>
+          <w:color w:val="000000" w:themeColor="text1"/>
+          <w:sz w:val="24"/>
+          <w:szCs w:val="24"/>
+        </w:rPr>
+        <w:t>Assumptions and Dependencies</w:t>
+      </w:r>
+      <w:bookmarkEnd w:id="15"/>
+    </w:p>
+    <w:p>
+      <w:pPr>
+        <w:pStyle w:val="BodyTextIndent2"/>
+        <w:spacing w:after="0" w:line="240" w:lineRule="auto"/>
+        <w:rPr>
+          <w:rFonts w:ascii="Arial" w:hAnsi="Arial" w:cs="Arial"/>
+          <w:color w:val="000000" w:themeColor="text1"/>
+        </w:rPr>
+      </w:pPr>
+      <w:r>
+        <w:rPr>
+          <w:rFonts w:ascii="Arial" w:hAnsi="Arial" w:cs="Arial"/>
+          <w:color w:val="000000" w:themeColor="text1"/>
+        </w:rPr>
+        <w:t>List any assumptions that have been made during the initiation of the project.  In addition, list any dependencies that may impact its success or the desired result.</w:t>
+      </w:r>
+    </w:p>
+    <w:p>
+      <w:pPr>
+        <w:pStyle w:val="BodyTextIndent2"/>
+        <w:spacing w:after="0" w:line="240" w:lineRule="auto"/>
+        <w:rPr>
+          <w:rFonts w:ascii="Arial" w:hAnsi="Arial" w:cs="Arial"/>
+          <w:color w:val="000000" w:themeColor="text1"/>
+        </w:rPr>
+      </w:pPr>
+    </w:p>
+    <w:p>
+      <w:pPr>
+        <w:pStyle w:val="BodyTextIndent2"/>
+        <w:spacing w:after="0" w:line="240" w:lineRule="auto"/>
+        <w:rPr>
+          <w:rFonts w:ascii="Arial" w:hAnsi="Arial" w:cs="Arial"/>
+          <w:color w:val="000000" w:themeColor="text1"/>
+          <w:u w:val="single"/>
+        </w:rPr>
+      </w:pPr>
+      <w:r>
+        <w:rPr>
+          <w:rFonts w:ascii="Arial" w:hAnsi="Arial" w:cs="Arial"/>
+          <w:color w:val="000000" w:themeColor="text1"/>
+          <w:u w:val="single"/>
+        </w:rPr>
+        <w:t>Assumptions:</w:t>
+      </w:r>
+    </w:p>
+    <w:p>
+      <w:pPr>
+        <w:pStyle w:val="ListParagraph"/>
+        <w:numPr>
+          <w:ilvl w:val="0"/>
+          <w:numId w:val="28"/>
+        </w:numPr>
+        <w:rPr>
+          <w:rFonts w:ascii="Arial" w:hAnsi="Arial" w:cs="Arial"/>
+        </w:rPr>
+      </w:pPr>
+      <w:r>
+        <w:rPr>
+          <w:rFonts w:ascii="Arial" w:hAnsi="Arial" w:cs="Arial"/>
+        </w:rPr>
+        <w:t>Projects members are willing to assume different roles to make up for the lack of members involved in the project and to assist members in the completion of tasks</w:t>
+      </w:r>
+    </w:p>
+    <w:p>
+      <w:pPr>
+        <w:pStyle w:val="ListParagraph"/>
+        <w:numPr>
+          <w:ilvl w:val="0"/>
+          <w:numId w:val="28"/>
+        </w:numPr>
+        <w:rPr>
+          <w:rFonts w:ascii="Arial" w:hAnsi="Arial" w:cs="Arial"/>
+        </w:rPr>
+      </w:pPr>
+      <w:r>
+        <w:rPr>
+          <w:rFonts w:ascii="Arial" w:hAnsi="Arial" w:cs="Arial"/>
+        </w:rPr>
+        <w:t>A consistent form of communicate will be obtained across all team members despite each member’s involvement in educational activities</w:t>
+      </w:r>
+    </w:p>
+    <w:p>
+      <w:pPr>
+        <w:pStyle w:val="ListParagraph"/>
+        <w:numPr>
+          <w:ilvl w:val="0"/>
+          <w:numId w:val="28"/>
+        </w:numPr>
+        <w:rPr>
+          <w:rFonts w:ascii="Arial" w:hAnsi="Arial" w:cs="Arial"/>
+        </w:rPr>
+      </w:pPr>
+      <w:r>
+        <w:rPr>
+          <w:rFonts w:ascii="Arial" w:hAnsi="Arial" w:cs="Arial"/>
+        </w:rPr>
+        <w:t>Project members agree to follow the guidelines, requirements, and plans that are discussed and written in the documentation</w:t>
+      </w:r>
+    </w:p>
+    <w:p>
+      <w:pPr>
+        <w:pStyle w:val="ListParagraph"/>
+        <w:numPr>
+          <w:ilvl w:val="0"/>
+          <w:numId w:val="28"/>
+        </w:numPr>
+        <w:rPr>
+          <w:rFonts w:ascii="Arial" w:hAnsi="Arial" w:cs="Arial"/>
+        </w:rPr>
+      </w:pPr>
+      <w:r>
+        <w:rPr>
+          <w:rFonts w:ascii="Arial" w:hAnsi="Arial" w:cs="Arial"/>
+        </w:rPr>
+        <w:t>Project members are aware of the risks of not meeting specified deadlines.</w:t>
+      </w:r>
+    </w:p>
+    <w:p>
+      <w:pPr>
+        <w:pStyle w:val="ListParagraph"/>
+        <w:numPr>
+          <w:ilvl w:val="0"/>
+          <w:numId w:val="28"/>
+        </w:numPr>
+        <w:rPr>
+          <w:rFonts w:ascii="Arial" w:hAnsi="Arial" w:cs="Arial"/>
+        </w:rPr>
+      </w:pPr>
+      <w:r>
+        <w:rPr>
+          <w:rFonts w:ascii="Arial" w:hAnsi="Arial" w:cs="Arial"/>
+        </w:rPr>
+        <w:t xml:space="preserve">Project members are willing to </w:t>
+      </w:r>
+      <w:r>
+        <w:rPr>
+          <w:rFonts w:ascii="Arial" w:hAnsi="Arial" w:cs="Arial"/>
+        </w:rPr>
+        <w:t>research new languages and technologies for the project if needed</w:t>
+      </w:r>
+    </w:p>
+    <w:p>
+      <w:pPr>
+        <w:pStyle w:val="ListParagraph"/>
+        <w:numPr>
+          <w:ilvl w:val="0"/>
+          <w:numId w:val="28"/>
+        </w:numPr>
+        <w:rPr>
+          <w:rFonts w:ascii="Arial" w:hAnsi="Arial" w:cs="Arial"/>
+        </w:rPr>
+      </w:pPr>
+      <w:r>
+        <w:rPr>
+          <w:rFonts w:ascii="Arial" w:hAnsi="Arial" w:cs="Arial"/>
+        </w:rPr>
+        <w:t>Any sections labelled in the document including scope requirements, constraints, dependencies, features, diagrams are not final and may concur changes as further development of the project continues.</w:t>
+      </w:r>
+    </w:p>
+    <w:p>
+      <w:pPr>
+        <w:pStyle w:val="ListParagraph"/>
+        <w:numPr>
+          <w:ilvl w:val="0"/>
+          <w:numId w:val="28"/>
+        </w:numPr>
+        <w:rPr>
+          <w:rFonts w:ascii="Arial" w:hAnsi="Arial" w:cs="Arial"/>
+        </w:rPr>
+      </w:pPr>
+      <w:r>
+        <w:rPr>
+          <w:rFonts w:ascii="Arial" w:hAnsi="Arial" w:cs="Arial"/>
+        </w:rPr>
+        <w:t>The online marketplace will be able to support the application as it is distributed to its users</w:t>
+      </w:r>
+    </w:p>
+    <w:p>
+      <w:pPr>
+        <w:pStyle w:val="ListParagraph"/>
+        <w:numPr>
+          <w:ilvl w:val="0"/>
+          <w:numId w:val="28"/>
+        </w:numPr>
+        <w:rPr>
+          <w:rFonts w:ascii="Arial" w:hAnsi="Arial" w:cs="Arial"/>
+        </w:rPr>
+      </w:pPr>
+      <w:r>
+        <w:rPr>
+          <w:rFonts w:ascii="Arial" w:hAnsi="Arial" w:cs="Arial"/>
+        </w:rPr>
+        <w:t>The GBC Dragon Boat Team will have limited involved in the development of the application.</w:t>
+      </w:r>
+    </w:p>
+    <w:p>
+      <w:pPr>
+        <w:pStyle w:val="ListParagraph"/>
+        <w:numPr>
+          <w:ilvl w:val="0"/>
+          <w:numId w:val="28"/>
+        </w:numPr>
+        <w:rPr>
+          <w:rFonts w:ascii="Arial" w:hAnsi="Arial" w:cs="Arial"/>
+          <w:highlight w:val="yellow"/>
+        </w:rPr>
+      </w:pPr>
+      <w:r>
+        <w:rPr>
+          <w:rFonts w:ascii="Arial" w:hAnsi="Arial" w:cs="Arial"/>
+          <w:highlight w:val="yellow"/>
+        </w:rPr>
+        <w:t>The React Native libraries and framework being used for this project will continue to be supported by Facebook</w:t>
+      </w:r>
+    </w:p>
+    <w:p>
+      <w:pPr>
+        <w:pStyle w:val="ListParagraph"/>
+        <w:numPr>
+          <w:ilvl w:val="0"/>
+          <w:numId w:val="28"/>
+        </w:numPr>
+        <w:rPr>
+          <w:rFonts w:ascii="Arial" w:hAnsi="Arial" w:cs="Arial"/>
+          <w:highlight w:val="yellow"/>
+        </w:rPr>
+      </w:pPr>
+      <w:r>
+        <w:rPr>
+          <w:rFonts w:ascii="Arial" w:hAnsi="Arial" w:cs="Arial"/>
+          <w:highlight w:val="yellow"/>
+        </w:rPr>
+        <w:t>The chosen map API that the application will use continues to provide free support</w:t>
+      </w:r>
+    </w:p>
+    <w:p>
+      <w:pPr>
+        <w:pStyle w:val="ListParagraph"/>
+        <w:numPr>
+          <w:ilvl w:val="0"/>
+          <w:numId w:val="28"/>
+        </w:numPr>
+        <w:rPr>
+          <w:rFonts w:ascii="Arial" w:hAnsi="Arial" w:cs="Arial"/>
+          <w:highlight w:val="yellow"/>
+        </w:rPr>
+      </w:pPr>
+      <w:r>
+        <w:rPr>
+          <w:rFonts w:ascii="Arial" w:hAnsi="Arial" w:cs="Arial"/>
+          <w:highlight w:val="yellow"/>
+        </w:rPr>
+        <w:t>The database chosen for the application will be continuously provided for mobile development</w:t>
+      </w:r>
+    </w:p>
+    <w:p>
+      <w:pPr>
+        <w:pStyle w:val="ListParagraph"/>
+        <w:numPr>
+          <w:ilvl w:val="0"/>
+          <w:numId w:val="28"/>
+        </w:numPr>
+        <w:rPr>
+          <w:rFonts w:ascii="Arial" w:hAnsi="Arial" w:cs="Arial"/>
+          <w:highlight w:val="yellow"/>
+        </w:rPr>
+      </w:pPr>
+      <w:r>
+        <w:rPr>
+          <w:rFonts w:ascii="Arial" w:hAnsi="Arial" w:cs="Arial"/>
+          <w:highlight w:val="yellow"/>
+        </w:rPr>
+        <w:lastRenderedPageBreak/>
+        <w:t>The Users of the application will meet the requirements to run the application on their mobile device.</w:t>
+      </w:r>
+    </w:p>
+    <w:p>
+      <w:pPr>
+        <w:pStyle w:val="ListParagraph"/>
+        <w:rPr>
+          <w:rFonts w:ascii="Arial" w:hAnsi="Arial" w:cs="Arial"/>
+          <w:highlight w:val="yellow"/>
+        </w:rPr>
+      </w:pPr>
+    </w:p>
+    <w:p>
+      <w:pPr>
+        <w:pStyle w:val="BodyTextIndent2"/>
+        <w:spacing w:after="0" w:line="240" w:lineRule="auto"/>
+        <w:ind w:left="0"/>
+        <w:rPr>
+          <w:rFonts w:ascii="Arial" w:hAnsi="Arial" w:cs="Arial"/>
+          <w:color w:val="000000" w:themeColor="text1"/>
+          <w:u w:val="single"/>
+        </w:rPr>
+      </w:pPr>
+      <w:r>
+        <w:rPr>
+          <w:rFonts w:ascii="Arial" w:hAnsi="Arial" w:cs="Arial"/>
+          <w:color w:val="000000" w:themeColor="text1"/>
+        </w:rPr>
+        <w:t xml:space="preserve">     </w:t>
+      </w:r>
+      <w:r>
+        <w:rPr>
+          <w:rFonts w:ascii="Arial" w:hAnsi="Arial" w:cs="Arial"/>
+          <w:color w:val="000000" w:themeColor="text1"/>
+          <w:u w:val="single"/>
+        </w:rPr>
+        <w:t>Dependencies:</w:t>
+      </w:r>
+    </w:p>
+    <w:p>
+      <w:pPr>
+        <w:pStyle w:val="BodyTextIndent2"/>
+        <w:numPr>
+          <w:ilvl w:val="0"/>
+          <w:numId w:val="25"/>
+        </w:numPr>
+        <w:spacing w:after="0" w:line="240" w:lineRule="auto"/>
+        <w:rPr>
+          <w:rFonts w:ascii="Arial" w:hAnsi="Arial" w:cs="Arial"/>
+          <w:color w:val="000000" w:themeColor="text1"/>
+        </w:rPr>
+      </w:pPr>
+      <w:r>
+        <w:rPr>
+          <w:rFonts w:ascii="Arial" w:hAnsi="Arial" w:cs="Arial"/>
+          <w:color w:val="000000" w:themeColor="text1"/>
+        </w:rPr>
         <w:t>Non-Functional Dependencies:</w:t>
       </w:r>
     </w:p>
@@ -2240,7 +2148,6 @@
           <w:rFonts w:ascii="Arial" w:hAnsi="Arial" w:cs="Arial"/>
           <w:color w:val="000000" w:themeColor="text1"/>
         </w:rPr>
-        <w:lastRenderedPageBreak/>
         <w:t>Access to an Android device or software is needed to test Android support</w:t>
       </w:r>
     </w:p>
@@ -2289,21 +2196,12 @@
           <w:color w:val="000000" w:themeColor="text1"/>
         </w:rPr>
       </w:pPr>
-      <w:proofErr w:type="spellStart"/>
-      <w:r>
-        <w:rPr>
-          <w:rFonts w:ascii="Arial" w:hAnsi="Arial" w:cs="Arial"/>
-          <w:color w:val="000000" w:themeColor="text1"/>
-        </w:rPr>
-        <w:t>Npm</w:t>
-      </w:r>
-      <w:proofErr w:type="spellEnd"/>
-      <w:r>
-        <w:rPr>
-          <w:rFonts w:ascii="Arial" w:hAnsi="Arial" w:cs="Arial"/>
-          <w:color w:val="000000" w:themeColor="text1"/>
-        </w:rPr>
-        <w:t xml:space="preserve"> install packages</w:t>
+      <w:r>
+        <w:rPr>
+          <w:rFonts w:ascii="Arial" w:hAnsi="Arial" w:cs="Arial"/>
+          <w:color w:val="000000" w:themeColor="text1"/>
+        </w:rPr>
+        <w:t>Npm install packages</w:t>
       </w:r>
     </w:p>
     <w:p>
@@ -2324,23 +2222,7 @@
           <w:rFonts w:ascii="Arial" w:hAnsi="Arial" w:cs="Arial"/>
           <w:color w:val="000000" w:themeColor="text1"/>
         </w:rPr>
-        <w:t xml:space="preserve">React native </w:t>
-      </w:r>
-      <w:proofErr w:type="spellStart"/>
-      <w:r>
-        <w:rPr>
-          <w:rFonts w:ascii="Arial" w:hAnsi="Arial" w:cs="Arial"/>
-          <w:color w:val="000000" w:themeColor="text1"/>
-        </w:rPr>
-        <w:t>npm</w:t>
-      </w:r>
-      <w:proofErr w:type="spellEnd"/>
-      <w:r>
-        <w:rPr>
-          <w:rFonts w:ascii="Arial" w:hAnsi="Arial" w:cs="Arial"/>
-          <w:color w:val="000000" w:themeColor="text1"/>
-        </w:rPr>
-        <w:t xml:space="preserve"> library</w:t>
+        <w:t>React native npm library</w:t>
       </w:r>
     </w:p>
     <w:p>
@@ -2361,23 +2243,7 @@
           <w:rFonts w:ascii="Arial" w:hAnsi="Arial" w:cs="Arial"/>
           <w:color w:val="000000" w:themeColor="text1"/>
         </w:rPr>
-        <w:t xml:space="preserve">React native navigation </w:t>
-      </w:r>
-      <w:proofErr w:type="spellStart"/>
-      <w:r>
-        <w:rPr>
-          <w:rFonts w:ascii="Arial" w:hAnsi="Arial" w:cs="Arial"/>
-          <w:color w:val="000000" w:themeColor="text1"/>
-        </w:rPr>
-        <w:t>npm</w:t>
-      </w:r>
-      <w:proofErr w:type="spellEnd"/>
-      <w:r>
-        <w:rPr>
-          <w:rFonts w:ascii="Arial" w:hAnsi="Arial" w:cs="Arial"/>
-          <w:color w:val="000000" w:themeColor="text1"/>
-        </w:rPr>
-        <w:t xml:space="preserve"> library</w:t>
+        <w:t>React native navigation npm library</w:t>
       </w:r>
     </w:p>
     <w:p>
@@ -2398,23 +2264,7 @@
           <w:rFonts w:ascii="Arial" w:hAnsi="Arial" w:cs="Arial"/>
           <w:color w:val="000000" w:themeColor="text1"/>
         </w:rPr>
-        <w:t xml:space="preserve">React native drag-and-drop </w:t>
-      </w:r>
-      <w:proofErr w:type="spellStart"/>
-      <w:r>
-        <w:rPr>
-          <w:rFonts w:ascii="Arial" w:hAnsi="Arial" w:cs="Arial"/>
-          <w:color w:val="000000" w:themeColor="text1"/>
-        </w:rPr>
-        <w:t>npm</w:t>
-      </w:r>
-      <w:proofErr w:type="spellEnd"/>
-      <w:r>
-        <w:rPr>
-          <w:rFonts w:ascii="Arial" w:hAnsi="Arial" w:cs="Arial"/>
-          <w:color w:val="000000" w:themeColor="text1"/>
-        </w:rPr>
-        <w:t xml:space="preserve"> library</w:t>
+        <w:t>React native drag-and-drop npm library</w:t>
       </w:r>
     </w:p>
     <w:p>
@@ -2435,23 +2285,7 @@
           <w:rFonts w:ascii="Arial" w:hAnsi="Arial" w:cs="Arial"/>
           <w:color w:val="000000" w:themeColor="text1"/>
         </w:rPr>
-        <w:t xml:space="preserve">React native maps </w:t>
-      </w:r>
-      <w:proofErr w:type="spellStart"/>
-      <w:r>
-        <w:rPr>
-          <w:rFonts w:ascii="Arial" w:hAnsi="Arial" w:cs="Arial"/>
-          <w:color w:val="000000" w:themeColor="text1"/>
-        </w:rPr>
-        <w:t>npm</w:t>
-      </w:r>
-      <w:proofErr w:type="spellEnd"/>
-      <w:r>
-        <w:rPr>
-          <w:rFonts w:ascii="Arial" w:hAnsi="Arial" w:cs="Arial"/>
-          <w:color w:val="000000" w:themeColor="text1"/>
-        </w:rPr>
-        <w:t xml:space="preserve"> library</w:t>
+        <w:t>React native maps npm library</w:t>
       </w:r>
     </w:p>
     <w:p>
@@ -2472,23 +2306,7 @@
           <w:rFonts w:ascii="Arial" w:hAnsi="Arial" w:cs="Arial"/>
           <w:color w:val="000000" w:themeColor="text1"/>
         </w:rPr>
-        <w:t xml:space="preserve">React native animation </w:t>
-      </w:r>
-      <w:proofErr w:type="spellStart"/>
-      <w:r>
-        <w:rPr>
-          <w:rFonts w:ascii="Arial" w:hAnsi="Arial" w:cs="Arial"/>
-          <w:color w:val="000000" w:themeColor="text1"/>
-        </w:rPr>
-        <w:t>npm</w:t>
-      </w:r>
-      <w:proofErr w:type="spellEnd"/>
-      <w:r>
-        <w:rPr>
-          <w:rFonts w:ascii="Arial" w:hAnsi="Arial" w:cs="Arial"/>
-          <w:color w:val="000000" w:themeColor="text1"/>
-        </w:rPr>
-        <w:t xml:space="preserve"> library</w:t>
+        <w:t>React native animation npm library</w:t>
       </w:r>
     </w:p>
     <w:p>
@@ -2542,8 +2360,8 @@
           <w:szCs w:val="24"/>
         </w:rPr>
       </w:pPr>
-      <w:bookmarkStart w:id="15" w:name="_Toc506458789"/>
-      <w:bookmarkStart w:id="16" w:name="_Toc506459155"/>
+      <w:bookmarkStart w:id="16" w:name="_Toc506458789"/>
+      <w:bookmarkStart w:id="17" w:name="_Toc506459155"/>
       <w:r>
         <w:rPr>
           <w:rFonts w:cs="Arial"/>
@@ -2552,8 +2370,8 @@
         </w:rPr>
         <w:t>3.0 Functional Requirements</w:t>
       </w:r>
-      <w:bookmarkEnd w:id="15"/>
       <w:bookmarkEnd w:id="16"/>
+      <w:bookmarkEnd w:id="17"/>
     </w:p>
     <w:p>
       <w:pPr>
@@ -2587,8 +2405,8 @@
           <w:szCs w:val="24"/>
         </w:rPr>
       </w:pPr>
-      <w:bookmarkStart w:id="17" w:name="_Toc506458790"/>
-      <w:bookmarkStart w:id="18" w:name="_Toc506459156"/>
+      <w:bookmarkStart w:id="18" w:name="_Toc506458790"/>
+      <w:bookmarkStart w:id="19" w:name="_Toc506459156"/>
       <w:r>
         <w:rPr>
           <w:rFonts w:cs="Arial"/>
@@ -2597,8 +2415,8 @@
         </w:rPr>
         <w:t>3.1 &lt;Functional Requirement or Feature #1&gt;</w:t>
       </w:r>
-      <w:bookmarkEnd w:id="17"/>
       <w:bookmarkEnd w:id="18"/>
+      <w:bookmarkEnd w:id="19"/>
     </w:p>
     <w:p>
       <w:pPr>
@@ -2699,8 +2517,8 @@
           <w:szCs w:val="24"/>
         </w:rPr>
       </w:pPr>
-      <w:bookmarkStart w:id="19" w:name="_Toc506458792"/>
-      <w:bookmarkStart w:id="20" w:name="_Toc506459158"/>
+      <w:bookmarkStart w:id="20" w:name="_Toc506458792"/>
+      <w:bookmarkStart w:id="21" w:name="_Toc506459158"/>
       <w:r>
         <w:rPr>
           <w:rFonts w:cs="Arial"/>
@@ -2733,8 +2551,8 @@
         </w:rPr>
         <w:t xml:space="preserve"> Cases</w:t>
       </w:r>
-      <w:bookmarkEnd w:id="19"/>
       <w:bookmarkEnd w:id="20"/>
+      <w:bookmarkEnd w:id="21"/>
     </w:p>
     <w:p>
       <w:pPr>
@@ -2750,8 +2568,8 @@
           <w:szCs w:val="24"/>
         </w:rPr>
       </w:pPr>
-      <w:bookmarkStart w:id="21" w:name="_Toc506458793"/>
-      <w:bookmarkStart w:id="22" w:name="_Toc506459159"/>
+      <w:bookmarkStart w:id="22" w:name="_Toc506458793"/>
+      <w:bookmarkStart w:id="23" w:name="_Toc506459159"/>
       <w:r>
         <w:rPr>
           <w:rFonts w:cs="Arial"/>
@@ -2776,8 +2594,8 @@
         </w:rPr>
         <w:t>.1 Use Case #1</w:t>
       </w:r>
-      <w:bookmarkEnd w:id="21"/>
       <w:bookmarkEnd w:id="22"/>
+      <w:bookmarkEnd w:id="23"/>
       <w:r>
         <w:rPr>
           <w:rFonts w:cs="Arial"/>
@@ -2996,14 +2814,15 @@
           <w:szCs w:val="24"/>
         </w:rPr>
       </w:pPr>
-      <w:bookmarkStart w:id="23" w:name="_Toc506458798"/>
-      <w:bookmarkStart w:id="24" w:name="_Toc506459164"/>
+      <w:bookmarkStart w:id="24" w:name="_Toc506458798"/>
+      <w:bookmarkStart w:id="25" w:name="_Toc506459164"/>
       <w:r>
         <w:rPr>
           <w:rFonts w:cs="Arial"/>
           <w:sz w:val="24"/>
           <w:szCs w:val="24"/>
         </w:rPr>
+        <w:lastRenderedPageBreak/>
         <w:t>4.0</w:t>
       </w:r>
       <w:r>
@@ -3014,8 +2833,8 @@
         </w:rPr>
         <w:t xml:space="preserve"> Non-Functional Requirements</w:t>
       </w:r>
-      <w:bookmarkEnd w:id="23"/>
       <w:bookmarkEnd w:id="24"/>
+      <w:bookmarkEnd w:id="25"/>
     </w:p>
     <w:p>
       <w:pPr>
@@ -3056,7 +2875,6 @@
           <w:i w:val="0"/>
           <w:szCs w:val="24"/>
         </w:rPr>
-        <w:lastRenderedPageBreak/>
         <w:t>Non-functional requirements may exist for</w:t>
       </w:r>
       <w:r>
@@ -3084,8 +2902,8 @@
         </w:rPr>
         <w:t xml:space="preserve"> </w:t>
       </w:r>
-      <w:bookmarkStart w:id="25" w:name="_Toc506458799"/>
-      <w:bookmarkStart w:id="26" w:name="_Toc506459165"/>
+      <w:bookmarkStart w:id="26" w:name="_Toc506458799"/>
+      <w:bookmarkStart w:id="27" w:name="_Toc506459165"/>
       <w:r>
         <w:rPr>
           <w:rFonts w:cs="Arial"/>
@@ -3095,8 +2913,8 @@
         </w:rPr>
         <w:t>Performance</w:t>
       </w:r>
-      <w:bookmarkEnd w:id="25"/>
       <w:bookmarkEnd w:id="26"/>
+      <w:bookmarkEnd w:id="27"/>
       <w:r>
         <w:rPr>
           <w:rFonts w:cs="Arial"/>
@@ -3106,8 +2924,8 @@
         </w:rPr>
         <w:t>,</w:t>
       </w:r>
-      <w:bookmarkStart w:id="27" w:name="_Toc506458800"/>
-      <w:bookmarkStart w:id="28" w:name="_Toc506459166"/>
+      <w:bookmarkStart w:id="28" w:name="_Toc506458800"/>
+      <w:bookmarkStart w:id="29" w:name="_Toc506459166"/>
       <w:r>
         <w:rPr>
           <w:rFonts w:cs="Arial"/>
@@ -3126,8 +2944,8 @@
         </w:rPr>
         <w:t>Reliability</w:t>
       </w:r>
-      <w:bookmarkEnd w:id="27"/>
       <w:bookmarkEnd w:id="28"/>
+      <w:bookmarkEnd w:id="29"/>
       <w:r>
         <w:rPr>
           <w:rFonts w:cs="Arial"/>
@@ -3137,8 +2955,8 @@
         </w:rPr>
         <w:t xml:space="preserve">, </w:t>
       </w:r>
-      <w:bookmarkStart w:id="29" w:name="_Toc506458801"/>
-      <w:bookmarkStart w:id="30" w:name="_Toc506459167"/>
+      <w:bookmarkStart w:id="30" w:name="_Toc506458801"/>
+      <w:bookmarkStart w:id="31" w:name="_Toc506459167"/>
       <w:r>
         <w:rPr>
           <w:rFonts w:cs="Arial"/>
@@ -3148,8 +2966,8 @@
         </w:rPr>
         <w:t>Availability</w:t>
       </w:r>
-      <w:bookmarkEnd w:id="29"/>
       <w:bookmarkEnd w:id="30"/>
+      <w:bookmarkEnd w:id="31"/>
       <w:r>
         <w:rPr>
           <w:rFonts w:cs="Arial"/>
@@ -3159,9 +2977,8 @@
         </w:rPr>
         <w:t xml:space="preserve">, </w:t>
       </w:r>
-      <w:bookmarkStart w:id="31" w:name="_Toc506458802"/>
-      <w:bookmarkStart w:id="32" w:name="_Toc506459168"/>
-      <w:proofErr w:type="gramStart"/>
+      <w:bookmarkStart w:id="32" w:name="_Toc506458802"/>
+      <w:bookmarkStart w:id="33" w:name="_Toc506459168"/>
       <w:r>
         <w:rPr>
           <w:rFonts w:cs="Arial"/>
@@ -3180,8 +2997,8 @@
         </w:rPr>
         <w:t>ecurity</w:t>
       </w:r>
-      <w:bookmarkEnd w:id="31"/>
       <w:bookmarkEnd w:id="32"/>
+      <w:bookmarkEnd w:id="33"/>
       <w:r>
         <w:rPr>
           <w:rFonts w:cs="Arial"/>
@@ -3191,8 +3008,8 @@
         </w:rPr>
         <w:t xml:space="preserve">, </w:t>
       </w:r>
-      <w:bookmarkStart w:id="33" w:name="_Toc506458803"/>
-      <w:bookmarkStart w:id="34" w:name="_Toc506459169"/>
+      <w:bookmarkStart w:id="34" w:name="_Toc506458803"/>
+      <w:bookmarkStart w:id="35" w:name="_Toc506459169"/>
       <w:r>
         <w:rPr>
           <w:rFonts w:cs="Arial"/>
@@ -3202,9 +3019,8 @@
         </w:rPr>
         <w:t xml:space="preserve"> Maintainability</w:t>
       </w:r>
-      <w:bookmarkEnd w:id="33"/>
       <w:bookmarkEnd w:id="34"/>
-      <w:proofErr w:type="gramEnd"/>
+      <w:bookmarkEnd w:id="35"/>
       <w:r>
         <w:rPr>
           <w:rFonts w:cs="Arial"/>
@@ -3214,8 +3030,8 @@
         </w:rPr>
         <w:t xml:space="preserve">, </w:t>
       </w:r>
-      <w:bookmarkStart w:id="35" w:name="_Toc506458804"/>
-      <w:bookmarkStart w:id="36" w:name="_Toc506459170"/>
+      <w:bookmarkStart w:id="36" w:name="_Toc506458804"/>
+      <w:bookmarkStart w:id="37" w:name="_Toc506459170"/>
       <w:r>
         <w:rPr>
           <w:rFonts w:cs="Arial"/>
@@ -3225,8 +3041,8 @@
         </w:rPr>
         <w:t>Portability</w:t>
       </w:r>
-      <w:bookmarkEnd w:id="35"/>
       <w:bookmarkEnd w:id="36"/>
+      <w:bookmarkEnd w:id="37"/>
       <w:r>
         <w:rPr>
           <w:rFonts w:cs="Arial"/>
@@ -3252,25 +3068,7 @@
           <w:sz w:val="24"/>
           <w:szCs w:val="24"/>
         </w:rPr>
-        <w:t xml:space="preserve"> Often these requirements must be achieved at a system-wide level rather than at a unit level.  State the requirements in the following sections in measurable terms (e.g., 95% of transaction shall be processed in less than a second, system downtime may not exceed 1 minute per day, </w:t>
-      </w:r>
-      <w:proofErr w:type="spellStart"/>
-      <w:r>
-        <w:rPr>
-          <w:i w:val="0"/>
-          <w:sz w:val="24"/>
-          <w:szCs w:val="24"/>
-        </w:rPr>
-        <w:t>etc</w:t>
-      </w:r>
-      <w:proofErr w:type="spellEnd"/>
-      <w:r>
-        <w:rPr>
-          <w:i w:val="0"/>
-          <w:sz w:val="24"/>
-          <w:szCs w:val="24"/>
-        </w:rPr>
-        <w:t xml:space="preserve">). </w:t>
+        <w:t xml:space="preserve"> Often these requirements must be achieved at a system-wide level rather than at a unit level.  State the requirements in the following sections in measurable terms (e.g., 95% of transaction shall be processed in less than a second, system downtime may not exceed 1 minute per day, etc). </w:t>
       </w:r>
     </w:p>
     <w:p>
@@ -3296,8 +3094,8 @@
           <w:szCs w:val="24"/>
         </w:rPr>
       </w:pPr>
-      <w:bookmarkStart w:id="37" w:name="_Toc506458807"/>
-      <w:bookmarkStart w:id="38" w:name="_Toc506459173"/>
+      <w:bookmarkStart w:id="38" w:name="_Toc506458807"/>
+      <w:bookmarkStart w:id="39" w:name="_Toc506459173"/>
       <w:r>
         <w:rPr>
           <w:rFonts w:cs="Arial"/>
@@ -3322,8 +3120,8 @@
         </w:rPr>
         <w:t xml:space="preserve"> Logical Database Requirements</w:t>
       </w:r>
-      <w:bookmarkEnd w:id="37"/>
       <w:bookmarkEnd w:id="38"/>
+      <w:bookmarkEnd w:id="39"/>
     </w:p>
     <w:p>
       <w:pPr>
@@ -3331,8 +3129,6 @@
           <w:lang w:eastAsia="en-US"/>
         </w:rPr>
       </w:pPr>
-      <w:bookmarkStart w:id="39" w:name="_GoBack"/>
-      <w:bookmarkEnd w:id="39"/>
     </w:p>
     <w:p>
       <w:pPr>
@@ -3346,50 +3142,32 @@
         <w:rPr>
           <w:rFonts w:ascii="Arial" w:hAnsi="Arial" w:cs="Arial"/>
         </w:rPr>
-        <w:t xml:space="preserve">A local database will be used to store information on team members as well as past performance in races and practices. As this information is stored locally on the </w:t>
-      </w:r>
-      <w:proofErr w:type="gramStart"/>
-      <w:r>
-        <w:rPr>
-          <w:rFonts w:ascii="Arial" w:hAnsi="Arial" w:cs="Arial"/>
-        </w:rPr>
-        <w:t>users</w:t>
-      </w:r>
-      <w:proofErr w:type="gramEnd"/>
-      <w:r>
-        <w:rPr>
-          <w:rFonts w:ascii="Arial" w:hAnsi="Arial" w:cs="Arial"/>
-        </w:rPr>
-        <w:t xml:space="preserve"> phone, file size is a concern, as such map data will be stored in the database but other analytics (</w:t>
-      </w:r>
-      <w:proofErr w:type="spellStart"/>
-      <w:r>
-        <w:rPr>
-          <w:rFonts w:ascii="Arial" w:hAnsi="Arial" w:cs="Arial"/>
-        </w:rPr>
-        <w:t>eg.</w:t>
-      </w:r>
-      <w:proofErr w:type="spellEnd"/>
-      <w:r>
-        <w:rPr>
-          <w:rFonts w:ascii="Arial" w:hAnsi="Arial" w:cs="Arial"/>
-        </w:rPr>
-        <w:t xml:space="preserve"> average speed, speeds consistency) will not be store in the data base as they can be recalculated from the original data. </w:t>
-      </w:r>
-      <w:r>
-        <w:rPr>
-          <w:rFonts w:ascii="Arial" w:hAnsi="Arial" w:cs="Arial"/>
-        </w:rPr>
-        <w:t xml:space="preserve">The database will be required to be performant on both Android and iOS so that the user experience </w:t>
-      </w:r>
-      <w:proofErr w:type="gramStart"/>
-      <w:r>
-        <w:rPr>
-          <w:rFonts w:ascii="Arial" w:hAnsi="Arial" w:cs="Arial"/>
-        </w:rPr>
-        <w:t>is  responsive</w:t>
-      </w:r>
-      <w:proofErr w:type="gramEnd"/>
+        <w:t xml:space="preserve">A local database will be used to store information on team members as well as past performance in races and practices. As this information is stored locally on the users phone, file size is a concern, as such map data will be stored in the database but other analytics (eg. average speed, speeds consistency) will not be store in the data base as they can be recalculated from the original data. </w:t>
+      </w:r>
+      <w:r>
+        <w:rPr>
+          <w:rFonts w:ascii="Arial" w:hAnsi="Arial" w:cs="Arial"/>
+        </w:rPr>
+        <w:t xml:space="preserve">The database will be required to be performant on both Android and iOS so that the user experience is </w:t>
+      </w:r>
+      <w:r>
+        <w:rPr>
+          <w:rFonts w:ascii="Arial" w:hAnsi="Arial" w:cs="Arial"/>
+        </w:rPr>
+        <w:t>both</w:t>
+      </w:r>
+      <w:r>
+        <w:rPr>
+          <w:rFonts w:ascii="Arial" w:hAnsi="Arial" w:cs="Arial"/>
+        </w:rPr>
+        <w:t xml:space="preserve"> responsive</w:t>
+      </w:r>
+      <w:r>
+        <w:rPr>
+          <w:rFonts w:ascii="Arial" w:hAnsi="Arial" w:cs="Arial"/>
+        </w:rPr>
+        <w:t xml:space="preserve"> and</w:t>
+      </w:r>
       <w:r>
         <w:rPr>
           <w:rFonts w:ascii="Arial" w:hAnsi="Arial" w:cs="Arial"/>
@@ -3481,7 +3259,6 @@
           <w:b/>
         </w:rPr>
       </w:pPr>
-      <w:proofErr w:type="gramStart"/>
       <w:r>
         <w:rPr>
           <w:rFonts w:ascii="Arial" w:hAnsi="Arial" w:cs="Arial"/>
@@ -3503,7 +3280,6 @@
         </w:rPr>
         <w:t xml:space="preserve"> Approval</w:t>
       </w:r>
-      <w:proofErr w:type="gramEnd"/>
     </w:p>
     <w:p>
       <w:pPr>

</xml_diff>